<commit_message>
updated field alignment on report layout.
</commit_message>
<xml_diff>
--- a/BryanA-DevelopmentsApp/Objects/ReportLayouts/RequisitionOrder.docx
+++ b/BryanA-DevelopmentsApp/Objects/ReportLayouts/RequisitionOrder.docx
@@ -327,7 +327,7 @@
           <w:tcPr>
             <w:tcW w:w="2369" w:type="dxa"/>
             <w:tcBorders>
-              <w:bottom w:val="single" w:color="auto" w:sz="4" w:space="0"/>
+              <w:bottom w:val="single" w:sz="4" w:space="0" w:color="auto"/>
             </w:tcBorders>
           </w:tcPr>
           <w:p>
@@ -356,7 +356,7 @@
           <w:tcPr>
             <w:tcW w:w="2550" w:type="dxa"/>
             <w:tcBorders>
-              <w:bottom w:val="single" w:color="auto" w:sz="4" w:space="0"/>
+              <w:bottom w:val="single" w:sz="4" w:space="0" w:color="auto"/>
             </w:tcBorders>
           </w:tcPr>
           <w:p>
@@ -386,7 +386,7 @@
             <w:tcW w:w="2099" w:type="dxa"/>
             <w:gridSpan w:val="2"/>
             <w:tcBorders>
-              <w:bottom w:val="single" w:color="auto" w:sz="4" w:space="0"/>
+              <w:bottom w:val="single" w:sz="4" w:space="0" w:color="auto"/>
             </w:tcBorders>
           </w:tcPr>
           <w:p>
@@ -416,7 +416,7 @@
             <w:tcW w:w="2903" w:type="dxa"/>
             <w:gridSpan w:val="2"/>
             <w:tcBorders>
-              <w:bottom w:val="single" w:color="auto" w:sz="4" w:space="0"/>
+              <w:bottom w:val="single" w:sz="4" w:space="0" w:color="auto"/>
             </w:tcBorders>
           </w:tcPr>
           <w:p>
@@ -442,7 +442,7 @@
           <w:alias w:val="#Nav: /Purchase_Header/CopyLoop/PageLoop/Purchase_Line"/>
           <w:tag w:val="#Nav: BA Requisition Order/50008"/>
           <w:id w:val="-1138943897"/>
-          <w15:dataBinding w:prefixMappings="xmlns:ns0='urn:microsoft-dynamics-nav/reports/BA Requisition Order/50008/'" w:xpath="/ns0:NavWordReportXmlPart[1]/ns0:Purchase_Header[1]/ns0:CopyLoop[1]/ns0:PageLoop[1]/ns0:Purchase_Line" w:storeItemID="{B555E534-2E0A-4CB6-A7B5-FE9052CB6918}"/>
+          <w15:dataBinding w:prefixMappings="xmlns:ns0='urn:microsoft-dynamics-nav/reports/BA Requisition Order/50008/' " w:xpath="/ns0:NavWordReportXmlPart[1]/ns0:Purchase_Header[1]/ns0:CopyLoop[1]/ns0:PageLoop[1]/ns0:Purchase_Line" w:storeItemID="{B555E534-2E0A-4CB6-A7B5-FE9052CB6918}"/>
           <w15:repeatingSection/>
         </w:sdtPr>
         <w:sdtEndPr/>
@@ -500,7 +500,6 @@
                             <w:szCs w:val="16"/>
                           </w:rPr>
                         </w:pPr>
-                        <w:proofErr w:type="spellStart"/>
                         <w:r>
                           <w:rPr>
                             <w:rFonts w:ascii="Segoe UI" w:hAnsi="Segoe UI" w:cs="Segoe UI"/>
@@ -509,7 +508,6 @@
                           </w:rPr>
                           <w:t>LNo</w:t>
                         </w:r>
-                        <w:proofErr w:type="spellEnd"/>
                       </w:p>
                     </w:tc>
                   </w:sdtContent>
@@ -548,7 +546,6 @@
                             <w:szCs w:val="16"/>
                           </w:rPr>
                         </w:pPr>
-                        <w:proofErr w:type="spellStart"/>
                         <w:r>
                           <w:rPr>
                             <w:rFonts w:ascii="Segoe UI" w:hAnsi="Segoe UI" w:cs="Segoe UI"/>
@@ -557,7 +554,6 @@
                           </w:rPr>
                           <w:t>ItemNo</w:t>
                         </w:r>
-                        <w:proofErr w:type="spellEnd"/>
                       </w:p>
                     </w:tc>
                   </w:sdtContent>
@@ -598,7 +594,6 @@
                             <w:szCs w:val="16"/>
                           </w:rPr>
                         </w:pPr>
-                        <w:proofErr w:type="spellStart"/>
                         <w:r>
                           <w:rPr>
                             <w:rFonts w:ascii="Segoe UI" w:hAnsi="Segoe UI" w:cs="Segoe UI"/>
@@ -607,7 +602,6 @@
                           </w:rPr>
                           <w:t>CRNo</w:t>
                         </w:r>
-                        <w:proofErr w:type="spellEnd"/>
                       </w:p>
                     </w:tc>
                   </w:sdtContent>
@@ -690,6 +684,7 @@
                       </w:tcPr>
                       <w:p>
                         <w:pPr>
+                          <w:jc w:val="right"/>
                           <w:rPr>
                             <w:rFonts w:ascii="Segoe UI" w:hAnsi="Segoe UI" w:cs="Segoe UI"/>
                             <w:sz w:val="16"/>
@@ -738,6 +733,7 @@
                       </w:tcPr>
                       <w:p>
                         <w:pPr>
+                          <w:jc w:val="right"/>
                           <w:rPr>
                             <w:rFonts w:ascii="Segoe UI" w:hAnsi="Segoe UI" w:cs="Segoe UI"/>
                             <w:sz w:val="16"/>
@@ -784,6 +780,7 @@
                       </w:tcPr>
                       <w:p>
                         <w:pPr>
+                          <w:jc w:val="right"/>
                           <w:rPr>
                             <w:rFonts w:ascii="Segoe UI" w:hAnsi="Segoe UI" w:cs="Segoe UI"/>
                             <w:sz w:val="16"/>
@@ -814,7 +811,7 @@
                     <w:tcBorders>
                       <w:top w:val="nil"/>
                       <w:bottom w:val="nil"/>
-                      <w:right w:val="single" w:color="auto" w:sz="4" w:space="0"/>
+                      <w:right w:val="single" w:sz="4" w:space="0" w:color="auto"/>
                     </w:tcBorders>
                   </w:tcPr>
                   <w:p>
@@ -851,7 +848,7 @@
                         <w:gridSpan w:val="5"/>
                         <w:tcBorders>
                           <w:top w:val="nil"/>
-                          <w:left w:val="single" w:color="auto" w:sz="4" w:space="0"/>
+                          <w:left w:val="single" w:sz="4" w:space="0" w:color="auto"/>
                           <w:bottom w:val="nil"/>
                           <w:right w:val="nil"/>
                         </w:tcBorders>
@@ -864,7 +861,6 @@
                             <w:szCs w:val="16"/>
                           </w:rPr>
                         </w:pPr>
-                        <w:proofErr w:type="spellStart"/>
                         <w:r>
                           <w:rPr>
                             <w:rFonts w:ascii="Segoe UI" w:hAnsi="Segoe UI" w:cs="Segoe UI"/>
@@ -873,7 +869,6 @@
                           </w:rPr>
                           <w:t>Description_PurchaseLine</w:t>
                         </w:r>
-                        <w:proofErr w:type="spellEnd"/>
                       </w:p>
                     </w:tc>
                   </w:sdtContent>
@@ -913,7 +908,6 @@
                             <w:szCs w:val="16"/>
                           </w:rPr>
                         </w:pPr>
-                        <w:proofErr w:type="spellStart"/>
                         <w:r>
                           <w:rPr>
                             <w:rFonts w:ascii="Segoe UI" w:hAnsi="Segoe UI" w:cs="Segoe UI"/>
@@ -922,7 +916,6 @@
                           </w:rPr>
                           <w:t>RcptDate</w:t>
                         </w:r>
-                        <w:proofErr w:type="spellEnd"/>
                       </w:p>
                     </w:tc>
                   </w:sdtContent>
@@ -984,7 +977,6 @@
                             <w:szCs w:val="16"/>
                           </w:rPr>
                         </w:pPr>
-                        <w:proofErr w:type="spellStart"/>
                         <w:r>
                           <w:rPr>
                             <w:rFonts w:ascii="Segoe UI" w:hAnsi="Segoe UI" w:cs="Segoe UI"/>
@@ -993,7 +985,6 @@
                           </w:rPr>
                           <w:t>MangDept</w:t>
                         </w:r>
-                        <w:proofErr w:type="spellEnd"/>
                       </w:p>
                     </w:tc>
                   </w:sdtContent>
@@ -1022,7 +1013,7 @@
                         <w:tcBorders>
                           <w:top w:val="nil"/>
                           <w:left w:val="nil"/>
-                          <w:bottom w:val="single" w:color="auto" w:sz="4" w:space="0"/>
+                          <w:bottom w:val="single" w:sz="4" w:space="0" w:color="auto"/>
                           <w:right w:val="nil"/>
                         </w:tcBorders>
                       </w:tcPr>
@@ -1034,7 +1025,6 @@
                             <w:szCs w:val="16"/>
                           </w:rPr>
                         </w:pPr>
-                        <w:proofErr w:type="spellStart"/>
                         <w:r>
                           <w:rPr>
                             <w:rFonts w:ascii="Segoe UI" w:hAnsi="Segoe UI" w:cs="Segoe UI"/>
@@ -1043,7 +1033,6 @@
                           </w:rPr>
                           <w:t>DNo</w:t>
                         </w:r>
-                        <w:proofErr w:type="spellEnd"/>
                       </w:p>
                     </w:tc>
                   </w:sdtContent>
@@ -1073,7 +1062,7 @@
                         <w:tcBorders>
                           <w:top w:val="nil"/>
                           <w:left w:val="nil"/>
-                          <w:bottom w:val="single" w:color="auto" w:sz="4" w:space="0"/>
+                          <w:bottom w:val="single" w:sz="4" w:space="0" w:color="auto"/>
                           <w:right w:val="nil"/>
                         </w:tcBorders>
                       </w:tcPr>
@@ -1085,7 +1074,6 @@
                             <w:szCs w:val="16"/>
                           </w:rPr>
                         </w:pPr>
-                        <w:proofErr w:type="spellStart"/>
                         <w:r>
                           <w:rPr>
                             <w:rFonts w:ascii="Segoe UI" w:hAnsi="Segoe UI" w:cs="Segoe UI"/>
@@ -1094,7 +1082,6 @@
                           </w:rPr>
                           <w:t>RevNo</w:t>
                         </w:r>
-                        <w:proofErr w:type="spellEnd"/>
                       </w:p>
                     </w:tc>
                   </w:sdtContent>
@@ -1105,7 +1092,7 @@
                     <w:tcBorders>
                       <w:top w:val="nil"/>
                       <w:left w:val="nil"/>
-                      <w:bottom w:val="single" w:color="auto" w:sz="4" w:space="0"/>
+                      <w:bottom w:val="single" w:sz="4" w:space="0" w:color="auto"/>
                       <w:right w:val="nil"/>
                     </w:tcBorders>
                   </w:tcPr>
@@ -1125,7 +1112,7 @@
                     <w:tcBorders>
                       <w:top w:val="nil"/>
                       <w:left w:val="nil"/>
-                      <w:bottom w:val="single" w:color="auto" w:sz="4" w:space="0"/>
+                      <w:bottom w:val="single" w:sz="4" w:space="0" w:color="auto"/>
                     </w:tcBorders>
                   </w:tcPr>
                   <w:p>
@@ -1247,7 +1234,7 @@
             <w:top w:val="nil"/>
             <w:left w:val="nil"/>
             <w:bottom w:val="nil"/>
-            <w:right w:val="single" w:color="auto" w:sz="4" w:space="0"/>
+            <w:right w:val="single" w:sz="4" w:space="0" w:color="auto"/>
           </w:tcBorders>
         </w:tcPr>
         <w:p>
@@ -1285,7 +1272,7 @@
             <w:tcPr>
               <w:tcW w:w="2520" w:type="dxa"/>
               <w:tcBorders>
-                <w:left w:val="single" w:color="auto" w:sz="4" w:space="0"/>
+                <w:left w:val="single" w:sz="4" w:space="0" w:color="auto"/>
                 <w:bottom w:val="nil"/>
               </w:tcBorders>
             </w:tcPr>
@@ -1301,7 +1288,6 @@
                   <w:szCs w:val="18"/>
                 </w:rPr>
               </w:pPr>
-              <w:proofErr w:type="spellStart"/>
               <w:r>
                 <w:rPr>
                   <w:rFonts w:ascii="Arial" w:hAnsi="Arial" w:cs="Arial"/>
@@ -1312,7 +1298,6 @@
                 </w:rPr>
                 <w:t>SubtotalCaption</w:t>
               </w:r>
-              <w:proofErr w:type="spellEnd"/>
             </w:p>
           </w:tc>
         </w:sdtContent>
@@ -1356,7 +1341,6 @@
                   <w:szCs w:val="18"/>
                 </w:rPr>
               </w:pPr>
-              <w:proofErr w:type="spellStart"/>
               <w:r>
                 <w:rPr>
                   <w:rFonts w:ascii="Arial" w:hAnsi="Arial" w:cs="Arial"/>
@@ -1367,7 +1351,6 @@
                 </w:rPr>
                 <w:t>SubTotal</w:t>
               </w:r>
-              <w:proofErr w:type="spellEnd"/>
             </w:p>
           </w:tc>
         </w:sdtContent>
@@ -1402,7 +1385,7 @@
             <w:top w:val="nil"/>
             <w:left w:val="nil"/>
             <w:bottom w:val="nil"/>
-            <w:right w:val="single" w:color="auto" w:sz="4" w:space="0"/>
+            <w:right w:val="single" w:sz="4" w:space="0" w:color="auto"/>
           </w:tcBorders>
         </w:tcPr>
         <w:p>
@@ -1442,7 +1425,7 @@
               <w:tcW w:w="2520" w:type="dxa"/>
               <w:tcBorders>
                 <w:top w:val="nil"/>
-                <w:left w:val="single" w:color="auto" w:sz="4" w:space="0"/>
+                <w:left w:val="single" w:sz="4" w:space="0" w:color="auto"/>
                 <w:bottom w:val="nil"/>
               </w:tcBorders>
             </w:tcPr>
@@ -1458,7 +1441,6 @@
                   <w:szCs w:val="18"/>
                 </w:rPr>
               </w:pPr>
-              <w:proofErr w:type="spellStart"/>
               <w:r>
                 <w:rPr>
                   <w:rFonts w:ascii="Arial" w:hAnsi="Arial" w:cs="Arial"/>
@@ -1469,7 +1451,6 @@
                 </w:rPr>
                 <w:t>InvDiscCaption</w:t>
               </w:r>
-              <w:proofErr w:type="spellEnd"/>
             </w:p>
           </w:tc>
         </w:sdtContent>
@@ -1510,7 +1491,6 @@
                   <w:szCs w:val="18"/>
                 </w:rPr>
               </w:pPr>
-              <w:proofErr w:type="spellStart"/>
               <w:r>
                 <w:rPr>
                   <w:rFonts w:ascii="Arial" w:hAnsi="Arial" w:cs="Arial"/>
@@ -1519,7 +1499,6 @@
                 </w:rPr>
                 <w:t>TotalDiscount</w:t>
               </w:r>
-              <w:proofErr w:type="spellEnd"/>
             </w:p>
           </w:tc>
         </w:sdtContent>
@@ -1554,7 +1533,7 @@
             <w:top w:val="nil"/>
             <w:left w:val="nil"/>
             <w:bottom w:val="nil"/>
-            <w:right w:val="single" w:color="auto" w:sz="4" w:space="0"/>
+            <w:right w:val="single" w:sz="4" w:space="0" w:color="auto"/>
           </w:tcBorders>
         </w:tcPr>
         <w:p>
@@ -1593,7 +1572,7 @@
               <w:tcW w:w="2520" w:type="dxa"/>
               <w:tcBorders>
                 <w:top w:val="nil"/>
-                <w:left w:val="single" w:color="auto" w:sz="4" w:space="0"/>
+                <w:left w:val="single" w:sz="4" w:space="0" w:color="auto"/>
                 <w:bottom w:val="nil"/>
               </w:tcBorders>
             </w:tcPr>
@@ -1701,7 +1680,7 @@
             <w:top w:val="nil"/>
             <w:left w:val="nil"/>
             <w:bottom w:val="nil"/>
-            <w:right w:val="single" w:color="auto" w:sz="4" w:space="0"/>
+            <w:right w:val="single" w:sz="4" w:space="0" w:color="auto"/>
           </w:tcBorders>
         </w:tcPr>
         <w:p>
@@ -1740,7 +1719,7 @@
               <w:tcW w:w="2520" w:type="dxa"/>
               <w:tcBorders>
                 <w:top w:val="nil"/>
-                <w:left w:val="single" w:color="auto" w:sz="4" w:space="0"/>
+                <w:left w:val="single" w:sz="4" w:space="0" w:color="auto"/>
                 <w:bottom w:val="nil"/>
               </w:tcBorders>
             </w:tcPr>
@@ -1871,7 +1850,7 @@
             <w:top w:val="nil"/>
             <w:left w:val="nil"/>
             <w:bottom w:val="nil"/>
-            <w:right w:val="single" w:color="auto" w:sz="4" w:space="0"/>
+            <w:right w:val="single" w:sz="4" w:space="0" w:color="auto"/>
           </w:tcBorders>
         </w:tcPr>
         <w:p>
@@ -1922,7 +1901,7 @@
               <w:tcW w:w="2520" w:type="dxa"/>
               <w:tcBorders>
                 <w:top w:val="nil"/>
-                <w:left w:val="single" w:color="auto" w:sz="4" w:space="0"/>
+                <w:left w:val="single" w:sz="4" w:space="0" w:color="auto"/>
               </w:tcBorders>
             </w:tcPr>
             <w:p>
@@ -1937,7 +1916,6 @@
                   <w:szCs w:val="18"/>
                 </w:rPr>
               </w:pPr>
-              <w:proofErr w:type="spellStart"/>
               <w:r>
                 <w:rPr>
                   <w:rFonts w:ascii="Arial" w:hAnsi="Arial" w:cs="Arial"/>
@@ -1948,7 +1926,6 @@
                 </w:rPr>
                 <w:t>TotalText</w:t>
               </w:r>
-              <w:proofErr w:type="spellEnd"/>
             </w:p>
           </w:tc>
         </w:sdtContent>
@@ -1992,7 +1969,6 @@
             </w:sdtPr>
             <w:sdtEndPr/>
             <w:sdtContent>
-              <w:proofErr w:type="spellStart"/>
               <w:r>
                 <w:rPr>
                   <w:rFonts w:ascii="Arial" w:hAnsi="Arial" w:cs="Arial"/>
@@ -2035,7 +2011,6 @@
                 </w:rPr>
                 <w:t>Total</w:t>
               </w:r>
-              <w:proofErr w:type="spellEnd"/>
             </w:sdtContent>
           </w:sdt>
         </w:p>
@@ -2101,7 +2076,7 @@
 </file>
 
 <file path=word/header2.xml><?xml version="1.0" encoding="utf-8"?>
-<w:hdr xmlns:a="http://schemas.openxmlformats.org/drawingml/2006/main" xmlns:pic="http://schemas.openxmlformats.org/drawingml/2006/picture" xmlns:wpc="http://schemas.microsoft.com/office/word/2010/wordprocessingCanvas" xmlns:cx="http://schemas.microsoft.com/office/drawing/2014/chartex" xmlns:cx1="http://schemas.microsoft.com/office/drawing/2015/9/8/chartex" xmlns:cx2="http://schemas.microsoft.com/office/drawing/2015/10/21/chartex" xmlns:cx3="http://schemas.microsoft.com/office/drawing/2016/5/9/chartex" xmlns:cx4="http://schemas.microsoft.com/office/drawing/2016/5/10/chartex" xmlns:cx5="http://schemas.microsoft.com/office/drawing/2016/5/11/chartex" xmlns:cx6="http://schemas.microsoft.com/office/drawing/2016/5/12/chartex" xmlns:cx7="http://schemas.microsoft.com/office/drawing/2016/5/13/chartex" xmlns:cx8="http://schemas.microsoft.com/office/drawing/2016/5/14/chartex" xmlns:mc="http://schemas.openxmlformats.org/markup-compatibility/2006" xmlns:aink="http://schemas.microsoft.com/office/drawing/2016/ink" xmlns:am3d="http://schemas.microsoft.com/office/drawing/2017/model3d" xmlns:o="urn:schemas-microsoft-com:office:office" xmlns:r="http://schemas.openxmlformats.org/officeDocument/2006/relationships" xmlns:m="http://schemas.openxmlformats.org/officeDocument/2006/math" xmlns:v="urn:schemas-microsoft-com:vml" xmlns:wp14="http://schemas.microsoft.com/office/word/2010/wordprocessingDrawing" xmlns:wp="http://schemas.openxmlformats.org/drawingml/2006/wordprocessingDrawing" xmlns:w10="urn:schemas-microsoft-com:office:word" xmlns:w="http://schemas.openxmlformats.org/wordprocessingml/2006/main" xmlns:w14="http://schemas.microsoft.com/office/word/2010/wordml" xmlns:w15="http://schemas.microsoft.com/office/word/2012/wordml" xmlns:w16cex="http://schemas.microsoft.com/office/word/2018/wordml/cex" xmlns:w16cid="http://schemas.microsoft.com/office/word/2016/wordml/cid" xmlns:w16="http://schemas.microsoft.com/office/word/2018/wordml" xmlns:w16sdtdh="http://schemas.microsoft.com/office/word/2020/wordml/sdtdatahash" xmlns:w16se="http://schemas.microsoft.com/office/word/2015/wordml/symex" xmlns:wpg="http://schemas.microsoft.com/office/word/2010/wordprocessingGroup" xmlns:wpi="http://schemas.microsoft.com/office/word/2010/wordprocessingInk" xmlns:wne="http://schemas.microsoft.com/office/word/2006/wordml" xmlns:wps="http://schemas.microsoft.com/office/word/2010/wordprocessingShape" mc:Ignorable="w14 w15 w16se w16cid w16 w16cex w16sdtdh wp14">
+<w:hdr xmlns:wpc="http://schemas.microsoft.com/office/word/2010/wordprocessingCanvas" xmlns:cx="http://schemas.microsoft.com/office/drawing/2014/chartex" xmlns:cx1="http://schemas.microsoft.com/office/drawing/2015/9/8/chartex" xmlns:cx2="http://schemas.microsoft.com/office/drawing/2015/10/21/chartex" xmlns:cx3="http://schemas.microsoft.com/office/drawing/2016/5/9/chartex" xmlns:cx4="http://schemas.microsoft.com/office/drawing/2016/5/10/chartex" xmlns:cx5="http://schemas.microsoft.com/office/drawing/2016/5/11/chartex" xmlns:cx6="http://schemas.microsoft.com/office/drawing/2016/5/12/chartex" xmlns:cx7="http://schemas.microsoft.com/office/drawing/2016/5/13/chartex" xmlns:cx8="http://schemas.microsoft.com/office/drawing/2016/5/14/chartex" xmlns:mc="http://schemas.openxmlformats.org/markup-compatibility/2006" xmlns:aink="http://schemas.microsoft.com/office/drawing/2016/ink" xmlns:am3d="http://schemas.microsoft.com/office/drawing/2017/model3d" xmlns:o="urn:schemas-microsoft-com:office:office" xmlns:r="http://schemas.openxmlformats.org/officeDocument/2006/relationships" xmlns:m="http://schemas.openxmlformats.org/officeDocument/2006/math" xmlns:v="urn:schemas-microsoft-com:vml" xmlns:wp14="http://schemas.microsoft.com/office/word/2010/wordprocessingDrawing" xmlns:wp="http://schemas.openxmlformats.org/drawingml/2006/wordprocessingDrawing" xmlns:w10="urn:schemas-microsoft-com:office:word" xmlns:w="http://schemas.openxmlformats.org/wordprocessingml/2006/main" xmlns:w14="http://schemas.microsoft.com/office/word/2010/wordml" xmlns:w15="http://schemas.microsoft.com/office/word/2012/wordml" xmlns:w16cex="http://schemas.microsoft.com/office/word/2018/wordml/cex" xmlns:w16cid="http://schemas.microsoft.com/office/word/2016/wordml/cid" xmlns:w16="http://schemas.microsoft.com/office/word/2018/wordml" xmlns:w16sdtdh="http://schemas.microsoft.com/office/word/2020/wordml/sdtdatahash" xmlns:w16se="http://schemas.microsoft.com/office/word/2015/wordml/symex" xmlns:wpg="http://schemas.microsoft.com/office/word/2010/wordprocessingGroup" xmlns:wpi="http://schemas.microsoft.com/office/word/2010/wordprocessingInk" xmlns:wne="http://schemas.microsoft.com/office/word/2006/wordml" xmlns:wps="http://schemas.microsoft.com/office/word/2010/wordprocessingShape" mc:Ignorable="w14 w15 w16se w16cid w16 w16cex w16sdtdh wp14">
   <w:p>
     <w:pPr>
       <w:pStyle w:val="Header"/>
@@ -2118,12 +2093,12 @@
       <w:tblpPr w:leftFromText="180" w:rightFromText="180" w:vertAnchor="text" w:horzAnchor="page" w:tblpX="3505" w:tblpY="4"/>
       <w:tblW w:w="0" w:type="auto"/>
       <w:tblBorders>
-        <w:top w:val="none" w:color="auto" w:sz="0" w:space="0"/>
-        <w:left w:val="none" w:color="auto" w:sz="0" w:space="0"/>
-        <w:bottom w:val="none" w:color="auto" w:sz="0" w:space="0"/>
-        <w:right w:val="none" w:color="auto" w:sz="0" w:space="0"/>
-        <w:insideH w:val="none" w:color="auto" w:sz="0" w:space="0"/>
-        <w:insideV w:val="none" w:color="auto" w:sz="0" w:space="0"/>
+        <w:top w:val="none" w:sz="0" w:space="0" w:color="auto"/>
+        <w:left w:val="none" w:sz="0" w:space="0" w:color="auto"/>
+        <w:bottom w:val="none" w:sz="0" w:space="0" w:color="auto"/>
+        <w:right w:val="none" w:sz="0" w:space="0" w:color="auto"/>
+        <w:insideH w:val="none" w:sz="0" w:space="0" w:color="auto"/>
+        <w:insideV w:val="none" w:sz="0" w:space="0" w:color="auto"/>
       </w:tblBorders>
       <w:tblLook w:val="04A0" w:firstRow="1" w:lastRow="0" w:firstColumn="1" w:lastColumn="0" w:noHBand="0" w:noVBand="1"/>
     </w:tblPr>
@@ -2149,6 +2124,7 @@
           <w:dataBinding w:prefixMappings="xmlns:ns0='urn:microsoft-dynamics-nav/reports/BA Requisition Order/50008/'" w:xpath="/ns0:NavWordReportXmlPart[1]/ns0:Purchase_Header[1]/ns0:CopyLoop[1]/ns0:PageLoop[1]/ns0:CompanyAddress1[1]" w:storeItemID="{B555E534-2E0A-4CB6-A7B5-FE9052CB6918}"/>
           <w:text/>
         </w:sdtPr>
+        <w:sdtEndPr/>
         <w:sdtContent>
           <w:tc>
             <w:tcPr>
@@ -2192,6 +2168,7 @@
           <w:dataBinding w:prefixMappings="xmlns:ns0='urn:microsoft-dynamics-nav/reports/BA Requisition Order/50008/'" w:xpath="/ns0:NavWordReportXmlPart[1]/ns0:Purchase_Header[1]/ns0:TitleCaption[1]" w:storeItemID="{B555E534-2E0A-4CB6-A7B5-FE9052CB6918}"/>
           <w:text/>
         </w:sdtPr>
+        <w:sdtEndPr/>
         <w:sdtContent>
           <w:tc>
             <w:tcPr>
@@ -2208,7 +2185,6 @@
                   <w:szCs w:val="28"/>
                 </w:rPr>
               </w:pPr>
-              <w:proofErr w:type="spellStart"/>
               <w:r>
                 <w:rPr>
                   <w:rFonts w:ascii="Arial" w:hAnsi="Arial" w:cs="Arial"/>
@@ -2219,7 +2195,6 @@
                 </w:rPr>
                 <w:t>TitleCaption</w:t>
               </w:r>
-              <w:proofErr w:type="spellEnd"/>
             </w:p>
           </w:tc>
         </w:sdtContent>
@@ -2268,6 +2243,7 @@
           <w:dataBinding w:prefixMappings="xmlns:ns0='urn:microsoft-dynamics-nav/reports/BA Requisition Order/50008/'" w:xpath="/ns0:NavWordReportXmlPart[1]/ns0:Purchase_Header[1]/ns0:CopyLoop[1]/ns0:PageLoop[1]/ns0:CompanyAddress2[1]" w:storeItemID="{B555E534-2E0A-4CB6-A7B5-FE9052CB6918}"/>
           <w:text/>
         </w:sdtPr>
+        <w:sdtEndPr/>
         <w:sdtContent>
           <w:tc>
             <w:tcPr>
@@ -2340,6 +2316,7 @@
           <w:dataBinding w:prefixMappings="xmlns:ns0='urn:microsoft-dynamics-nav/reports/BA Requisition Order/50008/'" w:xpath="/ns0:NavWordReportXmlPart[1]/ns0:Purchase_Header[1]/ns0:CopyLoop[1]/ns0:PageLoop[1]/ns0:CompanyAddress3[1]" w:storeItemID="{B555E534-2E0A-4CB6-A7B5-FE9052CB6918}"/>
           <w:text/>
         </w:sdtPr>
+        <w:sdtEndPr/>
         <w:sdtContent>
           <w:tc>
             <w:tcPr>
@@ -2398,8 +2375,8 @@
               <w:dataBinding w:prefixMappings="xmlns:ns0='urn:microsoft-dynamics-nav/reports/BA Requisition Order/50008/'" w:xpath="/ns0:NavWordReportXmlPart[1]/ns0:Purchase_Header[1]/ns0:SubtypeCaption[1]" w:storeItemID="{B555E534-2E0A-4CB6-A7B5-FE9052CB6918}"/>
               <w:text/>
             </w:sdtPr>
+            <w:sdtEndPr/>
             <w:sdtContent>
-              <w:proofErr w:type="spellStart"/>
               <w:r>
                 <w:rPr>
                   <w:rFonts w:ascii="Arial" w:hAnsi="Arial" w:cs="Arial"/>
@@ -2410,7 +2387,6 @@
                 </w:rPr>
                 <w:t>SubtypeCaption</w:t>
               </w:r>
-              <w:proofErr w:type="spellEnd"/>
             </w:sdtContent>
           </w:sdt>
           <w:r>
@@ -2443,6 +2419,7 @@
           <w:dataBinding w:prefixMappings="xmlns:ns0='urn:microsoft-dynamics-nav/reports/BA Requisition Order/50008/'" w:xpath="/ns0:NavWordReportXmlPart[1]/ns0:Purchase_Header[1]/ns0:No_PurchaseHeader[1]" w:storeItemID="{B555E534-2E0A-4CB6-A7B5-FE9052CB6918}"/>
           <w:text/>
         </w:sdtPr>
+        <w:sdtEndPr/>
         <w:sdtContent>
           <w:tc>
             <w:tcPr>
@@ -2458,7 +2435,6 @@
                   <w:szCs w:val="20"/>
                 </w:rPr>
               </w:pPr>
-              <w:proofErr w:type="spellStart"/>
               <w:r>
                 <w:rPr>
                   <w:rFonts w:ascii="Arial" w:hAnsi="Arial" w:cs="Arial"/>
@@ -2469,7 +2445,6 @@
                 </w:rPr>
                 <w:t>No_PurchaseHeader</w:t>
               </w:r>
-              <w:proofErr w:type="spellEnd"/>
             </w:p>
           </w:tc>
         </w:sdtContent>
@@ -2492,6 +2467,7 @@
           <w:dataBinding w:prefixMappings="xmlns:ns0='urn:microsoft-dynamics-nav/reports/BA Requisition Order/50008/'" w:xpath="/ns0:NavWordReportXmlPart[1]/ns0:Purchase_Header[1]/ns0:CopyLoop[1]/ns0:PageLoop[1]/ns0:CompanyAddress4[1]" w:storeItemID="{B555E534-2E0A-4CB6-A7B5-FE9052CB6918}"/>
           <w:text/>
         </w:sdtPr>
+        <w:sdtEndPr/>
         <w:sdtContent>
           <w:tc>
             <w:tcPr>
@@ -2546,8 +2522,8 @@
               <w:dataBinding w:prefixMappings="xmlns:ns0='urn:microsoft-dynamics-nav/reports/BA Requisition Order/50008/'" w:xpath="/ns0:NavWordReportXmlPart[1]/ns0:Purchase_Header[1]/ns0:SubtypeCaption[1]" w:storeItemID="{B555E534-2E0A-4CB6-A7B5-FE9052CB6918}"/>
               <w:text/>
             </w:sdtPr>
+            <w:sdtEndPr/>
             <w:sdtContent>
-              <w:proofErr w:type="spellStart"/>
               <w:r>
                 <w:rPr>
                   <w:rFonts w:ascii="Arial" w:hAnsi="Arial" w:cs="Arial"/>
@@ -2556,7 +2532,6 @@
                 </w:rPr>
                 <w:t>SubtypeCaption</w:t>
               </w:r>
-              <w:proofErr w:type="spellEnd"/>
             </w:sdtContent>
           </w:sdt>
           <w:r>
@@ -2585,6 +2560,7 @@
           <w:dataBinding w:prefixMappings="xmlns:ns0='urn:microsoft-dynamics-nav/reports/BA Requisition Order/50008/'" w:xpath="/ns0:NavWordReportXmlPart[1]/ns0:Purchase_Header[1]/ns0:CopyLoop[1]/ns0:PageLoop[1]/ns0:OrderDate_PurchaseHeader[1]" w:storeItemID="{B555E534-2E0A-4CB6-A7B5-FE9052CB6918}"/>
           <w:text/>
         </w:sdtPr>
+        <w:sdtEndPr/>
         <w:sdtContent>
           <w:tc>
             <w:tcPr>
@@ -2598,7 +2574,6 @@
                   <w:szCs w:val="20"/>
                 </w:rPr>
               </w:pPr>
-              <w:proofErr w:type="spellStart"/>
               <w:r>
                 <w:rPr>
                   <w:rFonts w:ascii="Arial" w:hAnsi="Arial" w:cs="Arial"/>
@@ -2607,7 +2582,6 @@
                 </w:rPr>
                 <w:t>OrderDate_PurchaseHeader</w:t>
               </w:r>
-              <w:proofErr w:type="spellEnd"/>
             </w:p>
           </w:tc>
         </w:sdtContent>
@@ -2630,6 +2604,7 @@
           <w:dataBinding w:prefixMappings="xmlns:ns0='urn:microsoft-dynamics-nav/reports/BA Requisition Order/50008/'" w:xpath="/ns0:NavWordReportXmlPart[1]/ns0:Purchase_Header[1]/ns0:CopyLoop[1]/ns0:PageLoop[1]/ns0:CompanyAddress5[1]" w:storeItemID="{B555E534-2E0A-4CB6-A7B5-FE9052CB6918}"/>
           <w:text/>
         </w:sdtPr>
+        <w:sdtEndPr/>
         <w:sdtContent>
           <w:tc>
             <w:tcPr>
@@ -2751,6 +2726,7 @@
           <w:dataBinding w:prefixMappings="xmlns:ns0='urn:microsoft-dynamics-nav/reports/BA Requisition Order/50008/'" w:xpath="/ns0:NavWordReportXmlPart[1]/ns0:Purchase_Header[1]/ns0:CopyLoop[1]/ns0:PageLoop[1]/ns0:CompanyAddress6[1]" w:storeItemID="{B555E534-2E0A-4CB6-A7B5-FE9052CB6918}"/>
           <w:text/>
         </w:sdtPr>
+        <w:sdtEndPr/>
         <w:sdtContent>
           <w:tc>
             <w:tcPr>
@@ -2823,6 +2799,7 @@
           <w:dataBinding w:prefixMappings="xmlns:ns0='urn:microsoft-dynamics-nav/reports/BA Requisition Order/50008/'" w:xpath="/ns0:NavWordReportXmlPart[1]/ns0:Purchase_Header[1]/ns0:CopyLoop[1]/ns0:PageLoop[1]/ns0:CompanyAddress7[1]" w:storeItemID="{B555E534-2E0A-4CB6-A7B5-FE9052CB6918}"/>
           <w:text/>
         </w:sdtPr>
+        <w:sdtEndPr/>
         <w:sdtContent>
           <w:tc>
             <w:tcPr>
@@ -2895,6 +2872,7 @@
           <w:dataBinding w:prefixMappings="xmlns:ns0='urn:microsoft-dynamics-nav/reports/BA Requisition Order/50008/'" w:xpath="/ns0:NavWordReportXmlPart[1]/ns0:Purchase_Header[1]/ns0:CopyLoop[1]/ns0:PageLoop[1]/ns0:CompanyAddress8[1]" w:storeItemID="{B555E534-2E0A-4CB6-A7B5-FE9052CB6918}"/>
           <w:text/>
         </w:sdtPr>
+        <w:sdtEndPr/>
         <w:sdtContent>
           <w:tc>
             <w:tcPr>
@@ -2959,6 +2937,7 @@
       <w:dataBinding w:prefixMappings="xmlns:ns0='urn:microsoft-dynamics-nav/reports/BA Requisition Order/50008/'" w:xpath="/ns0:NavWordReportXmlPart[1]/ns0:Purchase_Header[1]/ns0:CompanyInfoPicture[1]" w:storeItemID="{B555E534-2E0A-4CB6-A7B5-FE9052CB6918}"/>
       <w:picture/>
     </w:sdtPr>
+    <w:sdtEndPr/>
     <w:sdtContent>
       <w:p>
         <w:pPr>
@@ -3044,6 +3023,7 @@
           <w:dataBinding w:prefixMappings="xmlns:ns0='urn:microsoft-dynamics-nav/reports/BA Requisition Order/50008/'" w:xpath="/ns0:NavWordReportXmlPart[1]/ns0:Purchase_Header[1]/ns0:CopyLoop[1]/ns0:PageLoop[1]/ns0:CopyTxt[1]" w:storeItemID="{B555E534-2E0A-4CB6-A7B5-FE9052CB6918}"/>
           <w:text/>
         </w:sdtPr>
+        <w:sdtEndPr/>
         <w:sdtContent>
           <w:tc>
             <w:tcPr>
@@ -3064,7 +3044,6 @@
                   <w:szCs w:val="20"/>
                 </w:rPr>
               </w:pPr>
-              <w:proofErr w:type="spellStart"/>
               <w:r>
                 <w:rPr>
                   <w:rFonts w:ascii="Arial" w:hAnsi="Arial" w:cs="Arial"/>
@@ -3075,7 +3054,6 @@
                 </w:rPr>
                 <w:t>CopyTxt</w:t>
               </w:r>
-              <w:proofErr w:type="spellEnd"/>
             </w:p>
           </w:tc>
         </w:sdtContent>
@@ -3230,6 +3208,7 @@
           <w:dataBinding w:prefixMappings="xmlns:ns0='urn:microsoft-dynamics-nav/reports/BA Requisition Order/50008/'" w:xpath="/ns0:NavWordReportXmlPart[1]/ns0:Purchase_Header[1]/ns0:CopyLoop[1]/ns0:PageLoop[1]/ns0:BuyFromAddress1[1]" w:storeItemID="{B555E534-2E0A-4CB6-A7B5-FE9052CB6918}"/>
           <w:text/>
         </w:sdtPr>
+        <w:sdtEndPr/>
         <w:sdtContent>
           <w:tc>
             <w:tcPr>
@@ -3306,6 +3285,7 @@
           <w:dataBinding w:prefixMappings="xmlns:ns0='urn:microsoft-dynamics-nav/reports/BA Requisition Order/50008/'" w:xpath="/ns0:NavWordReportXmlPart[1]/ns0:Purchase_Header[1]/ns0:CopyLoop[1]/ns0:PageLoop[1]/ns0:ShipToAddress1[1]" w:storeItemID="{B555E534-2E0A-4CB6-A7B5-FE9052CB6918}"/>
           <w:text/>
         </w:sdtPr>
+        <w:sdtEndPr/>
         <w:sdtContent>
           <w:tc>
             <w:tcPr>
@@ -3376,6 +3356,7 @@
           <w:dataBinding w:prefixMappings="xmlns:ns0='urn:microsoft-dynamics-nav/reports/BA Requisition Order/50008/'" w:xpath="/ns0:NavWordReportXmlPart[1]/ns0:Purchase_Header[1]/ns0:CopyLoop[1]/ns0:PageLoop[1]/ns0:BuyFromAddress2[1]" w:storeItemID="{B555E534-2E0A-4CB6-A7B5-FE9052CB6918}"/>
           <w:text/>
         </w:sdtPr>
+        <w:sdtEndPr/>
         <w:sdtContent>
           <w:tc>
             <w:tcPr>
@@ -3443,6 +3424,7 @@
           <w:dataBinding w:prefixMappings="xmlns:ns0='urn:microsoft-dynamics-nav/reports/BA Requisition Order/50008/'" w:xpath="/ns0:NavWordReportXmlPart[1]/ns0:Purchase_Header[1]/ns0:CopyLoop[1]/ns0:PageLoop[1]/ns0:ShipToAddress2[1]" w:storeItemID="{B555E534-2E0A-4CB6-A7B5-FE9052CB6918}"/>
           <w:text/>
         </w:sdtPr>
+        <w:sdtEndPr/>
         <w:sdtContent>
           <w:tc>
             <w:tcPr>
@@ -3513,6 +3495,7 @@
           <w:dataBinding w:prefixMappings="xmlns:ns0='urn:microsoft-dynamics-nav/reports/BA Requisition Order/50008/'" w:xpath="/ns0:NavWordReportXmlPart[1]/ns0:Purchase_Header[1]/ns0:CopyLoop[1]/ns0:PageLoop[1]/ns0:BuyFromAddress3[1]" w:storeItemID="{B555E534-2E0A-4CB6-A7B5-FE9052CB6918}"/>
           <w:text/>
         </w:sdtPr>
+        <w:sdtEndPr/>
         <w:sdtContent>
           <w:tc>
             <w:tcPr>
@@ -3580,6 +3563,7 @@
           <w:dataBinding w:prefixMappings="xmlns:ns0='urn:microsoft-dynamics-nav/reports/BA Requisition Order/50008/'" w:xpath="/ns0:NavWordReportXmlPart[1]/ns0:Purchase_Header[1]/ns0:CopyLoop[1]/ns0:PageLoop[1]/ns0:ShipToAddress3[1]" w:storeItemID="{B555E534-2E0A-4CB6-A7B5-FE9052CB6918}"/>
           <w:text/>
         </w:sdtPr>
+        <w:sdtEndPr/>
         <w:sdtContent>
           <w:tc>
             <w:tcPr>
@@ -3650,6 +3634,7 @@
           <w:dataBinding w:prefixMappings="xmlns:ns0='urn:microsoft-dynamics-nav/reports/BA Requisition Order/50008/'" w:xpath="/ns0:NavWordReportXmlPart[1]/ns0:Purchase_Header[1]/ns0:CopyLoop[1]/ns0:PageLoop[1]/ns0:BuyFromAddress4[1]" w:storeItemID="{B555E534-2E0A-4CB6-A7B5-FE9052CB6918}"/>
           <w:text/>
         </w:sdtPr>
+        <w:sdtEndPr/>
         <w:sdtContent>
           <w:tc>
             <w:tcPr>
@@ -3717,6 +3702,7 @@
           <w:dataBinding w:prefixMappings="xmlns:ns0='urn:microsoft-dynamics-nav/reports/BA Requisition Order/50008/'" w:xpath="/ns0:NavWordReportXmlPart[1]/ns0:Purchase_Header[1]/ns0:CopyLoop[1]/ns0:PageLoop[1]/ns0:ShipToAddress4[1]" w:storeItemID="{B555E534-2E0A-4CB6-A7B5-FE9052CB6918}"/>
           <w:text/>
         </w:sdtPr>
+        <w:sdtEndPr/>
         <w:sdtContent>
           <w:tc>
             <w:tcPr>
@@ -3808,6 +3794,7 @@
               <w:dataBinding w:prefixMappings="xmlns:ns0='urn:microsoft-dynamics-nav/reports/BA Requisition Order/50008/'" w:xpath="/ns0:NavWordReportXmlPart[1]/ns0:Purchase_Header[1]/ns0:CopyLoop[1]/ns0:PageLoop[1]/ns0:BuyFromAddress5[1]" w:storeItemID="{B555E534-2E0A-4CB6-A7B5-FE9052CB6918}"/>
               <w:text/>
             </w:sdtPr>
+            <w:sdtEndPr/>
             <w:sdtContent>
               <w:r>
                 <w:rPr>
@@ -3865,6 +3852,7 @@
           <w:dataBinding w:prefixMappings="xmlns:ns0='urn:microsoft-dynamics-nav/reports/BA Requisition Order/50008/'" w:xpath="/ns0:NavWordReportXmlPart[1]/ns0:Purchase_Header[1]/ns0:CopyLoop[1]/ns0:PageLoop[1]/ns0:ShipToAddress5[1]" w:storeItemID="{B555E534-2E0A-4CB6-A7B5-FE9052CB6918}"/>
           <w:text/>
         </w:sdtPr>
+        <w:sdtEndPr/>
         <w:sdtContent>
           <w:tc>
             <w:tcPr>
@@ -3935,6 +3923,7 @@
           <w:dataBinding w:prefixMappings="xmlns:ns0='urn:microsoft-dynamics-nav/reports/BA Requisition Order/50008/'" w:xpath="/ns0:NavWordReportXmlPart[1]/ns0:Purchase_Header[1]/ns0:CopyLoop[1]/ns0:PageLoop[1]/ns0:BuyFromAddress6[1]" w:storeItemID="{B555E534-2E0A-4CB6-A7B5-FE9052CB6918}"/>
           <w:text/>
         </w:sdtPr>
+        <w:sdtEndPr/>
         <w:sdtContent>
           <w:tc>
             <w:tcPr>
@@ -4002,6 +3991,7 @@
           <w:dataBinding w:prefixMappings="xmlns:ns0='urn:microsoft-dynamics-nav/reports/BA Requisition Order/50008/'" w:xpath="/ns0:NavWordReportXmlPart[1]/ns0:Purchase_Header[1]/ns0:CopyLoop[1]/ns0:PageLoop[1]/ns0:ShipToAddress6[1]" w:storeItemID="{B555E534-2E0A-4CB6-A7B5-FE9052CB6918}"/>
           <w:text/>
         </w:sdtPr>
+        <w:sdtEndPr/>
         <w:sdtContent>
           <w:tc>
             <w:tcPr>
@@ -4072,6 +4062,7 @@
           <w:dataBinding w:prefixMappings="xmlns:ns0='urn:microsoft-dynamics-nav/reports/BA Requisition Order/50008/'" w:xpath="/ns0:NavWordReportXmlPart[1]/ns0:Purchase_Header[1]/ns0:CopyLoop[1]/ns0:PageLoop[1]/ns0:BuyFromAddress7[1]" w:storeItemID="{B555E534-2E0A-4CB6-A7B5-FE9052CB6918}"/>
           <w:text/>
         </w:sdtPr>
+        <w:sdtEndPr/>
         <w:sdtContent>
           <w:tc>
             <w:tcPr>
@@ -4139,6 +4130,7 @@
           <w:dataBinding w:prefixMappings="xmlns:ns0='urn:microsoft-dynamics-nav/reports/BA Requisition Order/50008/'" w:xpath="/ns0:NavWordReportXmlPart[1]/ns0:Purchase_Header[1]/ns0:CopyLoop[1]/ns0:PageLoop[1]/ns0:ShipToAddress7[1]" w:storeItemID="{B555E534-2E0A-4CB6-A7B5-FE9052CB6918}"/>
           <w:text/>
         </w:sdtPr>
+        <w:sdtEndPr/>
         <w:sdtContent>
           <w:tc>
             <w:tcPr>
@@ -4209,6 +4201,7 @@
           <w:dataBinding w:prefixMappings="xmlns:ns0='urn:microsoft-dynamics-nav/reports/BA Requisition Order/50008/'" w:xpath="/ns0:NavWordReportXmlPart[1]/ns0:Purchase_Header[1]/ns0:CopyLoop[1]/ns0:PageLoop[1]/ns0:BuyFromAddress8[1]" w:storeItemID="{B555E534-2E0A-4CB6-A7B5-FE9052CB6918}"/>
           <w:text/>
         </w:sdtPr>
+        <w:sdtEndPr/>
         <w:sdtContent>
           <w:tc>
             <w:tcPr>
@@ -4276,6 +4269,7 @@
           <w:dataBinding w:prefixMappings="xmlns:ns0='urn:microsoft-dynamics-nav/reports/BA Requisition Order/50008/'" w:xpath="/ns0:NavWordReportXmlPart[1]/ns0:Purchase_Header[1]/ns0:CopyLoop[1]/ns0:PageLoop[1]/ns0:ShipToAddress8[1]" w:storeItemID="{B555E534-2E0A-4CB6-A7B5-FE9052CB6918}"/>
           <w:text/>
         </w:sdtPr>
+        <w:sdtEndPr/>
         <w:sdtContent>
           <w:tc>
             <w:tcPr>
@@ -4446,6 +4440,7 @@
           <w:dataBinding w:prefixMappings="xmlns:ns0='urn:microsoft-dynamics-nav/reports/BA Requisition Order/50008/'" w:xpath="/ns0:NavWordReportXmlPart[1]/ns0:Purchase_Header[1]/ns0:VNo[1]" w:storeItemID="{B555E534-2E0A-4CB6-A7B5-FE9052CB6918}"/>
           <w:text/>
         </w:sdtPr>
+        <w:sdtEndPr/>
         <w:sdtContent>
           <w:tc>
             <w:tcPr>
@@ -4459,7 +4454,6 @@
                   <w:szCs w:val="20"/>
                 </w:rPr>
               </w:pPr>
-              <w:proofErr w:type="spellStart"/>
               <w:r>
                 <w:rPr>
                   <w:rFonts w:ascii="Arial" w:hAnsi="Arial" w:cs="Arial"/>
@@ -4468,7 +4462,6 @@
                 </w:rPr>
                 <w:t>VNo</w:t>
               </w:r>
-              <w:proofErr w:type="spellEnd"/>
             </w:p>
           </w:tc>
         </w:sdtContent>
@@ -4489,6 +4482,7 @@
           <w:dataBinding w:prefixMappings="xmlns:ns0='urn:microsoft-dynamics-nav/reports/BA Requisition Order/50008/'" w:xpath="/ns0:NavWordReportXmlPart[1]/ns0:Purchase_Header[1]/ns0:VFax[1]" w:storeItemID="{B555E534-2E0A-4CB6-A7B5-FE9052CB6918}"/>
           <w:text/>
         </w:sdtPr>
+        <w:sdtEndPr/>
         <w:sdtContent>
           <w:tc>
             <w:tcPr>
@@ -4502,7 +4496,6 @@
                   <w:szCs w:val="20"/>
                 </w:rPr>
               </w:pPr>
-              <w:proofErr w:type="spellStart"/>
               <w:r>
                 <w:rPr>
                   <w:rFonts w:ascii="Arial" w:hAnsi="Arial" w:cs="Arial"/>
@@ -4511,7 +4504,6 @@
                 </w:rPr>
                 <w:t>VFax</w:t>
               </w:r>
-              <w:proofErr w:type="spellEnd"/>
             </w:p>
           </w:tc>
         </w:sdtContent>
@@ -4532,6 +4524,7 @@
           <w:dataBinding w:prefixMappings="xmlns:ns0='urn:microsoft-dynamics-nav/reports/BA Requisition Order/50008/'" w:xpath="/ns0:NavWordReportXmlPart[1]/ns0:Purchase_Header[1]/ns0:VPhone[1]" w:storeItemID="{B555E534-2E0A-4CB6-A7B5-FE9052CB6918}"/>
           <w:text/>
         </w:sdtPr>
+        <w:sdtEndPr/>
         <w:sdtContent>
           <w:tc>
             <w:tcPr>
@@ -4545,7 +4538,6 @@
                   <w:szCs w:val="20"/>
                 </w:rPr>
               </w:pPr>
-              <w:proofErr w:type="spellStart"/>
               <w:r>
                 <w:rPr>
                   <w:rFonts w:ascii="Arial" w:hAnsi="Arial" w:cs="Arial"/>
@@ -4554,7 +4546,6 @@
                 </w:rPr>
                 <w:t>VPhone</w:t>
               </w:r>
-              <w:proofErr w:type="spellEnd"/>
             </w:p>
           </w:tc>
         </w:sdtContent>
@@ -4575,6 +4566,7 @@
           <w:dataBinding w:prefixMappings="xmlns:ns0='urn:microsoft-dynamics-nav/reports/BA Requisition Order/50008/'" w:xpath="/ns0:NavWordReportXmlPart[1]/ns0:Purchase_Header[1]/ns0:ShipDesc[1]" w:storeItemID="{B555E534-2E0A-4CB6-A7B5-FE9052CB6918}"/>
           <w:text/>
         </w:sdtPr>
+        <w:sdtEndPr/>
         <w:sdtContent>
           <w:tc>
             <w:tcPr>
@@ -4589,7 +4581,6 @@
                   <w:szCs w:val="20"/>
                 </w:rPr>
               </w:pPr>
-              <w:proofErr w:type="spellStart"/>
               <w:r>
                 <w:rPr>
                   <w:rFonts w:ascii="Arial" w:hAnsi="Arial" w:cs="Arial"/>
@@ -4598,7 +4589,6 @@
                 </w:rPr>
                 <w:t>ShipDesc</w:t>
               </w:r>
-              <w:proofErr w:type="spellEnd"/>
             </w:p>
           </w:tc>
         </w:sdtContent>
@@ -4658,8 +4648,8 @@
               <w:dataBinding w:prefixMappings="xmlns:ns0='urn:microsoft-dynamics-nav/reports/BA Requisition Order/50008/'" w:xpath="/ns0:NavWordReportXmlPart[1]/ns0:Purchase_Header[1]/ns0:CName[1]" w:storeItemID="{B555E534-2E0A-4CB6-A7B5-FE9052CB6918}"/>
               <w:text/>
             </w:sdtPr>
+            <w:sdtEndPr/>
             <w:sdtContent>
-              <w:proofErr w:type="spellStart"/>
               <w:r>
                 <w:rPr>
                   <w:rFonts w:ascii="Arial" w:hAnsi="Arial" w:cs="Arial"/>
@@ -4668,7 +4658,6 @@
                 </w:rPr>
                 <w:t>CName</w:t>
               </w:r>
-              <w:proofErr w:type="spellEnd"/>
             </w:sdtContent>
           </w:sdt>
           <w:r>
@@ -4745,6 +4734,7 @@
           <w:dataBinding w:prefixMappings="xmlns:ns0='urn:microsoft-dynamics-nav/reports/BA Requisition Order/50008/'" w:xpath="/ns0:NavWordReportXmlPart[1]/ns0:Purchase_Header[1]/ns0:CopyLoop[1]/ns0:PageLoop[1]/ns0:SalesPurchPersonName[1]" w:storeItemID="{B555E534-2E0A-4CB6-A7B5-FE9052CB6918}"/>
           <w:text/>
         </w:sdtPr>
+        <w:sdtEndPr/>
         <w:sdtContent>
           <w:tc>
             <w:tcPr>
@@ -4759,7 +4749,6 @@
                   <w:szCs w:val="20"/>
                 </w:rPr>
               </w:pPr>
-              <w:proofErr w:type="spellStart"/>
               <w:r>
                 <w:rPr>
                   <w:rFonts w:ascii="Arial" w:hAnsi="Arial" w:cs="Arial"/>
@@ -4768,7 +4757,6 @@
                 </w:rPr>
                 <w:t>SalesPurchPersonName</w:t>
               </w:r>
-              <w:proofErr w:type="spellEnd"/>
             </w:p>
           </w:tc>
         </w:sdtContent>
@@ -4789,6 +4777,7 @@
           <w:dataBinding w:prefixMappings="xmlns:ns0='urn:microsoft-dynamics-nav/reports/BA Requisition Order/50008/'" w:xpath="/ns0:NavWordReportXmlPart[1]/ns0:Purchase_Header[1]/ns0:PurchDept[1]" w:storeItemID="{B555E534-2E0A-4CB6-A7B5-FE9052CB6918}"/>
           <w:text/>
         </w:sdtPr>
+        <w:sdtEndPr/>
         <w:sdtContent>
           <w:tc>
             <w:tcPr>
@@ -4802,7 +4791,6 @@
                   <w:szCs w:val="20"/>
                 </w:rPr>
               </w:pPr>
-              <w:proofErr w:type="spellStart"/>
               <w:r>
                 <w:rPr>
                   <w:rFonts w:ascii="Arial" w:hAnsi="Arial" w:cs="Arial"/>
@@ -4811,7 +4799,6 @@
                 </w:rPr>
                 <w:t>PurchDept</w:t>
               </w:r>
-              <w:proofErr w:type="spellEnd"/>
             </w:p>
           </w:tc>
         </w:sdtContent>
@@ -4832,6 +4819,7 @@
           <w:dataBinding w:prefixMappings="xmlns:ns0='urn:microsoft-dynamics-nav/reports/BA Requisition Order/50008/'" w:xpath="/ns0:NavWordReportXmlPart[1]/ns0:Purchase_Header[1]/ns0:ReceiveDate[1]" w:storeItemID="{B555E534-2E0A-4CB6-A7B5-FE9052CB6918}"/>
           <w:text/>
         </w:sdtPr>
+        <w:sdtEndPr/>
         <w:sdtContent>
           <w:tc>
             <w:tcPr>
@@ -4845,7 +4833,6 @@
                   <w:szCs w:val="20"/>
                 </w:rPr>
               </w:pPr>
-              <w:proofErr w:type="spellStart"/>
               <w:r>
                 <w:rPr>
                   <w:rFonts w:ascii="Arial" w:hAnsi="Arial" w:cs="Arial"/>
@@ -4854,7 +4841,6 @@
                 </w:rPr>
                 <w:t>ReceiveDate</w:t>
               </w:r>
-              <w:proofErr w:type="spellEnd"/>
             </w:p>
           </w:tc>
         </w:sdtContent>
@@ -4875,6 +4861,7 @@
           <w:dataBinding w:prefixMappings="xmlns:ns0='urn:microsoft-dynamics-nav/reports/BA Requisition Order/50008/'" w:xpath="/ns0:NavWordReportXmlPart[1]/ns0:Purchase_Header[1]/ns0:PayDesc[1]" w:storeItemID="{B555E534-2E0A-4CB6-A7B5-FE9052CB6918}"/>
           <w:text/>
         </w:sdtPr>
+        <w:sdtEndPr/>
         <w:sdtContent>
           <w:tc>
             <w:tcPr>
@@ -4888,7 +4875,6 @@
                   <w:szCs w:val="20"/>
                 </w:rPr>
               </w:pPr>
-              <w:proofErr w:type="spellStart"/>
               <w:r>
                 <w:rPr>
                   <w:rFonts w:ascii="Arial" w:hAnsi="Arial" w:cs="Arial"/>
@@ -4897,7 +4883,6 @@
                 </w:rPr>
                 <w:t>PayDesc</w:t>
               </w:r>
-              <w:proofErr w:type="spellEnd"/>
             </w:p>
           </w:tc>
         </w:sdtContent>
@@ -5982,6 +5967,7 @@
     <w:rsid w:val="00485C48"/>
     <w:rsid w:val="005D5468"/>
     <w:rsid w:val="0065023E"/>
+    <w:rsid w:val="00836747"/>
     <w:rsid w:val="008603AF"/>
     <w:rsid w:val="008D34ED"/>
     <w:rsid w:val="008E1E40"/>
@@ -5989,6 +5975,7 @@
     <w:rsid w:val="00A70980"/>
     <w:rsid w:val="00A83B0E"/>
     <w:rsid w:val="00A855ED"/>
+    <w:rsid w:val="00AF0F43"/>
     <w:rsid w:val="00B40BD2"/>
     <w:rsid w:val="00B6017D"/>
     <w:rsid w:val="00CB5232"/>
@@ -6535,90 +6522,6 @@
       <w:lang w:val="en-US" w:eastAsia="en-US"/>
     </w:rPr>
   </w:style>
-  <w:style w:type="paragraph" w:customStyle="1" w:styleId="2B41047CBCC346829884C1CF8B344713">
-    <w:name w:val="2B41047CBCC346829884C1CF8B344713"/>
-    <w:rsid w:val="00A855ED"/>
-    <w:rPr>
-      <w:lang w:val="en-US" w:eastAsia="en-US"/>
-    </w:rPr>
-  </w:style>
-  <w:style w:type="paragraph" w:customStyle="1" w:styleId="E7BAA5F77C18467E934F20E1475F5B46">
-    <w:name w:val="E7BAA5F77C18467E934F20E1475F5B46"/>
-    <w:rsid w:val="00A855ED"/>
-    <w:rPr>
-      <w:lang w:val="en-US" w:eastAsia="en-US"/>
-    </w:rPr>
-  </w:style>
-  <w:style w:type="paragraph" w:customStyle="1" w:styleId="F9875613E8B241D7A933233867021BDA">
-    <w:name w:val="F9875613E8B241D7A933233867021BDA"/>
-    <w:rsid w:val="00A855ED"/>
-    <w:rPr>
-      <w:lang w:val="en-US" w:eastAsia="en-US"/>
-    </w:rPr>
-  </w:style>
-  <w:style w:type="paragraph" w:customStyle="1" w:styleId="DD22B92AFF264E7F86D080933E316DFC">
-    <w:name w:val="DD22B92AFF264E7F86D080933E316DFC"/>
-    <w:rsid w:val="00A855ED"/>
-    <w:rPr>
-      <w:lang w:val="en-US" w:eastAsia="en-US"/>
-    </w:rPr>
-  </w:style>
-  <w:style w:type="paragraph" w:customStyle="1" w:styleId="1F681BDBA98F4AAC97ED3FED32F35350">
-    <w:name w:val="1F681BDBA98F4AAC97ED3FED32F35350"/>
-    <w:rsid w:val="00A855ED"/>
-    <w:rPr>
-      <w:lang w:val="en-US" w:eastAsia="en-US"/>
-    </w:rPr>
-  </w:style>
-  <w:style w:type="paragraph" w:customStyle="1" w:styleId="6C420D7E6B70466B981BB318D3E99057">
-    <w:name w:val="6C420D7E6B70466B981BB318D3E99057"/>
-    <w:rsid w:val="00A855ED"/>
-    <w:rPr>
-      <w:lang w:val="en-US" w:eastAsia="en-US"/>
-    </w:rPr>
-  </w:style>
-  <w:style w:type="paragraph" w:customStyle="1" w:styleId="9162487E707245CC8297EF9BD5BBEC7D">
-    <w:name w:val="9162487E707245CC8297EF9BD5BBEC7D"/>
-    <w:rsid w:val="00A855ED"/>
-    <w:rPr>
-      <w:lang w:val="en-US" w:eastAsia="en-US"/>
-    </w:rPr>
-  </w:style>
-  <w:style w:type="paragraph" w:customStyle="1" w:styleId="AC37F0599BA84A98A748BF016A87780E">
-    <w:name w:val="AC37F0599BA84A98A748BF016A87780E"/>
-    <w:rsid w:val="00A855ED"/>
-    <w:rPr>
-      <w:lang w:val="en-US" w:eastAsia="en-US"/>
-    </w:rPr>
-  </w:style>
-  <w:style w:type="paragraph" w:customStyle="1" w:styleId="2D514EC56B974C308871B83C7046C84B">
-    <w:name w:val="2D514EC56B974C308871B83C7046C84B"/>
-    <w:rsid w:val="00A855ED"/>
-    <w:rPr>
-      <w:lang w:val="en-US" w:eastAsia="en-US"/>
-    </w:rPr>
-  </w:style>
-  <w:style w:type="paragraph" w:customStyle="1" w:styleId="137EB830D3C04B7E85B40DEB65BE9DE8">
-    <w:name w:val="137EB830D3C04B7E85B40DEB65BE9DE8"/>
-    <w:rsid w:val="00A855ED"/>
-    <w:rPr>
-      <w:lang w:val="en-US" w:eastAsia="en-US"/>
-    </w:rPr>
-  </w:style>
-  <w:style w:type="paragraph" w:customStyle="1" w:styleId="1AB09C60C62F41C2B6EA6EEFAD0D9DBF">
-    <w:name w:val="1AB09C60C62F41C2B6EA6EEFAD0D9DBF"/>
-    <w:rsid w:val="00A855ED"/>
-    <w:rPr>
-      <w:lang w:val="en-US" w:eastAsia="en-US"/>
-    </w:rPr>
-  </w:style>
-  <w:style w:type="paragraph" w:customStyle="1" w:styleId="AB8BE1CC27D64E5BB3F6FE761BD1D464">
-    <w:name w:val="AB8BE1CC27D64E5BB3F6FE761BD1D464"/>
-    <w:rsid w:val="00A855ED"/>
-    <w:rPr>
-      <w:lang w:val="en-US" w:eastAsia="en-US"/>
-    </w:rPr>
-  </w:style>
   <w:style w:type="paragraph" w:customStyle="1" w:styleId="D59FD111F51F445B8B12CF6E5FD415A7">
     <w:name w:val="D59FD111F51F445B8B12CF6E5FD415A7"/>
     <w:rsid w:val="00A855ED"/>
@@ -6938,7 +6841,11 @@
 </a:theme>
 </file>
 
-<file path=customXml/item1.xml>��< ? x m l   v e r s i o n = " 1 . 0 "   e n c o d i n g = " u t f - 1 6 " ? > < N a v W o r d R e p o r t X m l P a r t   x m l n s = " u r n : m i c r o s o f t - d y n a m i c s - n a v / r e p o r t s / B A   R e q u i s i t i o n   O r d e r / 5 0 0 0 8 / " > +<file path=customXml/item1.xml><?xml version="1.0" encoding="utf-8"?>
+<b:Sources xmlns:b="http://schemas.openxmlformats.org/officeDocument/2006/bibliography" xmlns="http://schemas.openxmlformats.org/officeDocument/2006/bibliography" SelectedStyle="\APASixthEditionOfficeOnline.xsl" StyleName="APA" Version="6"/>
+</file>
+
+<file path=customXml/item2.xml>��< ? x m l   v e r s i o n = " 1 . 0 "   e n c o d i n g = " u t f - 1 6 " ? > < N a v W o r d R e p o r t X m l P a r t   x m l n s = " u r n : m i c r o s o f t - d y n a m i c s - n a v / r e p o r t s / B A   R e q u i s i t i o n   O r d e r / 5 0 0 0 8 / " >   
      < P u r c h a s e _ H e a d e r >   
@@ -7223,22 +7130,18 @@
  < / N a v W o r d R e p o r t X m l P a r t > 
 </file>
 
-<file path=customXml/item2.xml><?xml version="1.0" encoding="utf-8"?>
-<b:Sources xmlns:b="http://schemas.openxmlformats.org/officeDocument/2006/bibliography" xmlns="http://schemas.openxmlformats.org/officeDocument/2006/bibliography" SelectedStyle="\APASixthEditionOfficeOnline.xsl" StyleName="APA" Version="6"/>
+<file path=customXml/itemProps1.xml><?xml version="1.0" encoding="utf-8"?>
+<ds:datastoreItem xmlns:ds="http://schemas.openxmlformats.org/officeDocument/2006/customXml" ds:itemID="{E7EA3BBC-885A-4DC5-BE6F-444E0B495C60}">
+  <ds:schemaRefs>
+    <ds:schemaRef ds:uri="http://schemas.openxmlformats.org/officeDocument/2006/bibliography"/>
+  </ds:schemaRefs>
+</ds:datastoreItem>
 </file>
 
-<file path=customXml/itemProps1.xml><?xml version="1.0" encoding="utf-8"?>
+<file path=customXml/itemProps2.xml><?xml version="1.0" encoding="utf-8"?>
 <ds:datastoreItem xmlns:ds="http://schemas.openxmlformats.org/officeDocument/2006/customXml" ds:itemID="{B555E534-2E0A-4CB6-A7B5-FE9052CB6918}">
   <ds:schemaRefs>
     <ds:schemaRef ds:uri="urn:microsoft-dynamics-nav/reports/BA Requisition Order/50008/"/>
   </ds:schemaRefs>
 </ds:datastoreItem>
-</file>
-
-<file path=customXml/itemProps2.xml><?xml version="1.0" encoding="utf-8"?>
-<ds:datastoreItem xmlns:ds="http://schemas.openxmlformats.org/officeDocument/2006/customXml" ds:itemID="{E7EA3BBC-885A-4DC5-BE6F-444E0B495C60}">
-  <ds:schemaRefs>
-    <ds:schemaRef ds:uri="http://schemas.openxmlformats.org/officeDocument/2006/bibliography"/>
-  </ds:schemaRefs>
-</ds:datastoreItem>
 </file>
</xml_diff>

<commit_message>
Updated No. Series fields.
</commit_message>
<xml_diff>
--- a/BryanA-DevelopmentsApp/Objects/ReportLayouts/RequisitionOrder.docx
+++ b/BryanA-DevelopmentsApp/Objects/ReportLayouts/RequisitionOrder.docx
@@ -327,7 +327,7 @@
           <w:tcPr>
             <w:tcW w:w="2369" w:type="dxa"/>
             <w:tcBorders>
-              <w:bottom w:val="single" w:sz="4" w:space="0" w:color="auto"/>
+              <w:bottom w:val="single" w:color="auto" w:sz="4" w:space="0"/>
             </w:tcBorders>
           </w:tcPr>
           <w:p>
@@ -356,7 +356,7 @@
           <w:tcPr>
             <w:tcW w:w="2550" w:type="dxa"/>
             <w:tcBorders>
-              <w:bottom w:val="single" w:sz="4" w:space="0" w:color="auto"/>
+              <w:bottom w:val="single" w:color="auto" w:sz="4" w:space="0"/>
             </w:tcBorders>
           </w:tcPr>
           <w:p>
@@ -386,7 +386,7 @@
             <w:tcW w:w="2099" w:type="dxa"/>
             <w:gridSpan w:val="2"/>
             <w:tcBorders>
-              <w:bottom w:val="single" w:sz="4" w:space="0" w:color="auto"/>
+              <w:bottom w:val="single" w:color="auto" w:sz="4" w:space="0"/>
             </w:tcBorders>
           </w:tcPr>
           <w:p>
@@ -416,7 +416,7 @@
             <w:tcW w:w="2903" w:type="dxa"/>
             <w:gridSpan w:val="2"/>
             <w:tcBorders>
-              <w:bottom w:val="single" w:sz="4" w:space="0" w:color="auto"/>
+              <w:bottom w:val="single" w:color="auto" w:sz="4" w:space="0"/>
             </w:tcBorders>
           </w:tcPr>
           <w:p>
@@ -442,7 +442,7 @@
           <w:alias w:val="#Nav: /Purchase_Header/CopyLoop/PageLoop/Purchase_Line"/>
           <w:tag w:val="#Nav: BA Requisition Order/50008"/>
           <w:id w:val="-1138943897"/>
-          <w15:dataBinding w:prefixMappings="xmlns:ns0='urn:microsoft-dynamics-nav/reports/BA Requisition Order/50008/' " w:xpath="/ns0:NavWordReportXmlPart[1]/ns0:Purchase_Header[1]/ns0:CopyLoop[1]/ns0:PageLoop[1]/ns0:Purchase_Line" w:storeItemID="{B555E534-2E0A-4CB6-A7B5-FE9052CB6918}"/>
+          <w15:dataBinding w:prefixMappings="xmlns:ns0='urn:microsoft-dynamics-nav/reports/BA Requisition Order/50008/'" w:xpath="/ns0:NavWordReportXmlPart[1]/ns0:Purchase_Header[1]/ns0:CopyLoop[1]/ns0:PageLoop[1]/ns0:Purchase_Line" w:storeItemID="{B555E534-2E0A-4CB6-A7B5-FE9052CB6918}"/>
           <w15:repeatingSection/>
         </w:sdtPr>
         <w:sdtEndPr/>
@@ -811,7 +811,7 @@
                     <w:tcBorders>
                       <w:top w:val="nil"/>
                       <w:bottom w:val="nil"/>
-                      <w:right w:val="single" w:sz="4" w:space="0" w:color="auto"/>
+                      <w:right w:val="single" w:color="auto" w:sz="4" w:space="0"/>
                     </w:tcBorders>
                   </w:tcPr>
                   <w:p>
@@ -848,7 +848,7 @@
                         <w:gridSpan w:val="5"/>
                         <w:tcBorders>
                           <w:top w:val="nil"/>
-                          <w:left w:val="single" w:sz="4" w:space="0" w:color="auto"/>
+                          <w:left w:val="single" w:color="auto" w:sz="4" w:space="0"/>
                           <w:bottom w:val="nil"/>
                           <w:right w:val="nil"/>
                         </w:tcBorders>
@@ -1013,7 +1013,7 @@
                         <w:tcBorders>
                           <w:top w:val="nil"/>
                           <w:left w:val="nil"/>
-                          <w:bottom w:val="single" w:sz="4" w:space="0" w:color="auto"/>
+                          <w:bottom w:val="single" w:color="auto" w:sz="4" w:space="0"/>
                           <w:right w:val="nil"/>
                         </w:tcBorders>
                       </w:tcPr>
@@ -1062,7 +1062,7 @@
                         <w:tcBorders>
                           <w:top w:val="nil"/>
                           <w:left w:val="nil"/>
-                          <w:bottom w:val="single" w:sz="4" w:space="0" w:color="auto"/>
+                          <w:bottom w:val="single" w:color="auto" w:sz="4" w:space="0"/>
                           <w:right w:val="nil"/>
                         </w:tcBorders>
                       </w:tcPr>
@@ -1092,7 +1092,7 @@
                     <w:tcBorders>
                       <w:top w:val="nil"/>
                       <w:left w:val="nil"/>
-                      <w:bottom w:val="single" w:sz="4" w:space="0" w:color="auto"/>
+                      <w:bottom w:val="single" w:color="auto" w:sz="4" w:space="0"/>
                       <w:right w:val="nil"/>
                     </w:tcBorders>
                   </w:tcPr>
@@ -1112,7 +1112,7 @@
                     <w:tcBorders>
                       <w:top w:val="nil"/>
                       <w:left w:val="nil"/>
-                      <w:bottom w:val="single" w:sz="4" w:space="0" w:color="auto"/>
+                      <w:bottom w:val="single" w:color="auto" w:sz="4" w:space="0"/>
                     </w:tcBorders>
                   </w:tcPr>
                   <w:p>
@@ -1234,7 +1234,7 @@
             <w:top w:val="nil"/>
             <w:left w:val="nil"/>
             <w:bottom w:val="nil"/>
-            <w:right w:val="single" w:sz="4" w:space="0" w:color="auto"/>
+            <w:right w:val="single" w:color="auto" w:sz="4" w:space="0"/>
           </w:tcBorders>
         </w:tcPr>
         <w:p>
@@ -1272,7 +1272,7 @@
             <w:tcPr>
               <w:tcW w:w="2520" w:type="dxa"/>
               <w:tcBorders>
-                <w:left w:val="single" w:sz="4" w:space="0" w:color="auto"/>
+                <w:left w:val="single" w:color="auto" w:sz="4" w:space="0"/>
                 <w:bottom w:val="nil"/>
               </w:tcBorders>
             </w:tcPr>
@@ -1385,7 +1385,7 @@
             <w:top w:val="nil"/>
             <w:left w:val="nil"/>
             <w:bottom w:val="nil"/>
-            <w:right w:val="single" w:sz="4" w:space="0" w:color="auto"/>
+            <w:right w:val="single" w:color="auto" w:sz="4" w:space="0"/>
           </w:tcBorders>
         </w:tcPr>
         <w:p>
@@ -1425,7 +1425,7 @@
               <w:tcW w:w="2520" w:type="dxa"/>
               <w:tcBorders>
                 <w:top w:val="nil"/>
-                <w:left w:val="single" w:sz="4" w:space="0" w:color="auto"/>
+                <w:left w:val="single" w:color="auto" w:sz="4" w:space="0"/>
                 <w:bottom w:val="nil"/>
               </w:tcBorders>
             </w:tcPr>
@@ -1533,7 +1533,7 @@
             <w:top w:val="nil"/>
             <w:left w:val="nil"/>
             <w:bottom w:val="nil"/>
-            <w:right w:val="single" w:sz="4" w:space="0" w:color="auto"/>
+            <w:right w:val="single" w:color="auto" w:sz="4" w:space="0"/>
           </w:tcBorders>
         </w:tcPr>
         <w:p>
@@ -1572,7 +1572,7 @@
               <w:tcW w:w="2520" w:type="dxa"/>
               <w:tcBorders>
                 <w:top w:val="nil"/>
-                <w:left w:val="single" w:sz="4" w:space="0" w:color="auto"/>
+                <w:left w:val="single" w:color="auto" w:sz="4" w:space="0"/>
                 <w:bottom w:val="nil"/>
               </w:tcBorders>
             </w:tcPr>
@@ -1680,7 +1680,7 @@
             <w:top w:val="nil"/>
             <w:left w:val="nil"/>
             <w:bottom w:val="nil"/>
-            <w:right w:val="single" w:sz="4" w:space="0" w:color="auto"/>
+            <w:right w:val="single" w:color="auto" w:sz="4" w:space="0"/>
           </w:tcBorders>
         </w:tcPr>
         <w:p>
@@ -1719,7 +1719,7 @@
               <w:tcW w:w="2520" w:type="dxa"/>
               <w:tcBorders>
                 <w:top w:val="nil"/>
-                <w:left w:val="single" w:sz="4" w:space="0" w:color="auto"/>
+                <w:left w:val="single" w:color="auto" w:sz="4" w:space="0"/>
                 <w:bottom w:val="nil"/>
               </w:tcBorders>
             </w:tcPr>
@@ -1850,7 +1850,7 @@
             <w:top w:val="nil"/>
             <w:left w:val="nil"/>
             <w:bottom w:val="nil"/>
-            <w:right w:val="single" w:sz="4" w:space="0" w:color="auto"/>
+            <w:right w:val="single" w:color="auto" w:sz="4" w:space="0"/>
           </w:tcBorders>
         </w:tcPr>
         <w:p>
@@ -1901,7 +1901,7 @@
               <w:tcW w:w="2520" w:type="dxa"/>
               <w:tcBorders>
                 <w:top w:val="nil"/>
-                <w:left w:val="single" w:sz="4" w:space="0" w:color="auto"/>
+                <w:left w:val="single" w:color="auto" w:sz="4" w:space="0"/>
               </w:tcBorders>
             </w:tcPr>
             <w:p>
@@ -2076,7 +2076,7 @@
 </file>
 
 <file path=word/header2.xml><?xml version="1.0" encoding="utf-8"?>
-<w:hdr xmlns:wpc="http://schemas.microsoft.com/office/word/2010/wordprocessingCanvas" xmlns:cx="http://schemas.microsoft.com/office/drawing/2014/chartex" xmlns:cx1="http://schemas.microsoft.com/office/drawing/2015/9/8/chartex" xmlns:cx2="http://schemas.microsoft.com/office/drawing/2015/10/21/chartex" xmlns:cx3="http://schemas.microsoft.com/office/drawing/2016/5/9/chartex" xmlns:cx4="http://schemas.microsoft.com/office/drawing/2016/5/10/chartex" xmlns:cx5="http://schemas.microsoft.com/office/drawing/2016/5/11/chartex" xmlns:cx6="http://schemas.microsoft.com/office/drawing/2016/5/12/chartex" xmlns:cx7="http://schemas.microsoft.com/office/drawing/2016/5/13/chartex" xmlns:cx8="http://schemas.microsoft.com/office/drawing/2016/5/14/chartex" xmlns:mc="http://schemas.openxmlformats.org/markup-compatibility/2006" xmlns:aink="http://schemas.microsoft.com/office/drawing/2016/ink" xmlns:am3d="http://schemas.microsoft.com/office/drawing/2017/model3d" xmlns:o="urn:schemas-microsoft-com:office:office" xmlns:r="http://schemas.openxmlformats.org/officeDocument/2006/relationships" xmlns:m="http://schemas.openxmlformats.org/officeDocument/2006/math" xmlns:v="urn:schemas-microsoft-com:vml" xmlns:wp14="http://schemas.microsoft.com/office/word/2010/wordprocessingDrawing" xmlns:wp="http://schemas.openxmlformats.org/drawingml/2006/wordprocessingDrawing" xmlns:w10="urn:schemas-microsoft-com:office:word" xmlns:w="http://schemas.openxmlformats.org/wordprocessingml/2006/main" xmlns:w14="http://schemas.microsoft.com/office/word/2010/wordml" xmlns:w15="http://schemas.microsoft.com/office/word/2012/wordml" xmlns:w16cex="http://schemas.microsoft.com/office/word/2018/wordml/cex" xmlns:w16cid="http://schemas.microsoft.com/office/word/2016/wordml/cid" xmlns:w16="http://schemas.microsoft.com/office/word/2018/wordml" xmlns:w16sdtdh="http://schemas.microsoft.com/office/word/2020/wordml/sdtdatahash" xmlns:w16se="http://schemas.microsoft.com/office/word/2015/wordml/symex" xmlns:wpg="http://schemas.microsoft.com/office/word/2010/wordprocessingGroup" xmlns:wpi="http://schemas.microsoft.com/office/word/2010/wordprocessingInk" xmlns:wne="http://schemas.microsoft.com/office/word/2006/wordml" xmlns:wps="http://schemas.microsoft.com/office/word/2010/wordprocessingShape" mc:Ignorable="w14 w15 w16se w16cid w16 w16cex w16sdtdh wp14">
+<w:hdr xmlns:a="http://schemas.openxmlformats.org/drawingml/2006/main" xmlns:pic="http://schemas.openxmlformats.org/drawingml/2006/picture" xmlns:wpc="http://schemas.microsoft.com/office/word/2010/wordprocessingCanvas" xmlns:cx="http://schemas.microsoft.com/office/drawing/2014/chartex" xmlns:cx1="http://schemas.microsoft.com/office/drawing/2015/9/8/chartex" xmlns:cx2="http://schemas.microsoft.com/office/drawing/2015/10/21/chartex" xmlns:cx3="http://schemas.microsoft.com/office/drawing/2016/5/9/chartex" xmlns:cx4="http://schemas.microsoft.com/office/drawing/2016/5/10/chartex" xmlns:cx5="http://schemas.microsoft.com/office/drawing/2016/5/11/chartex" xmlns:cx6="http://schemas.microsoft.com/office/drawing/2016/5/12/chartex" xmlns:cx7="http://schemas.microsoft.com/office/drawing/2016/5/13/chartex" xmlns:cx8="http://schemas.microsoft.com/office/drawing/2016/5/14/chartex" xmlns:mc="http://schemas.openxmlformats.org/markup-compatibility/2006" xmlns:aink="http://schemas.microsoft.com/office/drawing/2016/ink" xmlns:am3d="http://schemas.microsoft.com/office/drawing/2017/model3d" xmlns:o="urn:schemas-microsoft-com:office:office" xmlns:r="http://schemas.openxmlformats.org/officeDocument/2006/relationships" xmlns:m="http://schemas.openxmlformats.org/officeDocument/2006/math" xmlns:v="urn:schemas-microsoft-com:vml" xmlns:wp14="http://schemas.microsoft.com/office/word/2010/wordprocessingDrawing" xmlns:wp="http://schemas.openxmlformats.org/drawingml/2006/wordprocessingDrawing" xmlns:w10="urn:schemas-microsoft-com:office:word" xmlns:w="http://schemas.openxmlformats.org/wordprocessingml/2006/main" xmlns:w14="http://schemas.microsoft.com/office/word/2010/wordml" xmlns:w15="http://schemas.microsoft.com/office/word/2012/wordml" xmlns:w16cex="http://schemas.microsoft.com/office/word/2018/wordml/cex" xmlns:w16cid="http://schemas.microsoft.com/office/word/2016/wordml/cid" xmlns:w16="http://schemas.microsoft.com/office/word/2018/wordml" xmlns:w16sdtdh="http://schemas.microsoft.com/office/word/2020/wordml/sdtdatahash" xmlns:w16se="http://schemas.microsoft.com/office/word/2015/wordml/symex" xmlns:wpg="http://schemas.microsoft.com/office/word/2010/wordprocessingGroup" xmlns:wpi="http://schemas.microsoft.com/office/word/2010/wordprocessingInk" xmlns:wne="http://schemas.microsoft.com/office/word/2006/wordml" xmlns:wps="http://schemas.microsoft.com/office/word/2010/wordprocessingShape" mc:Ignorable="w14 w15 w16se w16cid w16 w16cex w16sdtdh wp14">
   <w:p>
     <w:pPr>
       <w:pStyle w:val="Header"/>
@@ -2093,12 +2093,12 @@
       <w:tblpPr w:leftFromText="180" w:rightFromText="180" w:vertAnchor="text" w:horzAnchor="page" w:tblpX="3505" w:tblpY="4"/>
       <w:tblW w:w="0" w:type="auto"/>
       <w:tblBorders>
-        <w:top w:val="none" w:sz="0" w:space="0" w:color="auto"/>
-        <w:left w:val="none" w:sz="0" w:space="0" w:color="auto"/>
-        <w:bottom w:val="none" w:sz="0" w:space="0" w:color="auto"/>
-        <w:right w:val="none" w:sz="0" w:space="0" w:color="auto"/>
-        <w:insideH w:val="none" w:sz="0" w:space="0" w:color="auto"/>
-        <w:insideV w:val="none" w:sz="0" w:space="0" w:color="auto"/>
+        <w:top w:val="none" w:color="auto" w:sz="0" w:space="0"/>
+        <w:left w:val="none" w:color="auto" w:sz="0" w:space="0"/>
+        <w:bottom w:val="none" w:color="auto" w:sz="0" w:space="0"/>
+        <w:right w:val="none" w:color="auto" w:sz="0" w:space="0"/>
+        <w:insideH w:val="none" w:color="auto" w:sz="0" w:space="0"/>
+        <w:insideV w:val="none" w:color="auto" w:sz="0" w:space="0"/>
       </w:tblBorders>
       <w:tblLook w:val="04A0" w:firstRow="1" w:lastRow="0" w:firstColumn="1" w:lastColumn="0" w:noHBand="0" w:noVBand="1"/>
     </w:tblPr>

</xml_diff>

<commit_message>
Updated report title text.
</commit_message>
<xml_diff>
--- a/BryanA-DevelopmentsApp/Objects/ReportLayouts/RequisitionOrder.docx
+++ b/BryanA-DevelopmentsApp/Objects/ReportLayouts/RequisitionOrder.docx
@@ -684,7 +684,6 @@
                       </w:tcPr>
                       <w:p>
                         <w:pPr>
-                          <w:jc w:val="right"/>
                           <w:rPr>
                             <w:rFonts w:ascii="Segoe UI" w:hAnsi="Segoe UI" w:cs="Segoe UI"/>
                             <w:sz w:val="16"/>
@@ -733,7 +732,6 @@
                       </w:tcPr>
                       <w:p>
                         <w:pPr>
-                          <w:jc w:val="right"/>
                           <w:rPr>
                             <w:rFonts w:ascii="Segoe UI" w:hAnsi="Segoe UI" w:cs="Segoe UI"/>
                             <w:sz w:val="16"/>
@@ -780,7 +778,6 @@
                       </w:tcPr>
                       <w:p>
                         <w:pPr>
-                          <w:jc w:val="right"/>
                           <w:rPr>
                             <w:rFonts w:ascii="Segoe UI" w:hAnsi="Segoe UI" w:cs="Segoe UI"/>
                             <w:sz w:val="16"/>
@@ -2103,8 +2100,8 @@
       <w:tblLook w:val="04A0" w:firstRow="1" w:lastRow="0" w:firstColumn="1" w:lastColumn="0" w:noHBand="0" w:noVBand="1"/>
     </w:tblPr>
     <w:tblGrid>
-      <w:gridCol w:w="4531"/>
-      <w:gridCol w:w="1834"/>
+      <w:gridCol w:w="4495"/>
+      <w:gridCol w:w="1870"/>
       <w:gridCol w:w="2844"/>
     </w:tblGrid>
     <w:tr>
@@ -2112,26 +2109,29 @@
         <w:sdtPr>
           <w:rPr>
             <w:rFonts w:ascii="Arial" w:hAnsi="Arial" w:cs="Arial"/>
-            <w:sz w:val="20"/>
-            <w:szCs w:val="20"/>
+            <w:b/>
+            <w:bCs/>
+            <w:sz w:val="28"/>
+            <w:szCs w:val="28"/>
           </w:rPr>
-          <w:alias w:val="#Nav: /Purchase_Header/CopyLoop/PageLoop/CompanyAddress1"/>
+          <w:alias w:val="#Nav: /Purchase_Header/ReturnText"/>
           <w:tag w:val="#Nav: BA Requisition Order/50008"/>
-          <w:id w:val="-584001310"/>
+          <w:id w:val="-204401001"/>
           <w:placeholder>
-            <w:docPart w:val="2CB883AAC6CE48A3871CAFE2548CE28E"/>
+            <w:docPart w:val="DefaultPlaceholder_-1854013440"/>
           </w:placeholder>
-          <w:dataBinding w:prefixMappings="xmlns:ns0='urn:microsoft-dynamics-nav/reports/BA Requisition Order/50008/'" w:xpath="/ns0:NavWordReportXmlPart[1]/ns0:Purchase_Header[1]/ns0:CopyLoop[1]/ns0:PageLoop[1]/ns0:CompanyAddress1[1]" w:storeItemID="{B555E534-2E0A-4CB6-A7B5-FE9052CB6918}"/>
+          <w:dataBinding w:prefixMappings="xmlns:ns0='urn:microsoft-dynamics-nav/reports/BA Requisition Order/50008/'" w:xpath="/ns0:NavWordReportXmlPart[1]/ns0:Purchase_Header[1]/ns0:ReturnText[1]" w:storeItemID="{B555E534-2E0A-4CB6-A7B5-FE9052CB6918}"/>
           <w:text/>
         </w:sdtPr>
         <w:sdtEndPr/>
         <w:sdtContent>
           <w:tc>
             <w:tcPr>
-              <w:tcW w:w="4531" w:type="dxa"/>
+              <w:tcW w:w="4495" w:type="dxa"/>
             </w:tcPr>
             <w:p>
               <w:pPr>
+                <w:jc w:val="right"/>
                 <w:rPr>
                   <w:rFonts w:ascii="Arial" w:hAnsi="Arial" w:cs="Arial"/>
                   <w:sz w:val="20"/>
@@ -2141,10 +2141,12 @@
               <w:r>
                 <w:rPr>
                   <w:rFonts w:ascii="Arial" w:hAnsi="Arial" w:cs="Arial"/>
-                  <w:sz w:val="20"/>
-                  <w:szCs w:val="20"/>
-                </w:rPr>
-                <w:t>CompanyAddress1</w:t>
+                  <w:b/>
+                  <w:bCs/>
+                  <w:sz w:val="28"/>
+                  <w:szCs w:val="28"/>
+                </w:rPr>
+                <w:t>ReturnText</w:t>
               </w:r>
             </w:p>
           </w:tc>
@@ -2172,7 +2174,7 @@
         <w:sdtContent>
           <w:tc>
             <w:tcPr>
-              <w:tcW w:w="1706" w:type="dxa"/>
+              <w:tcW w:w="1870" w:type="dxa"/>
             </w:tcPr>
             <w:p>
               <w:pPr>
@@ -2247,7 +2249,7 @@
         <w:sdtContent>
           <w:tc>
             <w:tcPr>
-              <w:tcW w:w="4531" w:type="dxa"/>
+              <w:tcW w:w="4495" w:type="dxa"/>
             </w:tcPr>
             <w:p>
               <w:pPr>
@@ -2271,7 +2273,7 @@
       </w:sdt>
       <w:tc>
         <w:tcPr>
-          <w:tcW w:w="1706" w:type="dxa"/>
+          <w:tcW w:w="1870" w:type="dxa"/>
         </w:tcPr>
         <w:p>
           <w:pPr>
@@ -2320,7 +2322,7 @@
         <w:sdtContent>
           <w:tc>
             <w:tcPr>
-              <w:tcW w:w="4531" w:type="dxa"/>
+              <w:tcW w:w="4495" w:type="dxa"/>
             </w:tcPr>
             <w:p>
               <w:pPr>
@@ -2344,7 +2346,7 @@
       </w:sdt>
       <w:tc>
         <w:tcPr>
-          <w:tcW w:w="1706" w:type="dxa"/>
+          <w:tcW w:w="1870" w:type="dxa"/>
         </w:tcPr>
         <w:p>
           <w:pPr>
@@ -2471,7 +2473,7 @@
         <w:sdtContent>
           <w:tc>
             <w:tcPr>
-              <w:tcW w:w="4531" w:type="dxa"/>
+              <w:tcW w:w="4495" w:type="dxa"/>
             </w:tcPr>
             <w:p>
               <w:pPr>
@@ -2495,7 +2497,7 @@
       </w:sdt>
       <w:tc>
         <w:tcPr>
-          <w:tcW w:w="1706" w:type="dxa"/>
+          <w:tcW w:w="1870" w:type="dxa"/>
         </w:tcPr>
         <w:p>
           <w:pPr>
@@ -2608,7 +2610,7 @@
         <w:sdtContent>
           <w:tc>
             <w:tcPr>
-              <w:tcW w:w="4531" w:type="dxa"/>
+              <w:tcW w:w="4495" w:type="dxa"/>
             </w:tcPr>
             <w:p>
               <w:pPr>
@@ -2632,7 +2634,7 @@
       </w:sdt>
       <w:tc>
         <w:tcPr>
-          <w:tcW w:w="1706" w:type="dxa"/>
+          <w:tcW w:w="1870" w:type="dxa"/>
         </w:tcPr>
         <w:p>
           <w:pPr>
@@ -2730,7 +2732,7 @@
         <w:sdtContent>
           <w:tc>
             <w:tcPr>
-              <w:tcW w:w="4531" w:type="dxa"/>
+              <w:tcW w:w="4495" w:type="dxa"/>
             </w:tcPr>
             <w:p>
               <w:pPr>
@@ -2754,7 +2756,7 @@
       </w:sdt>
       <w:tc>
         <w:tcPr>
-          <w:tcW w:w="1706" w:type="dxa"/>
+          <w:tcW w:w="1870" w:type="dxa"/>
         </w:tcPr>
         <w:p>
           <w:pPr>
@@ -2803,7 +2805,7 @@
         <w:sdtContent>
           <w:tc>
             <w:tcPr>
-              <w:tcW w:w="4531" w:type="dxa"/>
+              <w:tcW w:w="4495" w:type="dxa"/>
             </w:tcPr>
             <w:p>
               <w:pPr>
@@ -2827,7 +2829,7 @@
       </w:sdt>
       <w:tc>
         <w:tcPr>
-          <w:tcW w:w="1706" w:type="dxa"/>
+          <w:tcW w:w="1870" w:type="dxa"/>
         </w:tcPr>
         <w:p>
           <w:pPr>
@@ -2876,7 +2878,7 @@
         <w:sdtContent>
           <w:tc>
             <w:tcPr>
-              <w:tcW w:w="4531" w:type="dxa"/>
+              <w:tcW w:w="4495" w:type="dxa"/>
             </w:tcPr>
             <w:p>
               <w:pPr>
@@ -2900,7 +2902,7 @@
       </w:sdt>
       <w:tc>
         <w:tcPr>
-          <w:tcW w:w="1706" w:type="dxa"/>
+          <w:tcW w:w="1870" w:type="dxa"/>
         </w:tcPr>
         <w:p>
           <w:pPr>
@@ -5548,35 +5550,6 @@
     </w:docPart>
     <w:docPart>
       <w:docPartPr>
-        <w:name w:val="2CB883AAC6CE48A3871CAFE2548CE28E"/>
-        <w:category>
-          <w:name w:val="General"/>
-          <w:gallery w:val="placeholder"/>
-        </w:category>
-        <w:types>
-          <w:type w:val="bbPlcHdr"/>
-        </w:types>
-        <w:behaviors>
-          <w:behavior w:val="content"/>
-        </w:behaviors>
-        <w:guid w:val="{01548D40-9D96-4124-B158-2BBFE54709DE}"/>
-      </w:docPartPr>
-      <w:docPartBody>
-        <w:p>
-          <w:pPr>
-            <w:pStyle w:val="2CB883AAC6CE48A3871CAFE2548CE28E"/>
-          </w:pPr>
-          <w:r>
-            <w:rPr>
-              <w:rStyle w:val="PlaceholderText"/>
-            </w:rPr>
-            <w:t>Click or tap here to enter text.</w:t>
-          </w:r>
-        </w:p>
-      </w:docPartBody>
-    </w:docPart>
-    <w:docPart>
-      <w:docPartPr>
         <w:name w:val="7BB7DBA8B4E74770BFF0DC1AB80C506B"/>
         <w:category>
           <w:name w:val="General"/>
@@ -5966,7 +5939,9 @@
     <w:rsid w:val="004545D4"/>
     <w:rsid w:val="00485C48"/>
     <w:rsid w:val="005D5468"/>
+    <w:rsid w:val="005E6930"/>
     <w:rsid w:val="0065023E"/>
+    <w:rsid w:val="007E4A26"/>
     <w:rsid w:val="00836747"/>
     <w:rsid w:val="008603AF"/>
     <w:rsid w:val="008D34ED"/>
@@ -5979,7 +5954,9 @@
     <w:rsid w:val="00B40BD2"/>
     <w:rsid w:val="00B6017D"/>
     <w:rsid w:val="00CB5232"/>
+    <w:rsid w:val="00CF0B46"/>
     <w:rsid w:val="00DC27E3"/>
+    <w:rsid w:val="00F14BBA"/>
   </w:rsids>
   <m:mathPr>
     <m:mathFont m:val="Cambria Math"/>
@@ -6445,13 +6422,6 @@
       <w:lang w:val="en-US" w:eastAsia="en-US"/>
     </w:rPr>
   </w:style>
-  <w:style w:type="paragraph" w:customStyle="1" w:styleId="2CB883AAC6CE48A3871CAFE2548CE28E">
-    <w:name w:val="2CB883AAC6CE48A3871CAFE2548CE28E"/>
-    <w:rsid w:val="002839C6"/>
-    <w:rPr>
-      <w:lang w:val="en-US" w:eastAsia="en-US"/>
-    </w:rPr>
-  </w:style>
   <w:style w:type="paragraph" w:customStyle="1" w:styleId="7BB7DBA8B4E74770BFF0DC1AB80C506B">
     <w:name w:val="7BB7DBA8B4E74770BFF0DC1AB80C506B"/>
     <w:rsid w:val="002839C6"/>
@@ -6867,6 +6837,8 @@
  
          < R e c e i v e D a t e > R e c e i v e D a t e < / R e c e i v e D a t e >   
+         < R e t u r n T e x t > R e t u r n T e x t < / R e t u r n T e x t > + 
          < S h i p D e s c > S h i p D e s c < / S h i p D e s c >   
          < S u b t y p e C a p t i o n > S u b t y p e C a p t i o n < / S u b t y p e C a p t i o n > 
</xml_diff>

<commit_message>
Created new report for Purch Return Orders.
</commit_message>
<xml_diff>
--- a/BryanA-DevelopmentsApp/Objects/ReportLayouts/RequisitionOrder.docx
+++ b/BryanA-DevelopmentsApp/Objects/ReportLayouts/RequisitionOrder.docx
@@ -1,6 +1,6 @@
 
 <file path=word/document.xml><?xml version="1.0" encoding="utf-8"?>
-<w:document xmlns:wpc="http://schemas.microsoft.com/office/word/2010/wordprocessingCanvas" xmlns:cx="http://schemas.microsoft.com/office/drawing/2014/chartex" xmlns:cx1="http://schemas.microsoft.com/office/drawing/2015/9/8/chartex" xmlns:cx2="http://schemas.microsoft.com/office/drawing/2015/10/21/chartex" xmlns:cx3="http://schemas.microsoft.com/office/drawing/2016/5/9/chartex" xmlns:cx4="http://schemas.microsoft.com/office/drawing/2016/5/10/chartex" xmlns:cx5="http://schemas.microsoft.com/office/drawing/2016/5/11/chartex" xmlns:cx6="http://schemas.microsoft.com/office/drawing/2016/5/12/chartex" xmlns:cx7="http://schemas.microsoft.com/office/drawing/2016/5/13/chartex" xmlns:cx8="http://schemas.microsoft.com/office/drawing/2016/5/14/chartex" xmlns:mc="http://schemas.openxmlformats.org/markup-compatibility/2006" xmlns:aink="http://schemas.microsoft.com/office/drawing/2016/ink" xmlns:am3d="http://schemas.microsoft.com/office/drawing/2017/model3d" xmlns:o="urn:schemas-microsoft-com:office:office" xmlns:r="http://schemas.openxmlformats.org/officeDocument/2006/relationships" xmlns:m="http://schemas.openxmlformats.org/officeDocument/2006/math" xmlns:v="urn:schemas-microsoft-com:vml" xmlns:wp14="http://schemas.microsoft.com/office/word/2010/wordprocessingDrawing" xmlns:wp="http://schemas.openxmlformats.org/drawingml/2006/wordprocessingDrawing" xmlns:w10="urn:schemas-microsoft-com:office:word" xmlns:w="http://schemas.openxmlformats.org/wordprocessingml/2006/main" xmlns:w14="http://schemas.microsoft.com/office/word/2010/wordml" xmlns:w15="http://schemas.microsoft.com/office/word/2012/wordml" xmlns:w16cex="http://schemas.microsoft.com/office/word/2018/wordml/cex" xmlns:w16cid="http://schemas.microsoft.com/office/word/2016/wordml/cid" xmlns:w16="http://schemas.microsoft.com/office/word/2018/wordml" xmlns:w16sdtdh="http://schemas.microsoft.com/office/word/2020/wordml/sdtdatahash" xmlns:w16se="http://schemas.microsoft.com/office/word/2015/wordml/symex" xmlns:wpg="http://schemas.microsoft.com/office/word/2010/wordprocessingGroup" xmlns:wpi="http://schemas.microsoft.com/office/word/2010/wordprocessingInk" xmlns:wne="http://schemas.microsoft.com/office/word/2006/wordml" xmlns:wps="http://schemas.microsoft.com/office/word/2010/wordprocessingShape" mc:Ignorable="w14 w15 w16se w16cid w16 w16cex w16sdtdh wp14">
+<w:document xmlns:wpc="http://schemas.microsoft.com/office/word/2010/wordprocessingCanvas" xmlns:cx="http://schemas.microsoft.com/office/drawing/2014/chartex" xmlns:cx1="http://schemas.microsoft.com/office/drawing/2015/9/8/chartex" xmlns:cx2="http://schemas.microsoft.com/office/drawing/2015/10/21/chartex" xmlns:cx3="http://schemas.microsoft.com/office/drawing/2016/5/9/chartex" xmlns:cx4="http://schemas.microsoft.com/office/drawing/2016/5/10/chartex" xmlns:cx5="http://schemas.microsoft.com/office/drawing/2016/5/11/chartex" xmlns:cx6="http://schemas.microsoft.com/office/drawing/2016/5/12/chartex" xmlns:cx7="http://schemas.microsoft.com/office/drawing/2016/5/13/chartex" xmlns:cx8="http://schemas.microsoft.com/office/drawing/2016/5/14/chartex" xmlns:mc="http://schemas.openxmlformats.org/markup-compatibility/2006" xmlns:aink="http://schemas.microsoft.com/office/drawing/2016/ink" xmlns:am3d="http://schemas.microsoft.com/office/drawing/2017/model3d" xmlns:o="urn:schemas-microsoft-com:office:office" xmlns:oel="http://schemas.microsoft.com/office/2019/extlst" xmlns:r="http://schemas.openxmlformats.org/officeDocument/2006/relationships" xmlns:m="http://schemas.openxmlformats.org/officeDocument/2006/math" xmlns:v="urn:schemas-microsoft-com:vml" xmlns:wp14="http://schemas.microsoft.com/office/word/2010/wordprocessingDrawing" xmlns:wp="http://schemas.openxmlformats.org/drawingml/2006/wordprocessingDrawing" xmlns:w10="urn:schemas-microsoft-com:office:word" xmlns:w="http://schemas.openxmlformats.org/wordprocessingml/2006/main" xmlns:w14="http://schemas.microsoft.com/office/word/2010/wordml" xmlns:w15="http://schemas.microsoft.com/office/word/2012/wordml" xmlns:w16cex="http://schemas.microsoft.com/office/word/2018/wordml/cex" xmlns:w16cid="http://schemas.microsoft.com/office/word/2016/wordml/cid" xmlns:w16="http://schemas.microsoft.com/office/word/2018/wordml" xmlns:w16sdtdh="http://schemas.microsoft.com/office/word/2020/wordml/sdtdatahash" xmlns:w16se="http://schemas.microsoft.com/office/word/2015/wordml/symex" xmlns:wpg="http://schemas.microsoft.com/office/word/2010/wordprocessingGroup" xmlns:wpi="http://schemas.microsoft.com/office/word/2010/wordprocessingInk" xmlns:wne="http://schemas.microsoft.com/office/word/2006/wordml" xmlns:wps="http://schemas.microsoft.com/office/word/2010/wordprocessingShape" mc:Ignorable="w14 w15 w16se w16cid w16 w16cex w16sdtdh wp14">
   <w:body>
     <w:tbl>
       <w:tblPr>
@@ -500,6 +500,7 @@
                             <w:szCs w:val="16"/>
                           </w:rPr>
                         </w:pPr>
+                        <w:proofErr w:type="spellStart"/>
                         <w:r>
                           <w:rPr>
                             <w:rFonts w:ascii="Segoe UI" w:hAnsi="Segoe UI" w:cs="Segoe UI"/>
@@ -508,6 +509,7 @@
                           </w:rPr>
                           <w:t>LNo</w:t>
                         </w:r>
+                        <w:proofErr w:type="spellEnd"/>
                       </w:p>
                     </w:tc>
                   </w:sdtContent>
@@ -546,6 +548,7 @@
                             <w:szCs w:val="16"/>
                           </w:rPr>
                         </w:pPr>
+                        <w:proofErr w:type="spellStart"/>
                         <w:r>
                           <w:rPr>
                             <w:rFonts w:ascii="Segoe UI" w:hAnsi="Segoe UI" w:cs="Segoe UI"/>
@@ -554,6 +557,7 @@
                           </w:rPr>
                           <w:t>ItemNo</w:t>
                         </w:r>
+                        <w:proofErr w:type="spellEnd"/>
                       </w:p>
                     </w:tc>
                   </w:sdtContent>
@@ -594,6 +598,7 @@
                             <w:szCs w:val="16"/>
                           </w:rPr>
                         </w:pPr>
+                        <w:proofErr w:type="spellStart"/>
                         <w:r>
                           <w:rPr>
                             <w:rFonts w:ascii="Segoe UI" w:hAnsi="Segoe UI" w:cs="Segoe UI"/>
@@ -602,6 +607,7 @@
                           </w:rPr>
                           <w:t>CRNo</w:t>
                         </w:r>
+                        <w:proofErr w:type="spellEnd"/>
                       </w:p>
                     </w:tc>
                   </w:sdtContent>
@@ -684,6 +690,7 @@
                       </w:tcPr>
                       <w:p>
                         <w:pPr>
+                          <w:jc w:val="right"/>
                           <w:rPr>
                             <w:rFonts w:ascii="Segoe UI" w:hAnsi="Segoe UI" w:cs="Segoe UI"/>
                             <w:sz w:val="16"/>
@@ -732,6 +739,7 @@
                       </w:tcPr>
                       <w:p>
                         <w:pPr>
+                          <w:jc w:val="right"/>
                           <w:rPr>
                             <w:rFonts w:ascii="Segoe UI" w:hAnsi="Segoe UI" w:cs="Segoe UI"/>
                             <w:sz w:val="16"/>
@@ -778,6 +786,7 @@
                       </w:tcPr>
                       <w:p>
                         <w:pPr>
+                          <w:jc w:val="right"/>
                           <w:rPr>
                             <w:rFonts w:ascii="Segoe UI" w:hAnsi="Segoe UI" w:cs="Segoe UI"/>
                             <w:sz w:val="16"/>
@@ -858,6 +867,7 @@
                             <w:szCs w:val="16"/>
                           </w:rPr>
                         </w:pPr>
+                        <w:proofErr w:type="spellStart"/>
                         <w:r>
                           <w:rPr>
                             <w:rFonts w:ascii="Segoe UI" w:hAnsi="Segoe UI" w:cs="Segoe UI"/>
@@ -866,6 +876,7 @@
                           </w:rPr>
                           <w:t>Description_PurchaseLine</w:t>
                         </w:r>
+                        <w:proofErr w:type="spellEnd"/>
                       </w:p>
                     </w:tc>
                   </w:sdtContent>
@@ -905,6 +916,7 @@
                             <w:szCs w:val="16"/>
                           </w:rPr>
                         </w:pPr>
+                        <w:proofErr w:type="spellStart"/>
                         <w:r>
                           <w:rPr>
                             <w:rFonts w:ascii="Segoe UI" w:hAnsi="Segoe UI" w:cs="Segoe UI"/>
@@ -913,6 +925,7 @@
                           </w:rPr>
                           <w:t>RcptDate</w:t>
                         </w:r>
+                        <w:proofErr w:type="spellEnd"/>
                       </w:p>
                     </w:tc>
                   </w:sdtContent>
@@ -974,6 +987,7 @@
                             <w:szCs w:val="16"/>
                           </w:rPr>
                         </w:pPr>
+                        <w:proofErr w:type="spellStart"/>
                         <w:r>
                           <w:rPr>
                             <w:rFonts w:ascii="Segoe UI" w:hAnsi="Segoe UI" w:cs="Segoe UI"/>
@@ -982,6 +996,7 @@
                           </w:rPr>
                           <w:t>MangDept</w:t>
                         </w:r>
+                        <w:proofErr w:type="spellEnd"/>
                       </w:p>
                     </w:tc>
                   </w:sdtContent>
@@ -1022,6 +1037,7 @@
                             <w:szCs w:val="16"/>
                           </w:rPr>
                         </w:pPr>
+                        <w:proofErr w:type="spellStart"/>
                         <w:r>
                           <w:rPr>
                             <w:rFonts w:ascii="Segoe UI" w:hAnsi="Segoe UI" w:cs="Segoe UI"/>
@@ -1030,6 +1046,7 @@
                           </w:rPr>
                           <w:t>DNo</w:t>
                         </w:r>
+                        <w:proofErr w:type="spellEnd"/>
                       </w:p>
                     </w:tc>
                   </w:sdtContent>
@@ -1065,12 +1082,14 @@
                       </w:tcPr>
                       <w:p>
                         <w:pPr>
+                          <w:jc w:val="right"/>
                           <w:rPr>
                             <w:rFonts w:ascii="Segoe UI" w:hAnsi="Segoe UI" w:cs="Segoe UI"/>
                             <w:sz w:val="16"/>
                             <w:szCs w:val="16"/>
                           </w:rPr>
                         </w:pPr>
+                        <w:proofErr w:type="spellStart"/>
                         <w:r>
                           <w:rPr>
                             <w:rFonts w:ascii="Segoe UI" w:hAnsi="Segoe UI" w:cs="Segoe UI"/>
@@ -1079,6 +1098,7 @@
                           </w:rPr>
                           <w:t>RevNo</w:t>
                         </w:r>
+                        <w:proofErr w:type="spellEnd"/>
                       </w:p>
                     </w:tc>
                   </w:sdtContent>
@@ -1137,6 +1157,16 @@
         </w:rPr>
       </w:pPr>
     </w:p>
+    <w:p>
+      <w:pPr>
+        <w:jc w:val="center"/>
+        <w:rPr>
+          <w:rFonts w:ascii="Arial" w:hAnsi="Arial" w:cs="Arial"/>
+          <w:sz w:val="20"/>
+          <w:szCs w:val="20"/>
+        </w:rPr>
+      </w:pPr>
+    </w:p>
     <w:sectPr>
       <w:headerReference w:type="even" r:id="rId8"/>
       <w:headerReference w:type="default" r:id="rId9"/>
@@ -1154,7 +1184,7 @@
 </file>
 
 <file path=word/endnotes.xml><?xml version="1.0" encoding="utf-8"?>
-<w:endnotes xmlns:wpc="http://schemas.microsoft.com/office/word/2010/wordprocessingCanvas" xmlns:cx="http://schemas.microsoft.com/office/drawing/2014/chartex" xmlns:cx1="http://schemas.microsoft.com/office/drawing/2015/9/8/chartex" xmlns:cx2="http://schemas.microsoft.com/office/drawing/2015/10/21/chartex" xmlns:cx3="http://schemas.microsoft.com/office/drawing/2016/5/9/chartex" xmlns:cx4="http://schemas.microsoft.com/office/drawing/2016/5/10/chartex" xmlns:cx5="http://schemas.microsoft.com/office/drawing/2016/5/11/chartex" xmlns:cx6="http://schemas.microsoft.com/office/drawing/2016/5/12/chartex" xmlns:cx7="http://schemas.microsoft.com/office/drawing/2016/5/13/chartex" xmlns:cx8="http://schemas.microsoft.com/office/drawing/2016/5/14/chartex" xmlns:mc="http://schemas.openxmlformats.org/markup-compatibility/2006" xmlns:aink="http://schemas.microsoft.com/office/drawing/2016/ink" xmlns:am3d="http://schemas.microsoft.com/office/drawing/2017/model3d" xmlns:o="urn:schemas-microsoft-com:office:office" xmlns:r="http://schemas.openxmlformats.org/officeDocument/2006/relationships" xmlns:m="http://schemas.openxmlformats.org/officeDocument/2006/math" xmlns:v="urn:schemas-microsoft-com:vml" xmlns:wp14="http://schemas.microsoft.com/office/word/2010/wordprocessingDrawing" xmlns:wp="http://schemas.openxmlformats.org/drawingml/2006/wordprocessingDrawing" xmlns:w10="urn:schemas-microsoft-com:office:word" xmlns:w="http://schemas.openxmlformats.org/wordprocessingml/2006/main" xmlns:w14="http://schemas.microsoft.com/office/word/2010/wordml" xmlns:w15="http://schemas.microsoft.com/office/word/2012/wordml" xmlns:w16cex="http://schemas.microsoft.com/office/word/2018/wordml/cex" xmlns:w16cid="http://schemas.microsoft.com/office/word/2016/wordml/cid" xmlns:w16="http://schemas.microsoft.com/office/word/2018/wordml" xmlns:w16sdtdh="http://schemas.microsoft.com/office/word/2020/wordml/sdtdatahash" xmlns:w16se="http://schemas.microsoft.com/office/word/2015/wordml/symex" xmlns:wpg="http://schemas.microsoft.com/office/word/2010/wordprocessingGroup" xmlns:wpi="http://schemas.microsoft.com/office/word/2010/wordprocessingInk" xmlns:wne="http://schemas.microsoft.com/office/word/2006/wordml" xmlns:wps="http://schemas.microsoft.com/office/word/2010/wordprocessingShape" mc:Ignorable="w14 w15 w16se w16cid w16 w16cex w16sdtdh wp14">
+<w:endnotes xmlns:wpc="http://schemas.microsoft.com/office/word/2010/wordprocessingCanvas" xmlns:cx="http://schemas.microsoft.com/office/drawing/2014/chartex" xmlns:cx1="http://schemas.microsoft.com/office/drawing/2015/9/8/chartex" xmlns:cx2="http://schemas.microsoft.com/office/drawing/2015/10/21/chartex" xmlns:cx3="http://schemas.microsoft.com/office/drawing/2016/5/9/chartex" xmlns:cx4="http://schemas.microsoft.com/office/drawing/2016/5/10/chartex" xmlns:cx5="http://schemas.microsoft.com/office/drawing/2016/5/11/chartex" xmlns:cx6="http://schemas.microsoft.com/office/drawing/2016/5/12/chartex" xmlns:cx7="http://schemas.microsoft.com/office/drawing/2016/5/13/chartex" xmlns:cx8="http://schemas.microsoft.com/office/drawing/2016/5/14/chartex" xmlns:mc="http://schemas.openxmlformats.org/markup-compatibility/2006" xmlns:aink="http://schemas.microsoft.com/office/drawing/2016/ink" xmlns:am3d="http://schemas.microsoft.com/office/drawing/2017/model3d" xmlns:o="urn:schemas-microsoft-com:office:office" xmlns:oel="http://schemas.microsoft.com/office/2019/extlst" xmlns:r="http://schemas.openxmlformats.org/officeDocument/2006/relationships" xmlns:m="http://schemas.openxmlformats.org/officeDocument/2006/math" xmlns:v="urn:schemas-microsoft-com:vml" xmlns:wp14="http://schemas.microsoft.com/office/word/2010/wordprocessingDrawing" xmlns:wp="http://schemas.openxmlformats.org/drawingml/2006/wordprocessingDrawing" xmlns:w10="urn:schemas-microsoft-com:office:word" xmlns:w="http://schemas.openxmlformats.org/wordprocessingml/2006/main" xmlns:w14="http://schemas.microsoft.com/office/word/2010/wordml" xmlns:w15="http://schemas.microsoft.com/office/word/2012/wordml" xmlns:w16cex="http://schemas.microsoft.com/office/word/2018/wordml/cex" xmlns:w16cid="http://schemas.microsoft.com/office/word/2016/wordml/cid" xmlns:w16="http://schemas.microsoft.com/office/word/2018/wordml" xmlns:w16sdtdh="http://schemas.microsoft.com/office/word/2020/wordml/sdtdatahash" xmlns:w16se="http://schemas.microsoft.com/office/word/2015/wordml/symex" xmlns:wpg="http://schemas.microsoft.com/office/word/2010/wordprocessingGroup" xmlns:wpi="http://schemas.microsoft.com/office/word/2010/wordprocessingInk" xmlns:wne="http://schemas.microsoft.com/office/word/2006/wordml" xmlns:wps="http://schemas.microsoft.com/office/word/2010/wordprocessingShape" mc:Ignorable="w14 w15 w16se w16cid w16 w16cex w16sdtdh wp14">
   <w:endnote w:type="separator" w:id="-1">
     <w:p>
       <w:pPr>
@@ -1179,7 +1209,7 @@
 </file>
 
 <file path=word/footer1.xml><?xml version="1.0" encoding="utf-8"?>
-<w:ftr xmlns:wpc="http://schemas.microsoft.com/office/word/2010/wordprocessingCanvas" xmlns:cx="http://schemas.microsoft.com/office/drawing/2014/chartex" xmlns:cx1="http://schemas.microsoft.com/office/drawing/2015/9/8/chartex" xmlns:cx2="http://schemas.microsoft.com/office/drawing/2015/10/21/chartex" xmlns:cx3="http://schemas.microsoft.com/office/drawing/2016/5/9/chartex" xmlns:cx4="http://schemas.microsoft.com/office/drawing/2016/5/10/chartex" xmlns:cx5="http://schemas.microsoft.com/office/drawing/2016/5/11/chartex" xmlns:cx6="http://schemas.microsoft.com/office/drawing/2016/5/12/chartex" xmlns:cx7="http://schemas.microsoft.com/office/drawing/2016/5/13/chartex" xmlns:cx8="http://schemas.microsoft.com/office/drawing/2016/5/14/chartex" xmlns:mc="http://schemas.openxmlformats.org/markup-compatibility/2006" xmlns:aink="http://schemas.microsoft.com/office/drawing/2016/ink" xmlns:am3d="http://schemas.microsoft.com/office/drawing/2017/model3d" xmlns:o="urn:schemas-microsoft-com:office:office" xmlns:r="http://schemas.openxmlformats.org/officeDocument/2006/relationships" xmlns:m="http://schemas.openxmlformats.org/officeDocument/2006/math" xmlns:v="urn:schemas-microsoft-com:vml" xmlns:wp14="http://schemas.microsoft.com/office/word/2010/wordprocessingDrawing" xmlns:wp="http://schemas.openxmlformats.org/drawingml/2006/wordprocessingDrawing" xmlns:w10="urn:schemas-microsoft-com:office:word" xmlns:w="http://schemas.openxmlformats.org/wordprocessingml/2006/main" xmlns:w14="http://schemas.microsoft.com/office/word/2010/wordml" xmlns:w15="http://schemas.microsoft.com/office/word/2012/wordml" xmlns:w16cex="http://schemas.microsoft.com/office/word/2018/wordml/cex" xmlns:w16cid="http://schemas.microsoft.com/office/word/2016/wordml/cid" xmlns:w16="http://schemas.microsoft.com/office/word/2018/wordml" xmlns:w16sdtdh="http://schemas.microsoft.com/office/word/2020/wordml/sdtdatahash" xmlns:w16se="http://schemas.microsoft.com/office/word/2015/wordml/symex" xmlns:wpg="http://schemas.microsoft.com/office/word/2010/wordprocessingGroup" xmlns:wpi="http://schemas.microsoft.com/office/word/2010/wordprocessingInk" xmlns:wne="http://schemas.microsoft.com/office/word/2006/wordml" xmlns:wps="http://schemas.microsoft.com/office/word/2010/wordprocessingShape" mc:Ignorable="w14 w15 w16se w16cid w16 w16cex w16sdtdh wp14">
+<w:ftr xmlns:wpc="http://schemas.microsoft.com/office/word/2010/wordprocessingCanvas" xmlns:cx="http://schemas.microsoft.com/office/drawing/2014/chartex" xmlns:cx1="http://schemas.microsoft.com/office/drawing/2015/9/8/chartex" xmlns:cx2="http://schemas.microsoft.com/office/drawing/2015/10/21/chartex" xmlns:cx3="http://schemas.microsoft.com/office/drawing/2016/5/9/chartex" xmlns:cx4="http://schemas.microsoft.com/office/drawing/2016/5/10/chartex" xmlns:cx5="http://schemas.microsoft.com/office/drawing/2016/5/11/chartex" xmlns:cx6="http://schemas.microsoft.com/office/drawing/2016/5/12/chartex" xmlns:cx7="http://schemas.microsoft.com/office/drawing/2016/5/13/chartex" xmlns:cx8="http://schemas.microsoft.com/office/drawing/2016/5/14/chartex" xmlns:mc="http://schemas.openxmlformats.org/markup-compatibility/2006" xmlns:aink="http://schemas.microsoft.com/office/drawing/2016/ink" xmlns:am3d="http://schemas.microsoft.com/office/drawing/2017/model3d" xmlns:o="urn:schemas-microsoft-com:office:office" xmlns:oel="http://schemas.microsoft.com/office/2019/extlst" xmlns:r="http://schemas.openxmlformats.org/officeDocument/2006/relationships" xmlns:m="http://schemas.openxmlformats.org/officeDocument/2006/math" xmlns:v="urn:schemas-microsoft-com:vml" xmlns:wp14="http://schemas.microsoft.com/office/word/2010/wordprocessingDrawing" xmlns:wp="http://schemas.openxmlformats.org/drawingml/2006/wordprocessingDrawing" xmlns:w10="urn:schemas-microsoft-com:office:word" xmlns:w="http://schemas.openxmlformats.org/wordprocessingml/2006/main" xmlns:w14="http://schemas.microsoft.com/office/word/2010/wordml" xmlns:w15="http://schemas.microsoft.com/office/word/2012/wordml" xmlns:w16cex="http://schemas.microsoft.com/office/word/2018/wordml/cex" xmlns:w16cid="http://schemas.microsoft.com/office/word/2016/wordml/cid" xmlns:w16="http://schemas.microsoft.com/office/word/2018/wordml" xmlns:w16sdtdh="http://schemas.microsoft.com/office/word/2020/wordml/sdtdatahash" xmlns:w16se="http://schemas.microsoft.com/office/word/2015/wordml/symex" xmlns:wpg="http://schemas.microsoft.com/office/word/2010/wordprocessingGroup" xmlns:wpi="http://schemas.microsoft.com/office/word/2010/wordprocessingInk" xmlns:wne="http://schemas.microsoft.com/office/word/2006/wordml" xmlns:wps="http://schemas.microsoft.com/office/word/2010/wordprocessingShape" mc:Ignorable="w14 w15 w16se w16cid w16 w16cex w16sdtdh wp14">
   <w:p>
     <w:pPr>
       <w:pStyle w:val="Footer"/>
@@ -1189,7 +1219,7 @@
 </file>
 
 <file path=word/footer2.xml><?xml version="1.0" encoding="utf-8"?>
-<w:ftr xmlns:wpc="http://schemas.microsoft.com/office/word/2010/wordprocessingCanvas" xmlns:cx="http://schemas.microsoft.com/office/drawing/2014/chartex" xmlns:cx1="http://schemas.microsoft.com/office/drawing/2015/9/8/chartex" xmlns:cx2="http://schemas.microsoft.com/office/drawing/2015/10/21/chartex" xmlns:cx3="http://schemas.microsoft.com/office/drawing/2016/5/9/chartex" xmlns:cx4="http://schemas.microsoft.com/office/drawing/2016/5/10/chartex" xmlns:cx5="http://schemas.microsoft.com/office/drawing/2016/5/11/chartex" xmlns:cx6="http://schemas.microsoft.com/office/drawing/2016/5/12/chartex" xmlns:cx7="http://schemas.microsoft.com/office/drawing/2016/5/13/chartex" xmlns:cx8="http://schemas.microsoft.com/office/drawing/2016/5/14/chartex" xmlns:mc="http://schemas.openxmlformats.org/markup-compatibility/2006" xmlns:aink="http://schemas.microsoft.com/office/drawing/2016/ink" xmlns:am3d="http://schemas.microsoft.com/office/drawing/2017/model3d" xmlns:o="urn:schemas-microsoft-com:office:office" xmlns:r="http://schemas.openxmlformats.org/officeDocument/2006/relationships" xmlns:m="http://schemas.openxmlformats.org/officeDocument/2006/math" xmlns:v="urn:schemas-microsoft-com:vml" xmlns:wp14="http://schemas.microsoft.com/office/word/2010/wordprocessingDrawing" xmlns:wp="http://schemas.openxmlformats.org/drawingml/2006/wordprocessingDrawing" xmlns:w10="urn:schemas-microsoft-com:office:word" xmlns:w="http://schemas.openxmlformats.org/wordprocessingml/2006/main" xmlns:w14="http://schemas.microsoft.com/office/word/2010/wordml" xmlns:w15="http://schemas.microsoft.com/office/word/2012/wordml" xmlns:w16cex="http://schemas.microsoft.com/office/word/2018/wordml/cex" xmlns:w16cid="http://schemas.microsoft.com/office/word/2016/wordml/cid" xmlns:w16="http://schemas.microsoft.com/office/word/2018/wordml" xmlns:w16sdtdh="http://schemas.microsoft.com/office/word/2020/wordml/sdtdatahash" xmlns:w16se="http://schemas.microsoft.com/office/word/2015/wordml/symex" xmlns:wpg="http://schemas.microsoft.com/office/word/2010/wordprocessingGroup" xmlns:wpi="http://schemas.microsoft.com/office/word/2010/wordprocessingInk" xmlns:wne="http://schemas.microsoft.com/office/word/2006/wordml" xmlns:wps="http://schemas.microsoft.com/office/word/2010/wordprocessingShape" mc:Ignorable="w14 w15 w16se w16cid w16 w16cex w16sdtdh wp14">
+<w:ftr xmlns:wpc="http://schemas.microsoft.com/office/word/2010/wordprocessingCanvas" xmlns:cx="http://schemas.microsoft.com/office/drawing/2014/chartex" xmlns:cx1="http://schemas.microsoft.com/office/drawing/2015/9/8/chartex" xmlns:cx2="http://schemas.microsoft.com/office/drawing/2015/10/21/chartex" xmlns:cx3="http://schemas.microsoft.com/office/drawing/2016/5/9/chartex" xmlns:cx4="http://schemas.microsoft.com/office/drawing/2016/5/10/chartex" xmlns:cx5="http://schemas.microsoft.com/office/drawing/2016/5/11/chartex" xmlns:cx6="http://schemas.microsoft.com/office/drawing/2016/5/12/chartex" xmlns:cx7="http://schemas.microsoft.com/office/drawing/2016/5/13/chartex" xmlns:cx8="http://schemas.microsoft.com/office/drawing/2016/5/14/chartex" xmlns:mc="http://schemas.openxmlformats.org/markup-compatibility/2006" xmlns:aink="http://schemas.microsoft.com/office/drawing/2016/ink" xmlns:am3d="http://schemas.microsoft.com/office/drawing/2017/model3d" xmlns:o="urn:schemas-microsoft-com:office:office" xmlns:oel="http://schemas.microsoft.com/office/2019/extlst" xmlns:r="http://schemas.openxmlformats.org/officeDocument/2006/relationships" xmlns:m="http://schemas.openxmlformats.org/officeDocument/2006/math" xmlns:v="urn:schemas-microsoft-com:vml" xmlns:wp14="http://schemas.microsoft.com/office/word/2010/wordprocessingDrawing" xmlns:wp="http://schemas.openxmlformats.org/drawingml/2006/wordprocessingDrawing" xmlns:w10="urn:schemas-microsoft-com:office:word" xmlns:w="http://schemas.openxmlformats.org/wordprocessingml/2006/main" xmlns:w14="http://schemas.microsoft.com/office/word/2010/wordml" xmlns:w15="http://schemas.microsoft.com/office/word/2012/wordml" xmlns:w16cex="http://schemas.microsoft.com/office/word/2018/wordml/cex" xmlns:w16cid="http://schemas.microsoft.com/office/word/2016/wordml/cid" xmlns:w16="http://schemas.microsoft.com/office/word/2018/wordml" xmlns:w16sdtdh="http://schemas.microsoft.com/office/word/2020/wordml/sdtdatahash" xmlns:w16se="http://schemas.microsoft.com/office/word/2015/wordml/symex" xmlns:wpg="http://schemas.microsoft.com/office/word/2010/wordprocessingGroup" xmlns:wpi="http://schemas.microsoft.com/office/word/2010/wordprocessingInk" xmlns:wne="http://schemas.microsoft.com/office/word/2006/wordml" xmlns:wps="http://schemas.microsoft.com/office/word/2010/wordprocessingShape" mc:Ignorable="w14 w15 w16se w16cid w16 w16cex w16sdtdh wp14">
   <w:tbl>
     <w:tblPr>
       <w:tblStyle w:val="TableGrid"/>
@@ -1285,6 +1315,7 @@
                   <w:szCs w:val="18"/>
                 </w:rPr>
               </w:pPr>
+              <w:proofErr w:type="spellStart"/>
               <w:r>
                 <w:rPr>
                   <w:rFonts w:ascii="Arial" w:hAnsi="Arial" w:cs="Arial"/>
@@ -1295,6 +1326,7 @@
                 </w:rPr>
                 <w:t>SubtotalCaption</w:t>
               </w:r>
+              <w:proofErr w:type="spellEnd"/>
             </w:p>
           </w:tc>
         </w:sdtContent>
@@ -1338,6 +1370,7 @@
                   <w:szCs w:val="18"/>
                 </w:rPr>
               </w:pPr>
+              <w:proofErr w:type="spellStart"/>
               <w:r>
                 <w:rPr>
                   <w:rFonts w:ascii="Arial" w:hAnsi="Arial" w:cs="Arial"/>
@@ -1348,6 +1381,7 @@
                 </w:rPr>
                 <w:t>SubTotal</w:t>
               </w:r>
+              <w:proofErr w:type="spellEnd"/>
             </w:p>
           </w:tc>
         </w:sdtContent>
@@ -1438,6 +1472,7 @@
                   <w:szCs w:val="18"/>
                 </w:rPr>
               </w:pPr>
+              <w:proofErr w:type="spellStart"/>
               <w:r>
                 <w:rPr>
                   <w:rFonts w:ascii="Arial" w:hAnsi="Arial" w:cs="Arial"/>
@@ -1448,6 +1483,7 @@
                 </w:rPr>
                 <w:t>InvDiscCaption</w:t>
               </w:r>
+              <w:proofErr w:type="spellEnd"/>
             </w:p>
           </w:tc>
         </w:sdtContent>
@@ -1488,6 +1524,7 @@
                   <w:szCs w:val="18"/>
                 </w:rPr>
               </w:pPr>
+              <w:proofErr w:type="spellStart"/>
               <w:r>
                 <w:rPr>
                   <w:rFonts w:ascii="Arial" w:hAnsi="Arial" w:cs="Arial"/>
@@ -1496,6 +1533,7 @@
                 </w:rPr>
                 <w:t>TotalDiscount</w:t>
               </w:r>
+              <w:proofErr w:type="spellEnd"/>
             </w:p>
           </w:tc>
         </w:sdtContent>
@@ -1913,6 +1951,7 @@
                   <w:szCs w:val="18"/>
                 </w:rPr>
               </w:pPr>
+              <w:proofErr w:type="spellStart"/>
               <w:r>
                 <w:rPr>
                   <w:rFonts w:ascii="Arial" w:hAnsi="Arial" w:cs="Arial"/>
@@ -1923,6 +1962,7 @@
                 </w:rPr>
                 <w:t>TotalText</w:t>
               </w:r>
+              <w:proofErr w:type="spellEnd"/>
             </w:p>
           </w:tc>
         </w:sdtContent>
@@ -1966,6 +2006,7 @@
             </w:sdtPr>
             <w:sdtEndPr/>
             <w:sdtContent>
+              <w:proofErr w:type="spellStart"/>
               <w:r>
                 <w:rPr>
                   <w:rFonts w:ascii="Arial" w:hAnsi="Arial" w:cs="Arial"/>
@@ -2008,6 +2049,7 @@
                 </w:rPr>
                 <w:t>Total</w:t>
               </w:r>
+              <w:proofErr w:type="spellEnd"/>
             </w:sdtContent>
           </w:sdt>
         </w:p>
@@ -2028,7 +2070,7 @@
 </file>
 
 <file path=word/footer3.xml><?xml version="1.0" encoding="utf-8"?>
-<w:ftr xmlns:wpc="http://schemas.microsoft.com/office/word/2010/wordprocessingCanvas" xmlns:cx="http://schemas.microsoft.com/office/drawing/2014/chartex" xmlns:cx1="http://schemas.microsoft.com/office/drawing/2015/9/8/chartex" xmlns:cx2="http://schemas.microsoft.com/office/drawing/2015/10/21/chartex" xmlns:cx3="http://schemas.microsoft.com/office/drawing/2016/5/9/chartex" xmlns:cx4="http://schemas.microsoft.com/office/drawing/2016/5/10/chartex" xmlns:cx5="http://schemas.microsoft.com/office/drawing/2016/5/11/chartex" xmlns:cx6="http://schemas.microsoft.com/office/drawing/2016/5/12/chartex" xmlns:cx7="http://schemas.microsoft.com/office/drawing/2016/5/13/chartex" xmlns:cx8="http://schemas.microsoft.com/office/drawing/2016/5/14/chartex" xmlns:mc="http://schemas.openxmlformats.org/markup-compatibility/2006" xmlns:aink="http://schemas.microsoft.com/office/drawing/2016/ink" xmlns:am3d="http://schemas.microsoft.com/office/drawing/2017/model3d" xmlns:o="urn:schemas-microsoft-com:office:office" xmlns:r="http://schemas.openxmlformats.org/officeDocument/2006/relationships" xmlns:m="http://schemas.openxmlformats.org/officeDocument/2006/math" xmlns:v="urn:schemas-microsoft-com:vml" xmlns:wp14="http://schemas.microsoft.com/office/word/2010/wordprocessingDrawing" xmlns:wp="http://schemas.openxmlformats.org/drawingml/2006/wordprocessingDrawing" xmlns:w10="urn:schemas-microsoft-com:office:word" xmlns:w="http://schemas.openxmlformats.org/wordprocessingml/2006/main" xmlns:w14="http://schemas.microsoft.com/office/word/2010/wordml" xmlns:w15="http://schemas.microsoft.com/office/word/2012/wordml" xmlns:w16cex="http://schemas.microsoft.com/office/word/2018/wordml/cex" xmlns:w16cid="http://schemas.microsoft.com/office/word/2016/wordml/cid" xmlns:w16="http://schemas.microsoft.com/office/word/2018/wordml" xmlns:w16sdtdh="http://schemas.microsoft.com/office/word/2020/wordml/sdtdatahash" xmlns:w16se="http://schemas.microsoft.com/office/word/2015/wordml/symex" xmlns:wpg="http://schemas.microsoft.com/office/word/2010/wordprocessingGroup" xmlns:wpi="http://schemas.microsoft.com/office/word/2010/wordprocessingInk" xmlns:wne="http://schemas.microsoft.com/office/word/2006/wordml" xmlns:wps="http://schemas.microsoft.com/office/word/2010/wordprocessingShape" mc:Ignorable="w14 w15 w16se w16cid w16 w16cex w16sdtdh wp14">
+<w:ftr xmlns:wpc="http://schemas.microsoft.com/office/word/2010/wordprocessingCanvas" xmlns:cx="http://schemas.microsoft.com/office/drawing/2014/chartex" xmlns:cx1="http://schemas.microsoft.com/office/drawing/2015/9/8/chartex" xmlns:cx2="http://schemas.microsoft.com/office/drawing/2015/10/21/chartex" xmlns:cx3="http://schemas.microsoft.com/office/drawing/2016/5/9/chartex" xmlns:cx4="http://schemas.microsoft.com/office/drawing/2016/5/10/chartex" xmlns:cx5="http://schemas.microsoft.com/office/drawing/2016/5/11/chartex" xmlns:cx6="http://schemas.microsoft.com/office/drawing/2016/5/12/chartex" xmlns:cx7="http://schemas.microsoft.com/office/drawing/2016/5/13/chartex" xmlns:cx8="http://schemas.microsoft.com/office/drawing/2016/5/14/chartex" xmlns:mc="http://schemas.openxmlformats.org/markup-compatibility/2006" xmlns:aink="http://schemas.microsoft.com/office/drawing/2016/ink" xmlns:am3d="http://schemas.microsoft.com/office/drawing/2017/model3d" xmlns:o="urn:schemas-microsoft-com:office:office" xmlns:oel="http://schemas.microsoft.com/office/2019/extlst" xmlns:r="http://schemas.openxmlformats.org/officeDocument/2006/relationships" xmlns:m="http://schemas.openxmlformats.org/officeDocument/2006/math" xmlns:v="urn:schemas-microsoft-com:vml" xmlns:wp14="http://schemas.microsoft.com/office/word/2010/wordprocessingDrawing" xmlns:wp="http://schemas.openxmlformats.org/drawingml/2006/wordprocessingDrawing" xmlns:w10="urn:schemas-microsoft-com:office:word" xmlns:w="http://schemas.openxmlformats.org/wordprocessingml/2006/main" xmlns:w14="http://schemas.microsoft.com/office/word/2010/wordml" xmlns:w15="http://schemas.microsoft.com/office/word/2012/wordml" xmlns:w16cex="http://schemas.microsoft.com/office/word/2018/wordml/cex" xmlns:w16cid="http://schemas.microsoft.com/office/word/2016/wordml/cid" xmlns:w16="http://schemas.microsoft.com/office/word/2018/wordml" xmlns:w16sdtdh="http://schemas.microsoft.com/office/word/2020/wordml/sdtdatahash" xmlns:w16se="http://schemas.microsoft.com/office/word/2015/wordml/symex" xmlns:wpg="http://schemas.microsoft.com/office/word/2010/wordprocessingGroup" xmlns:wpi="http://schemas.microsoft.com/office/word/2010/wordprocessingInk" xmlns:wne="http://schemas.microsoft.com/office/word/2006/wordml" xmlns:wps="http://schemas.microsoft.com/office/word/2010/wordprocessingShape" mc:Ignorable="w14 w15 w16se w16cid w16 w16cex w16sdtdh wp14">
   <w:p>
     <w:pPr>
       <w:pStyle w:val="Footer"/>
@@ -2038,7 +2080,7 @@
 </file>
 
 <file path=word/footnotes.xml><?xml version="1.0" encoding="utf-8"?>
-<w:footnotes xmlns:wpc="http://schemas.microsoft.com/office/word/2010/wordprocessingCanvas" xmlns:cx="http://schemas.microsoft.com/office/drawing/2014/chartex" xmlns:cx1="http://schemas.microsoft.com/office/drawing/2015/9/8/chartex" xmlns:cx2="http://schemas.microsoft.com/office/drawing/2015/10/21/chartex" xmlns:cx3="http://schemas.microsoft.com/office/drawing/2016/5/9/chartex" xmlns:cx4="http://schemas.microsoft.com/office/drawing/2016/5/10/chartex" xmlns:cx5="http://schemas.microsoft.com/office/drawing/2016/5/11/chartex" xmlns:cx6="http://schemas.microsoft.com/office/drawing/2016/5/12/chartex" xmlns:cx7="http://schemas.microsoft.com/office/drawing/2016/5/13/chartex" xmlns:cx8="http://schemas.microsoft.com/office/drawing/2016/5/14/chartex" xmlns:mc="http://schemas.openxmlformats.org/markup-compatibility/2006" xmlns:aink="http://schemas.microsoft.com/office/drawing/2016/ink" xmlns:am3d="http://schemas.microsoft.com/office/drawing/2017/model3d" xmlns:o="urn:schemas-microsoft-com:office:office" xmlns:r="http://schemas.openxmlformats.org/officeDocument/2006/relationships" xmlns:m="http://schemas.openxmlformats.org/officeDocument/2006/math" xmlns:v="urn:schemas-microsoft-com:vml" xmlns:wp14="http://schemas.microsoft.com/office/word/2010/wordprocessingDrawing" xmlns:wp="http://schemas.openxmlformats.org/drawingml/2006/wordprocessingDrawing" xmlns:w10="urn:schemas-microsoft-com:office:word" xmlns:w="http://schemas.openxmlformats.org/wordprocessingml/2006/main" xmlns:w14="http://schemas.microsoft.com/office/word/2010/wordml" xmlns:w15="http://schemas.microsoft.com/office/word/2012/wordml" xmlns:w16cex="http://schemas.microsoft.com/office/word/2018/wordml/cex" xmlns:w16cid="http://schemas.microsoft.com/office/word/2016/wordml/cid" xmlns:w16="http://schemas.microsoft.com/office/word/2018/wordml" xmlns:w16sdtdh="http://schemas.microsoft.com/office/word/2020/wordml/sdtdatahash" xmlns:w16se="http://schemas.microsoft.com/office/word/2015/wordml/symex" xmlns:wpg="http://schemas.microsoft.com/office/word/2010/wordprocessingGroup" xmlns:wpi="http://schemas.microsoft.com/office/word/2010/wordprocessingInk" xmlns:wne="http://schemas.microsoft.com/office/word/2006/wordml" xmlns:wps="http://schemas.microsoft.com/office/word/2010/wordprocessingShape" mc:Ignorable="w14 w15 w16se w16cid w16 w16cex w16sdtdh wp14">
+<w:footnotes xmlns:wpc="http://schemas.microsoft.com/office/word/2010/wordprocessingCanvas" xmlns:cx="http://schemas.microsoft.com/office/drawing/2014/chartex" xmlns:cx1="http://schemas.microsoft.com/office/drawing/2015/9/8/chartex" xmlns:cx2="http://schemas.microsoft.com/office/drawing/2015/10/21/chartex" xmlns:cx3="http://schemas.microsoft.com/office/drawing/2016/5/9/chartex" xmlns:cx4="http://schemas.microsoft.com/office/drawing/2016/5/10/chartex" xmlns:cx5="http://schemas.microsoft.com/office/drawing/2016/5/11/chartex" xmlns:cx6="http://schemas.microsoft.com/office/drawing/2016/5/12/chartex" xmlns:cx7="http://schemas.microsoft.com/office/drawing/2016/5/13/chartex" xmlns:cx8="http://schemas.microsoft.com/office/drawing/2016/5/14/chartex" xmlns:mc="http://schemas.openxmlformats.org/markup-compatibility/2006" xmlns:aink="http://schemas.microsoft.com/office/drawing/2016/ink" xmlns:am3d="http://schemas.microsoft.com/office/drawing/2017/model3d" xmlns:o="urn:schemas-microsoft-com:office:office" xmlns:oel="http://schemas.microsoft.com/office/2019/extlst" xmlns:r="http://schemas.openxmlformats.org/officeDocument/2006/relationships" xmlns:m="http://schemas.openxmlformats.org/officeDocument/2006/math" xmlns:v="urn:schemas-microsoft-com:vml" xmlns:wp14="http://schemas.microsoft.com/office/word/2010/wordprocessingDrawing" xmlns:wp="http://schemas.openxmlformats.org/drawingml/2006/wordprocessingDrawing" xmlns:w10="urn:schemas-microsoft-com:office:word" xmlns:w="http://schemas.openxmlformats.org/wordprocessingml/2006/main" xmlns:w14="http://schemas.microsoft.com/office/word/2010/wordml" xmlns:w15="http://schemas.microsoft.com/office/word/2012/wordml" xmlns:w16cex="http://schemas.microsoft.com/office/word/2018/wordml/cex" xmlns:w16cid="http://schemas.microsoft.com/office/word/2016/wordml/cid" xmlns:w16="http://schemas.microsoft.com/office/word/2018/wordml" xmlns:w16sdtdh="http://schemas.microsoft.com/office/word/2020/wordml/sdtdatahash" xmlns:w16se="http://schemas.microsoft.com/office/word/2015/wordml/symex" xmlns:wpg="http://schemas.microsoft.com/office/word/2010/wordprocessingGroup" xmlns:wpi="http://schemas.microsoft.com/office/word/2010/wordprocessingInk" xmlns:wne="http://schemas.microsoft.com/office/word/2006/wordml" xmlns:wps="http://schemas.microsoft.com/office/word/2010/wordprocessingShape" mc:Ignorable="w14 w15 w16se w16cid w16 w16cex w16sdtdh wp14">
   <w:footnote w:type="separator" w:id="-1">
     <w:p>
       <w:pPr>
@@ -2063,7 +2105,7 @@
 </file>
 
 <file path=word/header1.xml><?xml version="1.0" encoding="utf-8"?>
-<w:hdr xmlns:wpc="http://schemas.microsoft.com/office/word/2010/wordprocessingCanvas" xmlns:cx="http://schemas.microsoft.com/office/drawing/2014/chartex" xmlns:cx1="http://schemas.microsoft.com/office/drawing/2015/9/8/chartex" xmlns:cx2="http://schemas.microsoft.com/office/drawing/2015/10/21/chartex" xmlns:cx3="http://schemas.microsoft.com/office/drawing/2016/5/9/chartex" xmlns:cx4="http://schemas.microsoft.com/office/drawing/2016/5/10/chartex" xmlns:cx5="http://schemas.microsoft.com/office/drawing/2016/5/11/chartex" xmlns:cx6="http://schemas.microsoft.com/office/drawing/2016/5/12/chartex" xmlns:cx7="http://schemas.microsoft.com/office/drawing/2016/5/13/chartex" xmlns:cx8="http://schemas.microsoft.com/office/drawing/2016/5/14/chartex" xmlns:mc="http://schemas.openxmlformats.org/markup-compatibility/2006" xmlns:aink="http://schemas.microsoft.com/office/drawing/2016/ink" xmlns:am3d="http://schemas.microsoft.com/office/drawing/2017/model3d" xmlns:o="urn:schemas-microsoft-com:office:office" xmlns:r="http://schemas.openxmlformats.org/officeDocument/2006/relationships" xmlns:m="http://schemas.openxmlformats.org/officeDocument/2006/math" xmlns:v="urn:schemas-microsoft-com:vml" xmlns:wp14="http://schemas.microsoft.com/office/word/2010/wordprocessingDrawing" xmlns:wp="http://schemas.openxmlformats.org/drawingml/2006/wordprocessingDrawing" xmlns:w10="urn:schemas-microsoft-com:office:word" xmlns:w="http://schemas.openxmlformats.org/wordprocessingml/2006/main" xmlns:w14="http://schemas.microsoft.com/office/word/2010/wordml" xmlns:w15="http://schemas.microsoft.com/office/word/2012/wordml" xmlns:w16cex="http://schemas.microsoft.com/office/word/2018/wordml/cex" xmlns:w16cid="http://schemas.microsoft.com/office/word/2016/wordml/cid" xmlns:w16="http://schemas.microsoft.com/office/word/2018/wordml" xmlns:w16sdtdh="http://schemas.microsoft.com/office/word/2020/wordml/sdtdatahash" xmlns:w16se="http://schemas.microsoft.com/office/word/2015/wordml/symex" xmlns:wpg="http://schemas.microsoft.com/office/word/2010/wordprocessingGroup" xmlns:wpi="http://schemas.microsoft.com/office/word/2010/wordprocessingInk" xmlns:wne="http://schemas.microsoft.com/office/word/2006/wordml" xmlns:wps="http://schemas.microsoft.com/office/word/2010/wordprocessingShape" mc:Ignorable="w14 w15 w16se w16cid w16 w16cex w16sdtdh wp14">
+<w:hdr xmlns:wpc="http://schemas.microsoft.com/office/word/2010/wordprocessingCanvas" xmlns:cx="http://schemas.microsoft.com/office/drawing/2014/chartex" xmlns:cx1="http://schemas.microsoft.com/office/drawing/2015/9/8/chartex" xmlns:cx2="http://schemas.microsoft.com/office/drawing/2015/10/21/chartex" xmlns:cx3="http://schemas.microsoft.com/office/drawing/2016/5/9/chartex" xmlns:cx4="http://schemas.microsoft.com/office/drawing/2016/5/10/chartex" xmlns:cx5="http://schemas.microsoft.com/office/drawing/2016/5/11/chartex" xmlns:cx6="http://schemas.microsoft.com/office/drawing/2016/5/12/chartex" xmlns:cx7="http://schemas.microsoft.com/office/drawing/2016/5/13/chartex" xmlns:cx8="http://schemas.microsoft.com/office/drawing/2016/5/14/chartex" xmlns:mc="http://schemas.openxmlformats.org/markup-compatibility/2006" xmlns:aink="http://schemas.microsoft.com/office/drawing/2016/ink" xmlns:am3d="http://schemas.microsoft.com/office/drawing/2017/model3d" xmlns:o="urn:schemas-microsoft-com:office:office" xmlns:oel="http://schemas.microsoft.com/office/2019/extlst" xmlns:r="http://schemas.openxmlformats.org/officeDocument/2006/relationships" xmlns:m="http://schemas.openxmlformats.org/officeDocument/2006/math" xmlns:v="urn:schemas-microsoft-com:vml" xmlns:wp14="http://schemas.microsoft.com/office/word/2010/wordprocessingDrawing" xmlns:wp="http://schemas.openxmlformats.org/drawingml/2006/wordprocessingDrawing" xmlns:w10="urn:schemas-microsoft-com:office:word" xmlns:w="http://schemas.openxmlformats.org/wordprocessingml/2006/main" xmlns:w14="http://schemas.microsoft.com/office/word/2010/wordml" xmlns:w15="http://schemas.microsoft.com/office/word/2012/wordml" xmlns:w16cex="http://schemas.microsoft.com/office/word/2018/wordml/cex" xmlns:w16cid="http://schemas.microsoft.com/office/word/2016/wordml/cid" xmlns:w16="http://schemas.microsoft.com/office/word/2018/wordml" xmlns:w16sdtdh="http://schemas.microsoft.com/office/word/2020/wordml/sdtdatahash" xmlns:w16se="http://schemas.microsoft.com/office/word/2015/wordml/symex" xmlns:wpg="http://schemas.microsoft.com/office/word/2010/wordprocessingGroup" xmlns:wpi="http://schemas.microsoft.com/office/word/2010/wordprocessingInk" xmlns:wne="http://schemas.microsoft.com/office/word/2006/wordml" xmlns:wps="http://schemas.microsoft.com/office/word/2010/wordprocessingShape" mc:Ignorable="w14 w15 w16se w16cid w16 w16cex w16sdtdh wp14">
   <w:p>
     <w:pPr>
       <w:pStyle w:val="Header"/>
@@ -2073,7 +2115,7 @@
 </file>
 
 <file path=word/header2.xml><?xml version="1.0" encoding="utf-8"?>
-<w:hdr xmlns:a="http://schemas.openxmlformats.org/drawingml/2006/main" xmlns:pic="http://schemas.openxmlformats.org/drawingml/2006/picture" xmlns:wpc="http://schemas.microsoft.com/office/word/2010/wordprocessingCanvas" xmlns:cx="http://schemas.microsoft.com/office/drawing/2014/chartex" xmlns:cx1="http://schemas.microsoft.com/office/drawing/2015/9/8/chartex" xmlns:cx2="http://schemas.microsoft.com/office/drawing/2015/10/21/chartex" xmlns:cx3="http://schemas.microsoft.com/office/drawing/2016/5/9/chartex" xmlns:cx4="http://schemas.microsoft.com/office/drawing/2016/5/10/chartex" xmlns:cx5="http://schemas.microsoft.com/office/drawing/2016/5/11/chartex" xmlns:cx6="http://schemas.microsoft.com/office/drawing/2016/5/12/chartex" xmlns:cx7="http://schemas.microsoft.com/office/drawing/2016/5/13/chartex" xmlns:cx8="http://schemas.microsoft.com/office/drawing/2016/5/14/chartex" xmlns:mc="http://schemas.openxmlformats.org/markup-compatibility/2006" xmlns:aink="http://schemas.microsoft.com/office/drawing/2016/ink" xmlns:am3d="http://schemas.microsoft.com/office/drawing/2017/model3d" xmlns:o="urn:schemas-microsoft-com:office:office" xmlns:r="http://schemas.openxmlformats.org/officeDocument/2006/relationships" xmlns:m="http://schemas.openxmlformats.org/officeDocument/2006/math" xmlns:v="urn:schemas-microsoft-com:vml" xmlns:wp14="http://schemas.microsoft.com/office/word/2010/wordprocessingDrawing" xmlns:wp="http://schemas.openxmlformats.org/drawingml/2006/wordprocessingDrawing" xmlns:w10="urn:schemas-microsoft-com:office:word" xmlns:w="http://schemas.openxmlformats.org/wordprocessingml/2006/main" xmlns:w14="http://schemas.microsoft.com/office/word/2010/wordml" xmlns:w15="http://schemas.microsoft.com/office/word/2012/wordml" xmlns:w16cex="http://schemas.microsoft.com/office/word/2018/wordml/cex" xmlns:w16cid="http://schemas.microsoft.com/office/word/2016/wordml/cid" xmlns:w16="http://schemas.microsoft.com/office/word/2018/wordml" xmlns:w16sdtdh="http://schemas.microsoft.com/office/word/2020/wordml/sdtdatahash" xmlns:w16se="http://schemas.microsoft.com/office/word/2015/wordml/symex" xmlns:wpg="http://schemas.microsoft.com/office/word/2010/wordprocessingGroup" xmlns:wpi="http://schemas.microsoft.com/office/word/2010/wordprocessingInk" xmlns:wne="http://schemas.microsoft.com/office/word/2006/wordml" xmlns:wps="http://schemas.microsoft.com/office/word/2010/wordprocessingShape" mc:Ignorable="w14 w15 w16se w16cid w16 w16cex w16sdtdh wp14">
+<w:hdr xmlns:a="http://schemas.openxmlformats.org/drawingml/2006/main" xmlns:pic="http://schemas.openxmlformats.org/drawingml/2006/picture" xmlns:wpc="http://schemas.microsoft.com/office/word/2010/wordprocessingCanvas" xmlns:cx="http://schemas.microsoft.com/office/drawing/2014/chartex" xmlns:cx1="http://schemas.microsoft.com/office/drawing/2015/9/8/chartex" xmlns:cx2="http://schemas.microsoft.com/office/drawing/2015/10/21/chartex" xmlns:cx3="http://schemas.microsoft.com/office/drawing/2016/5/9/chartex" xmlns:cx4="http://schemas.microsoft.com/office/drawing/2016/5/10/chartex" xmlns:cx5="http://schemas.microsoft.com/office/drawing/2016/5/11/chartex" xmlns:cx6="http://schemas.microsoft.com/office/drawing/2016/5/12/chartex" xmlns:cx7="http://schemas.microsoft.com/office/drawing/2016/5/13/chartex" xmlns:cx8="http://schemas.microsoft.com/office/drawing/2016/5/14/chartex" xmlns:mc="http://schemas.openxmlformats.org/markup-compatibility/2006" xmlns:aink="http://schemas.microsoft.com/office/drawing/2016/ink" xmlns:am3d="http://schemas.microsoft.com/office/drawing/2017/model3d" xmlns:o="urn:schemas-microsoft-com:office:office" xmlns:oel="http://schemas.microsoft.com/office/2019/extlst" xmlns:r="http://schemas.openxmlformats.org/officeDocument/2006/relationships" xmlns:m="http://schemas.openxmlformats.org/officeDocument/2006/math" xmlns:v="urn:schemas-microsoft-com:vml" xmlns:wp14="http://schemas.microsoft.com/office/word/2010/wordprocessingDrawing" xmlns:wp="http://schemas.openxmlformats.org/drawingml/2006/wordprocessingDrawing" xmlns:w10="urn:schemas-microsoft-com:office:word" xmlns:w="http://schemas.openxmlformats.org/wordprocessingml/2006/main" xmlns:w14="http://schemas.microsoft.com/office/word/2010/wordml" xmlns:w15="http://schemas.microsoft.com/office/word/2012/wordml" xmlns:w16cex="http://schemas.microsoft.com/office/word/2018/wordml/cex" xmlns:w16cid="http://schemas.microsoft.com/office/word/2016/wordml/cid" xmlns:w16="http://schemas.microsoft.com/office/word/2018/wordml" xmlns:w16sdtdh="http://schemas.microsoft.com/office/word/2020/wordml/sdtdatahash" xmlns:w16se="http://schemas.microsoft.com/office/word/2015/wordml/symex" xmlns:wpg="http://schemas.microsoft.com/office/word/2010/wordprocessingGroup" xmlns:wpi="http://schemas.microsoft.com/office/word/2010/wordprocessingInk" xmlns:wne="http://schemas.microsoft.com/office/word/2006/wordml" xmlns:wps="http://schemas.microsoft.com/office/word/2010/wordprocessingShape" mc:Ignorable="w14 w15 w16se w16cid w16 w16cex w16sdtdh wp14">
   <w:p>
     <w:pPr>
       <w:pStyle w:val="Header"/>
@@ -2138,6 +2180,7 @@
                   <w:szCs w:val="20"/>
                 </w:rPr>
               </w:pPr>
+              <w:proofErr w:type="spellStart"/>
               <w:r>
                 <w:rPr>
                   <w:rFonts w:ascii="Arial" w:hAnsi="Arial" w:cs="Arial"/>
@@ -2148,6 +2191,7 @@
                 </w:rPr>
                 <w:t>ReturnText</w:t>
               </w:r>
+              <w:proofErr w:type="spellEnd"/>
             </w:p>
           </w:tc>
         </w:sdtContent>
@@ -2187,6 +2231,7 @@
                   <w:szCs w:val="28"/>
                 </w:rPr>
               </w:pPr>
+              <w:proofErr w:type="spellStart"/>
               <w:r>
                 <w:rPr>
                   <w:rFonts w:ascii="Arial" w:hAnsi="Arial" w:cs="Arial"/>
@@ -2197,6 +2242,7 @@
                 </w:rPr>
                 <w:t>TitleCaption</w:t>
               </w:r>
+              <w:proofErr w:type="spellEnd"/>
             </w:p>
           </w:tc>
         </w:sdtContent>
@@ -2379,6 +2425,7 @@
             </w:sdtPr>
             <w:sdtEndPr/>
             <w:sdtContent>
+              <w:proofErr w:type="spellStart"/>
               <w:r>
                 <w:rPr>
                   <w:rFonts w:ascii="Arial" w:hAnsi="Arial" w:cs="Arial"/>
@@ -2389,6 +2436,7 @@
                 </w:rPr>
                 <w:t>SubtypeCaption</w:t>
               </w:r>
+              <w:proofErr w:type="spellEnd"/>
             </w:sdtContent>
           </w:sdt>
           <w:r>
@@ -2437,6 +2485,7 @@
                   <w:szCs w:val="20"/>
                 </w:rPr>
               </w:pPr>
+              <w:proofErr w:type="spellStart"/>
               <w:r>
                 <w:rPr>
                   <w:rFonts w:ascii="Arial" w:hAnsi="Arial" w:cs="Arial"/>
@@ -2447,6 +2496,7 @@
                 </w:rPr>
                 <w:t>No_PurchaseHeader</w:t>
               </w:r>
+              <w:proofErr w:type="spellEnd"/>
             </w:p>
           </w:tc>
         </w:sdtContent>
@@ -2526,6 +2576,7 @@
             </w:sdtPr>
             <w:sdtEndPr/>
             <w:sdtContent>
+              <w:proofErr w:type="spellStart"/>
               <w:r>
                 <w:rPr>
                   <w:rFonts w:ascii="Arial" w:hAnsi="Arial" w:cs="Arial"/>
@@ -2534,6 +2585,7 @@
                 </w:rPr>
                 <w:t>SubtypeCaption</w:t>
               </w:r>
+              <w:proofErr w:type="spellEnd"/>
             </w:sdtContent>
           </w:sdt>
           <w:r>
@@ -2576,6 +2628,7 @@
                   <w:szCs w:val="20"/>
                 </w:rPr>
               </w:pPr>
+              <w:proofErr w:type="spellStart"/>
               <w:r>
                 <w:rPr>
                   <w:rFonts w:ascii="Arial" w:hAnsi="Arial" w:cs="Arial"/>
@@ -2584,6 +2637,7 @@
                 </w:rPr>
                 <w:t>OrderDate_PurchaseHeader</w:t>
               </w:r>
+              <w:proofErr w:type="spellEnd"/>
             </w:p>
           </w:tc>
         </w:sdtContent>
@@ -3046,6 +3100,7 @@
                   <w:szCs w:val="20"/>
                 </w:rPr>
               </w:pPr>
+              <w:proofErr w:type="spellStart"/>
               <w:r>
                 <w:rPr>
                   <w:rFonts w:ascii="Arial" w:hAnsi="Arial" w:cs="Arial"/>
@@ -3056,6 +3111,7 @@
                 </w:rPr>
                 <w:t>CopyTxt</w:t>
               </w:r>
+              <w:proofErr w:type="spellEnd"/>
             </w:p>
           </w:tc>
         </w:sdtContent>
@@ -4456,6 +4512,7 @@
                   <w:szCs w:val="20"/>
                 </w:rPr>
               </w:pPr>
+              <w:proofErr w:type="spellStart"/>
               <w:r>
                 <w:rPr>
                   <w:rFonts w:ascii="Arial" w:hAnsi="Arial" w:cs="Arial"/>
@@ -4464,6 +4521,7 @@
                 </w:rPr>
                 <w:t>VNo</w:t>
               </w:r>
+              <w:proofErr w:type="spellEnd"/>
             </w:p>
           </w:tc>
         </w:sdtContent>
@@ -4498,6 +4556,7 @@
                   <w:szCs w:val="20"/>
                 </w:rPr>
               </w:pPr>
+              <w:proofErr w:type="spellStart"/>
               <w:r>
                 <w:rPr>
                   <w:rFonts w:ascii="Arial" w:hAnsi="Arial" w:cs="Arial"/>
@@ -4506,6 +4565,7 @@
                 </w:rPr>
                 <w:t>VFax</w:t>
               </w:r>
+              <w:proofErr w:type="spellEnd"/>
             </w:p>
           </w:tc>
         </w:sdtContent>
@@ -4540,6 +4600,7 @@
                   <w:szCs w:val="20"/>
                 </w:rPr>
               </w:pPr>
+              <w:proofErr w:type="spellStart"/>
               <w:r>
                 <w:rPr>
                   <w:rFonts w:ascii="Arial" w:hAnsi="Arial" w:cs="Arial"/>
@@ -4548,6 +4609,7 @@
                 </w:rPr>
                 <w:t>VPhone</w:t>
               </w:r>
+              <w:proofErr w:type="spellEnd"/>
             </w:p>
           </w:tc>
         </w:sdtContent>
@@ -4583,6 +4645,7 @@
                   <w:szCs w:val="20"/>
                 </w:rPr>
               </w:pPr>
+              <w:proofErr w:type="spellStart"/>
               <w:r>
                 <w:rPr>
                   <w:rFonts w:ascii="Arial" w:hAnsi="Arial" w:cs="Arial"/>
@@ -4591,6 +4654,7 @@
                 </w:rPr>
                 <w:t>ShipDesc</w:t>
               </w:r>
+              <w:proofErr w:type="spellEnd"/>
             </w:p>
           </w:tc>
         </w:sdtContent>
@@ -4652,6 +4716,7 @@
             </w:sdtPr>
             <w:sdtEndPr/>
             <w:sdtContent>
+              <w:proofErr w:type="spellStart"/>
               <w:r>
                 <w:rPr>
                   <w:rFonts w:ascii="Arial" w:hAnsi="Arial" w:cs="Arial"/>
@@ -4660,6 +4725,7 @@
                 </w:rPr>
                 <w:t>CName</w:t>
               </w:r>
+              <w:proofErr w:type="spellEnd"/>
             </w:sdtContent>
           </w:sdt>
           <w:r>
@@ -4751,6 +4817,7 @@
                   <w:szCs w:val="20"/>
                 </w:rPr>
               </w:pPr>
+              <w:proofErr w:type="spellStart"/>
               <w:r>
                 <w:rPr>
                   <w:rFonts w:ascii="Arial" w:hAnsi="Arial" w:cs="Arial"/>
@@ -4759,6 +4826,7 @@
                 </w:rPr>
                 <w:t>SalesPurchPersonName</w:t>
               </w:r>
+              <w:proofErr w:type="spellEnd"/>
             </w:p>
           </w:tc>
         </w:sdtContent>
@@ -4793,6 +4861,7 @@
                   <w:szCs w:val="20"/>
                 </w:rPr>
               </w:pPr>
+              <w:proofErr w:type="spellStart"/>
               <w:r>
                 <w:rPr>
                   <w:rFonts w:ascii="Arial" w:hAnsi="Arial" w:cs="Arial"/>
@@ -4801,6 +4870,7 @@
                 </w:rPr>
                 <w:t>PurchDept</w:t>
               </w:r>
+              <w:proofErr w:type="spellEnd"/>
             </w:p>
           </w:tc>
         </w:sdtContent>
@@ -4835,6 +4905,7 @@
                   <w:szCs w:val="20"/>
                 </w:rPr>
               </w:pPr>
+              <w:proofErr w:type="spellStart"/>
               <w:r>
                 <w:rPr>
                   <w:rFonts w:ascii="Arial" w:hAnsi="Arial" w:cs="Arial"/>
@@ -4843,6 +4914,7 @@
                 </w:rPr>
                 <w:t>ReceiveDate</w:t>
               </w:r>
+              <w:proofErr w:type="spellEnd"/>
             </w:p>
           </w:tc>
         </w:sdtContent>
@@ -4877,6 +4949,7 @@
                   <w:szCs w:val="20"/>
                 </w:rPr>
               </w:pPr>
+              <w:proofErr w:type="spellStart"/>
               <w:r>
                 <w:rPr>
                   <w:rFonts w:ascii="Arial" w:hAnsi="Arial" w:cs="Arial"/>
@@ -4885,6 +4958,7 @@
                 </w:rPr>
                 <w:t>PayDesc</w:t>
               </w:r>
+              <w:proofErr w:type="spellEnd"/>
             </w:p>
           </w:tc>
         </w:sdtContent>
@@ -4900,7 +4974,7 @@
 </file>
 
 <file path=word/header3.xml><?xml version="1.0" encoding="utf-8"?>
-<w:hdr xmlns:wpc="http://schemas.microsoft.com/office/word/2010/wordprocessingCanvas" xmlns:cx="http://schemas.microsoft.com/office/drawing/2014/chartex" xmlns:cx1="http://schemas.microsoft.com/office/drawing/2015/9/8/chartex" xmlns:cx2="http://schemas.microsoft.com/office/drawing/2015/10/21/chartex" xmlns:cx3="http://schemas.microsoft.com/office/drawing/2016/5/9/chartex" xmlns:cx4="http://schemas.microsoft.com/office/drawing/2016/5/10/chartex" xmlns:cx5="http://schemas.microsoft.com/office/drawing/2016/5/11/chartex" xmlns:cx6="http://schemas.microsoft.com/office/drawing/2016/5/12/chartex" xmlns:cx7="http://schemas.microsoft.com/office/drawing/2016/5/13/chartex" xmlns:cx8="http://schemas.microsoft.com/office/drawing/2016/5/14/chartex" xmlns:mc="http://schemas.openxmlformats.org/markup-compatibility/2006" xmlns:aink="http://schemas.microsoft.com/office/drawing/2016/ink" xmlns:am3d="http://schemas.microsoft.com/office/drawing/2017/model3d" xmlns:o="urn:schemas-microsoft-com:office:office" xmlns:r="http://schemas.openxmlformats.org/officeDocument/2006/relationships" xmlns:m="http://schemas.openxmlformats.org/officeDocument/2006/math" xmlns:v="urn:schemas-microsoft-com:vml" xmlns:wp14="http://schemas.microsoft.com/office/word/2010/wordprocessingDrawing" xmlns:wp="http://schemas.openxmlformats.org/drawingml/2006/wordprocessingDrawing" xmlns:w10="urn:schemas-microsoft-com:office:word" xmlns:w="http://schemas.openxmlformats.org/wordprocessingml/2006/main" xmlns:w14="http://schemas.microsoft.com/office/word/2010/wordml" xmlns:w15="http://schemas.microsoft.com/office/word/2012/wordml" xmlns:w16cex="http://schemas.microsoft.com/office/word/2018/wordml/cex" xmlns:w16cid="http://schemas.microsoft.com/office/word/2016/wordml/cid" xmlns:w16="http://schemas.microsoft.com/office/word/2018/wordml" xmlns:w16sdtdh="http://schemas.microsoft.com/office/word/2020/wordml/sdtdatahash" xmlns:w16se="http://schemas.microsoft.com/office/word/2015/wordml/symex" xmlns:wpg="http://schemas.microsoft.com/office/word/2010/wordprocessingGroup" xmlns:wpi="http://schemas.microsoft.com/office/word/2010/wordprocessingInk" xmlns:wne="http://schemas.microsoft.com/office/word/2006/wordml" xmlns:wps="http://schemas.microsoft.com/office/word/2010/wordprocessingShape" mc:Ignorable="w14 w15 w16se w16cid w16 w16cex w16sdtdh wp14">
+<w:hdr xmlns:wpc="http://schemas.microsoft.com/office/word/2010/wordprocessingCanvas" xmlns:cx="http://schemas.microsoft.com/office/drawing/2014/chartex" xmlns:cx1="http://schemas.microsoft.com/office/drawing/2015/9/8/chartex" xmlns:cx2="http://schemas.microsoft.com/office/drawing/2015/10/21/chartex" xmlns:cx3="http://schemas.microsoft.com/office/drawing/2016/5/9/chartex" xmlns:cx4="http://schemas.microsoft.com/office/drawing/2016/5/10/chartex" xmlns:cx5="http://schemas.microsoft.com/office/drawing/2016/5/11/chartex" xmlns:cx6="http://schemas.microsoft.com/office/drawing/2016/5/12/chartex" xmlns:cx7="http://schemas.microsoft.com/office/drawing/2016/5/13/chartex" xmlns:cx8="http://schemas.microsoft.com/office/drawing/2016/5/14/chartex" xmlns:mc="http://schemas.openxmlformats.org/markup-compatibility/2006" xmlns:aink="http://schemas.microsoft.com/office/drawing/2016/ink" xmlns:am3d="http://schemas.microsoft.com/office/drawing/2017/model3d" xmlns:o="urn:schemas-microsoft-com:office:office" xmlns:oel="http://schemas.microsoft.com/office/2019/extlst" xmlns:r="http://schemas.openxmlformats.org/officeDocument/2006/relationships" xmlns:m="http://schemas.openxmlformats.org/officeDocument/2006/math" xmlns:v="urn:schemas-microsoft-com:vml" xmlns:wp14="http://schemas.microsoft.com/office/word/2010/wordprocessingDrawing" xmlns:wp="http://schemas.openxmlformats.org/drawingml/2006/wordprocessingDrawing" xmlns:w10="urn:schemas-microsoft-com:office:word" xmlns:w="http://schemas.openxmlformats.org/wordprocessingml/2006/main" xmlns:w14="http://schemas.microsoft.com/office/word/2010/wordml" xmlns:w15="http://schemas.microsoft.com/office/word/2012/wordml" xmlns:w16cex="http://schemas.microsoft.com/office/word/2018/wordml/cex" xmlns:w16cid="http://schemas.microsoft.com/office/word/2016/wordml/cid" xmlns:w16="http://schemas.microsoft.com/office/word/2018/wordml" xmlns:w16sdtdh="http://schemas.microsoft.com/office/word/2020/wordml/sdtdatahash" xmlns:w16se="http://schemas.microsoft.com/office/word/2015/wordml/symex" xmlns:wpg="http://schemas.microsoft.com/office/word/2010/wordprocessingGroup" xmlns:wpi="http://schemas.microsoft.com/office/word/2010/wordprocessingInk" xmlns:wne="http://schemas.microsoft.com/office/word/2006/wordml" xmlns:wps="http://schemas.microsoft.com/office/word/2010/wordprocessingShape" mc:Ignorable="w14 w15 w16se w16cid w16 w16cex w16sdtdh wp14">
   <w:p>
     <w:pPr>
       <w:pStyle w:val="Header"/>
@@ -5436,7 +5510,7 @@
 </file>
 
 <file path=word/glossary/document.xml><?xml version="1.0" encoding="utf-8"?>
-<w:glossaryDocument xmlns:wpc="http://schemas.microsoft.com/office/word/2010/wordprocessingCanvas" xmlns:cx="http://schemas.microsoft.com/office/drawing/2014/chartex" xmlns:cx1="http://schemas.microsoft.com/office/drawing/2015/9/8/chartex" xmlns:cx2="http://schemas.microsoft.com/office/drawing/2015/10/21/chartex" xmlns:cx3="http://schemas.microsoft.com/office/drawing/2016/5/9/chartex" xmlns:cx4="http://schemas.microsoft.com/office/drawing/2016/5/10/chartex" xmlns:cx5="http://schemas.microsoft.com/office/drawing/2016/5/11/chartex" xmlns:cx6="http://schemas.microsoft.com/office/drawing/2016/5/12/chartex" xmlns:cx7="http://schemas.microsoft.com/office/drawing/2016/5/13/chartex" xmlns:cx8="http://schemas.microsoft.com/office/drawing/2016/5/14/chartex" xmlns:mc="http://schemas.openxmlformats.org/markup-compatibility/2006" xmlns:aink="http://schemas.microsoft.com/office/drawing/2016/ink" xmlns:am3d="http://schemas.microsoft.com/office/drawing/2017/model3d" xmlns:o="urn:schemas-microsoft-com:office:office" xmlns:r="http://schemas.openxmlformats.org/officeDocument/2006/relationships" xmlns:m="http://schemas.openxmlformats.org/officeDocument/2006/math" xmlns:v="urn:schemas-microsoft-com:vml" xmlns:wp14="http://schemas.microsoft.com/office/word/2010/wordprocessingDrawing" xmlns:wp="http://schemas.openxmlformats.org/drawingml/2006/wordprocessingDrawing" xmlns:w10="urn:schemas-microsoft-com:office:word" xmlns:w="http://schemas.openxmlformats.org/wordprocessingml/2006/main" xmlns:w14="http://schemas.microsoft.com/office/word/2010/wordml" xmlns:w15="http://schemas.microsoft.com/office/word/2012/wordml" xmlns:w16cex="http://schemas.microsoft.com/office/word/2018/wordml/cex" xmlns:w16cid="http://schemas.microsoft.com/office/word/2016/wordml/cid" xmlns:w16="http://schemas.microsoft.com/office/word/2018/wordml" xmlns:w16sdtdh="http://schemas.microsoft.com/office/word/2020/wordml/sdtdatahash" xmlns:w16se="http://schemas.microsoft.com/office/word/2015/wordml/symex" xmlns:wpg="http://schemas.microsoft.com/office/word/2010/wordprocessingGroup" xmlns:wpi="http://schemas.microsoft.com/office/word/2010/wordprocessingInk" xmlns:wne="http://schemas.microsoft.com/office/word/2006/wordml" xmlns:wps="http://schemas.microsoft.com/office/word/2010/wordprocessingShape" mc:Ignorable="w14 w15 w16se w16cid w16 w16cex w16sdtdh wp14">
+<w:glossaryDocument xmlns:wpc="http://schemas.microsoft.com/office/word/2010/wordprocessingCanvas" xmlns:cx="http://schemas.microsoft.com/office/drawing/2014/chartex" xmlns:cx1="http://schemas.microsoft.com/office/drawing/2015/9/8/chartex" xmlns:cx2="http://schemas.microsoft.com/office/drawing/2015/10/21/chartex" xmlns:cx3="http://schemas.microsoft.com/office/drawing/2016/5/9/chartex" xmlns:cx4="http://schemas.microsoft.com/office/drawing/2016/5/10/chartex" xmlns:cx5="http://schemas.microsoft.com/office/drawing/2016/5/11/chartex" xmlns:cx6="http://schemas.microsoft.com/office/drawing/2016/5/12/chartex" xmlns:cx7="http://schemas.microsoft.com/office/drawing/2016/5/13/chartex" xmlns:cx8="http://schemas.microsoft.com/office/drawing/2016/5/14/chartex" xmlns:mc="http://schemas.openxmlformats.org/markup-compatibility/2006" xmlns:aink="http://schemas.microsoft.com/office/drawing/2016/ink" xmlns:am3d="http://schemas.microsoft.com/office/drawing/2017/model3d" xmlns:o="urn:schemas-microsoft-com:office:office" xmlns:oel="http://schemas.microsoft.com/office/2019/extlst" xmlns:r="http://schemas.openxmlformats.org/officeDocument/2006/relationships" xmlns:m="http://schemas.openxmlformats.org/officeDocument/2006/math" xmlns:v="urn:schemas-microsoft-com:vml" xmlns:wp14="http://schemas.microsoft.com/office/word/2010/wordprocessingDrawing" xmlns:wp="http://schemas.openxmlformats.org/drawingml/2006/wordprocessingDrawing" xmlns:w10="urn:schemas-microsoft-com:office:word" xmlns:w="http://schemas.openxmlformats.org/wordprocessingml/2006/main" xmlns:w14="http://schemas.microsoft.com/office/word/2010/wordml" xmlns:w15="http://schemas.microsoft.com/office/word/2012/wordml" xmlns:w16cex="http://schemas.microsoft.com/office/word/2018/wordml/cex" xmlns:w16cid="http://schemas.microsoft.com/office/word/2016/wordml/cid" xmlns:w16="http://schemas.microsoft.com/office/word/2018/wordml" xmlns:w16sdtdh="http://schemas.microsoft.com/office/word/2020/wordml/sdtdatahash" xmlns:w16se="http://schemas.microsoft.com/office/word/2015/wordml/symex" xmlns:wpg="http://schemas.microsoft.com/office/word/2010/wordprocessingGroup" xmlns:wpi="http://schemas.microsoft.com/office/word/2010/wordprocessingInk" xmlns:wne="http://schemas.microsoft.com/office/word/2006/wordml" xmlns:wps="http://schemas.microsoft.com/office/word/2010/wordprocessingShape" mc:Ignorable="w14 w15 w16se w16cid w16 w16cex w16sdtdh wp14">
   <w:docParts>
     <w:docPart>
       <w:docPartPr>
@@ -5932,6 +6006,7 @@
     <w:rsid w:val="00186C35"/>
     <w:rsid w:val="001B7C43"/>
     <w:rsid w:val="002413FE"/>
+    <w:rsid w:val="00254C11"/>
     <w:rsid w:val="002839C6"/>
     <w:rsid w:val="002E30F7"/>
     <w:rsid w:val="0034186F"/>
@@ -6811,309 +6886,309 @@
 </a:theme>
 </file>
 
-<file path=customXml/item1.xml><?xml version="1.0" encoding="utf-8"?>
+<file path=customXml/item1.xml>��< ? x m l   v e r s i o n = " 1 . 0 "   e n c o d i n g = " u t f - 1 6 " ? > < N a v W o r d R e p o r t X m l P a r t   x m l n s = " u r n : m i c r o s o f t - d y n a m i c s - n a v / r e p o r t s / B A   R e q u i s i t i o n   O r d e r / 5 0 0 0 8 / " > + 
+     < P u r c h a s e _ H e a d e r > + 
+         < C N a m e > C N a m e < / C N a m e > + 
+         < C o m p a n y I n f o P i c t u r e > C o m p a n y I n f o P i c t u r e < / C o m p a n y I n f o P i c t u r e > + 
+         < C o m p a n y N a m e > C o m p a n y N a m e < / C o m p a n y N a m e > + 
+         < C u r > C u r < / C u r > + 
+         < C u r r e n c y C o d e > C u r r e n c y C o d e < / C u r r e n c y C o d e > + 
+         < N o _ P u r c h a s e H e a d e r > N o _ P u r c h a s e H e a d e r < / N o _ P u r c h a s e H e a d e r > + 
+         < P a y D e s c > P a y D e s c < / P a y D e s c > + 
+         < P u r c h D e p t > P u r c h D e p t < / P u r c h D e p t > + 
+         < R e c e i v e D a t e > R e c e i v e D a t e < / R e c e i v e D a t e > + 
+         < R e t u r n T e x t > R e t u r n T e x t < / R e t u r n T e x t > + 
+         < S h i p D e s c > S h i p D e s c < / S h i p D e s c > + 
+         < S u b t y p e C a p t i o n > S u b t y p e C a p t i o n < / S u b t y p e C a p t i o n > + 
+         < S y m > S y m < / S y m > + 
+         < T i t l e C a p t i o n > T i t l e C a p t i o n < / T i t l e C a p t i o n > + 
+         < T o t a l T e x t > T o t a l T e x t < / T o t a l T e x t > + 
+         < V e n d o r F a x N o > V e n d o r F a x N o < / V e n d o r F a x N o > + 
+         < V e n d o r P h o n e N o > V e n d o r P h o n e N o < / V e n d o r P h o n e N o > + 
+         < V F a x > V F a x < / V F a x > + 
+         < V N o > V N o < / V N o > + 
+         < V P h o n e > V P h o n e < / V P h o n e > + 
+         < C o p y L o o p > + 
+             < P a g e L o o p > + 
+                 < B u y e r C a p t i o n > B u y e r C a p t i o n < / B u y e r C a p t i o n > + 
+                 < B u y F r o m A d d r e s s 1 > B u y F r o m A d d r e s s 1 < / B u y F r o m A d d r e s s 1 > + 
+                 < B u y F r o m A d d r e s s 2 > B u y F r o m A d d r e s s 2 < / B u y F r o m A d d r e s s 2 > + 
+                 < B u y F r o m A d d r e s s 3 > B u y F r o m A d d r e s s 3 < / B u y F r o m A d d r e s s 3 > + 
+                 < B u y F r o m A d d r e s s 4 > B u y F r o m A d d r e s s 4 < / B u y F r o m A d d r e s s 4 > + 
+                 < B u y F r o m A d d r e s s 5 > B u y F r o m A d d r e s s 5 < / B u y F r o m A d d r e s s 5 > + 
+                 < B u y F r o m A d d r e s s 6 > B u y F r o m A d d r e s s 6 < / B u y F r o m A d d r e s s 6 > + 
+                 < B u y F r o m A d d r e s s 7 > B u y F r o m A d d r e s s 7 < / B u y F r o m A d d r e s s 7 > + 
+                 < B u y F r o m A d d r e s s 8 > B u y F r o m A d d r e s s 8 < / B u y F r o m A d d r e s s 8 > + 
+                 < B u y f r V e n d N o _ P u r c h a s e H e a d e r > B u y f r V e n d N o _ P u r c h a s e H e a d e r < / B u y f r V e n d N o _ P u r c h a s e H e a d e r > + 
+                 < C o m p a n y A d d r e s s 1 > C o m p a n y A d d r e s s 1 < / C o m p a n y A d d r e s s 1 > + 
+                 < C o m p a n y A d d r e s s 2 > C o m p a n y A d d r e s s 2 < / C o m p a n y A d d r e s s 2 > + 
+                 < C o m p a n y A d d r e s s 3 > C o m p a n y A d d r e s s 3 < / C o m p a n y A d d r e s s 3 > + 
+                 < C o m p a n y A d d r e s s 4 > C o m p a n y A d d r e s s 4 < / C o m p a n y A d d r e s s 4 > + 
+                 < C o m p a n y A d d r e s s 5 > C o m p a n y A d d r e s s 5 < / C o m p a n y A d d r e s s 5 > + 
+                 < C o m p a n y A d d r e s s 6 > C o m p a n y A d d r e s s 6 < / C o m p a n y A d d r e s s 6 > + 
+                 < C o m p a n y A d d r e s s 7 > C o m p a n y A d d r e s s 7 < / C o m p a n y A d d r e s s 7 > + 
+                 < C o m p a n y A d d r e s s 8 > C o m p a n y A d d r e s s 8 < / C o m p a n y A d d r e s s 8 > + 
+                 < C o m p a n y I n f o r m a t i o n P h o n e N o > C o m p a n y I n f o r m a t i o n P h o n e N o < / C o m p a n y I n f o r m a t i o n P h o n e N o > + 
+                 < C o n f i r m T o C a p t i o n > C o n f i r m T o C a p t i o n < / C o n f i r m T o C a p t i o n > + 
+                 < C o p y N o > C o p y N o < / C o p y N o > + 
+                 < C o p y T x t > C o p y T x t < / C o p y T x t > + 
+                 < E x p t R e c p t D t _ P u r c h a s e H e a d e r > E x p t R e c p t D t _ P u r c h a s e H e a d e r < / E x p t R e c p t D t _ P u r c h a s e H e a d e r > + 
+                 < N o 1 _ P u r c h a s e H e a d e r > N o 1 _ P u r c h a s e H e a d e r < / N o 1 _ P u r c h a s e H e a d e r > + 
+                 < O r d e r D a t e _ P u r c h a s e H e a d e r > O r d e r D a t e _ P u r c h a s e H e a d e r < / O r d e r D a t e _ P u r c h a s e H e a d e r > + 
+                 < P a g e C a p t i o n > P a g e C a p t i o n < / P a g e C a p t i o n > + 
+                 < P a y m e n t T e r m s D e s c r i p t i o n > P a y m e n t T e r m s D e s c r i p t i o n < / P a y m e n t T e r m s D e s c r i p t i o n > + 
+                 < P h o n e N o C a p t i o n > P h o n e N o C a p t i o n < / P h o n e N o C a p t i o n > + 
+                 < P u r c h O r d e r C a p t i o n > P u r c h O r d e r C a p t i o n < / P u r c h O r d e r C a p t i o n > + 
+                 < P u r c h O r d e r D a t e C a p t i o n > P u r c h O r d e r D a t e C a p t i o n < / P u r c h O r d e r D a t e C a p t i o n > + 
+                 < P u r c h O r d e r N u m C a p t i o n > P u r c h O r d e r N u m C a p t i o n < / P u r c h O r d e r N u m C a p t i o n > + 
+                 < R e c e i v e B y C a p t i o n > R e c e i v e B y C a p t i o n < / R e c e i v e B y C a p t i o n > + 
+                 < S a l e s P u r c h P e r s o n N a m e > S a l e s P u r c h P e r s o n N a m e < / S a l e s P u r c h P e r s o n N a m e > + 
+                 < S h i p C a p t i o n > S h i p C a p t i o n < / S h i p C a p t i o n > + 
+                 < S h i p m e n t M e t h o d D e s c r i p t i o n > S h i p m e n t M e t h o d D e s c r i p t i o n < / S h i p m e n t M e t h o d D e s c r i p t i o n > + 
+                 < S h i p T o A d d r e s s 1 > S h i p T o A d d r e s s 1 < / S h i p T o A d d r e s s 1 > + 
+                 < S h i p T o A d d r e s s 2 > S h i p T o A d d r e s s 2 < / S h i p T o A d d r e s s 2 > + 
+                 < S h i p T o A d d r e s s 3 > S h i p T o A d d r e s s 3 < / S h i p T o A d d r e s s 3 > + 
+                 < S h i p T o A d d r e s s 4 > S h i p T o A d d r e s s 4 < / S h i p T o A d d r e s s 4 > + 
+                 < S h i p T o A d d r e s s 5 > S h i p T o A d d r e s s 5 < / S h i p T o A d d r e s s 5 > + 
+                 < S h i p T o A d d r e s s 6 > S h i p T o A d d r e s s 6 < / S h i p T o A d d r e s s 6 > + 
+                 < S h i p T o A d d r e s s 7 > S h i p T o A d d r e s s 7 < / S h i p T o A d d r e s s 7 > + 
+                 < S h i p T o A d d r e s s 8 > S h i p T o A d d r e s s 8 < / S h i p T o A d d r e s s 8 > + 
+                 < S h i p V i a C a p t i o n > S h i p V i a C a p t i o n < / S h i p V i a C a p t i o n > + 
+                 < T a x I d e n t T y p e C a p t i o n > T a x I d e n t T y p e C a p t i o n < / T a x I d e n t T y p e C a p t i o n > + 
+                 < T e r m s C a p t i o n > T e r m s C a p t i o n < / T e r m s C a p t i o n > + 
+                 < T o C a p t i o n > T o C a p t i o n < / T o C a p t i o n > + 
+                 < T o C a p t i o n 1 > T o C a p t i o n 1 < / T o C a p t i o n 1 > + 
+                 < V e n d o r I D C a p t i o n > V e n d o r I D C a p t i o n < / V e n d o r I D C a p t i o n > + 
+                 < V e n d o r I n v o i c e N o > V e n d o r I n v o i c e N o < / V e n d o r I n v o i c e N o > + 
+                 < V e n d o r I n v o i c e N o _ L b l > V e n d o r I n v o i c e N o _ L b l < / V e n d o r I n v o i c e N o _ L b l > + 
+                 < V e n d o r O r d e r N o > V e n d o r O r d e r N o < / V e n d o r O r d e r N o > + 
+                 < V e n d o r O r d e r N o _ L b l > V e n d o r O r d e r N o _ L b l < / V e n d o r O r d e r N o _ L b l > + 
+                 < V e n d T a x I d e n t i f i c a t i o n T y p e > V e n d T a x I d e n t i f i c a t i o n T y p e < / V e n d T a x I d e n t i f i c a t i o n T y p e > + 
+                 < Y o u r R e f _ P u r c h a s e H e a d e r > Y o u r R e f _ P u r c h a s e H e a d e r < / Y o u r R e f _ P u r c h a s e H e a d e r > + 
+                 < P u r c h a s e _ L i n e > + 
+                     < A m o u n t E x c l I n v D i s c > A m o u n t E x c l I n v D i s c < / A m o u n t E x c l I n v D i s c > + 
+                     < A m t > A m t < / A m t > + 
+                     < B r e a k d o w n A m t 1 > B r e a k d o w n A m t 1 < / B r e a k d o w n A m t 1 > + 
+                     < B r e a k d o w n A m t 2 > B r e a k d o w n A m t 2 < / B r e a k d o w n A m t 2 > + 
+                     < B r e a k d o w n A m t 3 > B r e a k d o w n A m t 3 < / B r e a k d o w n A m t 3 > + 
+                     < B r e a k d o w n A m t 4 > B r e a k d o w n A m t 4 < / B r e a k d o w n A m t 4 > + 
+                     < B r e a k d o w n L a b e l 1 > B r e a k d o w n L a b e l 1 < / B r e a k d o w n L a b e l 1 > + 
+                     < B r e a k d o w n L a b e l 2 > B r e a k d o w n L a b e l 2 < / B r e a k d o w n L a b e l 2 > + 
+                     < B r e a k d o w n L a b e l 3 > B r e a k d o w n L a b e l 3 < / B r e a k d o w n L a b e l 3 > + 
+                     < B r e a k d o w n L a b e l 4 > B r e a k d o w n L a b e l 4 < / B r e a k d o w n L a b e l 4 > + 
+                     < B r e a k d o w n T i t l e > B r e a k d o w n T i t l e < / B r e a k d o w n T i t l e > + 
+                     < C R N o > C R N o < / C R N o > + 
+                     < C r o s s R e f e r e n c e N o > C r o s s R e f e r e n c e N o < / C r o s s R e f e r e n c e N o > + 
+                     < D e s c r i p t i o n _ P u r c h a s e L i n e > D e s c r i p t i o n _ P u r c h a s e L i n e < / D e s c r i p t i o n _ P u r c h a s e L i n e > + 
+                     < D e s c r i p t i o n C a p t i o n > D e s c r i p t i o n C a p t i o n < / D e s c r i p t i o n C a p t i o n > + 
+                     < D N o > D N o < / D N o > + 
+                     < D o c u m e n t N o _ P u r c h a s e L i n e > D o c u m e n t N o _ P u r c h a s e L i n e < / D o c u m e n t N o _ P u r c h a s e L i n e > + 
+                     < D r a w i n g N o > D r a w i n g N o < / D r a w i n g N o > + 
+                     < D r a w i n g R e v N o > D r a w i n g R e v N o < / D r a w i n g R e v N o > + 
+                     < I n v D i s c C a p t i o n > I n v D i s c C a p t i o n < / I n v D i s c C a p t i o n > + 
+                     < I n v D i s c o u n t A m t _ P u r c h a s e L i n e > I n v D i s c o u n t A m t _ P u r c h a s e L i n e < / I n v D i s c o u n t A m t _ P u r c h a s e L i n e > + 
+                     < I t e m N o > I t e m N o < / I t e m N o > + 
+                     < I t e m N o C a p t i o n > I t e m N o C a p t i o n < / I t e m N o C a p t i o n > + 
+                     < I t e m N u m b e r T o P r i n t > I t e m N u m b e r T o P r i n t < / I t e m N u m b e r T o P r i n t > + 
+                     < L i n e A m t T a x A m t I n v D i s c o u n t A m t > L i n e A m t T a x A m t I n v D i s c o u n t A m t < / L i n e A m t T a x A m t I n v D i s c o u n t A m t > + 
+                     < L i n e C o u n t > L i n e C o u n t < / L i n e C o u n t > + 
+                     < L N o > L N o < / L N o > + 
+                     < M a n g D e p t > M a n g D e p t < / M a n g D e p t > + 
+                     < M a n u f a c t u r i n g D e p t > M a n u f a c t u r i n g D e p t < / M a n u f a c t u r i n g D e p t > + 
+                     < O n L i n e N u m b e r > O n L i n e N u m b e r < / O n L i n e N u m b e r > + 
+                     < P r i c e > P r i c e < / P r i c e > + 
+                     < P r i n t F o o t e r > P r i n t F o o t e r < / P r i n t F o o t e r > + 
+                     < Q t y > Q t y < / Q t y > + 
+                     < Q u a n t i t y _ P u r c h a s e L i n e > Q u a n t i t y _ P u r c h a s e L i n e < / Q u a n t i t y _ P u r c h a s e L i n e > + 
+                     < Q u a n t i t y C a p t i o n > Q u a n t i t y C a p t i o n < / Q u a n t i t y C a p t i o n > + 
+                     < R c p t D a t e > R c p t D a t e < / R c p t D a t e > + 
+                     < R e q u e s t e d R c p t D a t e > R e q u e s t e d R c p t D a t e < / R e q u e s t e d R c p t D a t e > + 
+                     < R e v N o > R e v N o < / R e v N o > + 
+                     < S u b t o t a l C a p t i o n > S u b t o t a l C a p t i o n < / S u b t o t a l C a p t i o n > + 
+                     < T a x A m o u n t > T a x A m o u n t < / T a x A m o u n t > + 
+                     < T o t a l C a p t i o n > T o t a l C a p t i o n < / T o t a l C a p t i o n > + 
+                     < T o t a l P r i c e C a p t i o n > T o t a l P r i c e C a p t i o n < / T o t a l P r i c e C a p t i o n > + 
+                     < T o t a l T a x L a b e l > T o t a l T a x L a b e l < / T o t a l T a x L a b e l > + 
+                     < T y p e > T y p e < / T y p e > + 
+                     < U n i t C a p t i o n > U n i t C a p t i o n < / U n i t C a p t i o n > + 
+                     < U n i t o f M e a s u r e _ P u r c h a s e L i n e > U n i t o f M e a s u r e _ P u r c h a s e L i n e < / U n i t o f M e a s u r e _ P u r c h a s e L i n e > + 
+                     < U n i t P r i c e C a p t i o n > U n i t P r i c e C a p t i o n < / U n i t P r i c e C a p t i o n > + 
+                     < U n i t P r i c e T o P r i n t > U n i t P r i c e T o P r i n t < / U n i t P r i c e T o P r i n t > + 
+                     < U o M > U o M < / U o M > + 
+                 < / P u r c h a s e _ L i n e > + 
+             < / P a g e L o o p > + 
+         < / C o p y L o o p > + 
+     < / P u r c h a s e _ H e a d e r > + 
+     < T o t a l s > + 
+         < S u b T o t a l > S u b T o t a l < / S u b T o t a l > + 
+         < T a x 1 > T a x 1 < / T a x 1 > + 
+         < T a x 2 > T a x 2 < / T a x 2 > + 
+         < T a x L a b e l 1 > T a x L a b e l 1 < / T a x L a b e l 1 > + 
+         < T a x L a b e l 2 > T a x L a b e l 2 < / T a x L a b e l 2 > + 
+         < T o t a l > T o t a l < / T o t a l > + 
+         < T o t a l D i s c o u n t > T o t a l D i s c o u n t < / T o t a l D i s c o u n t > + 
+     < / T o t a l s > + 
+ < / N a v W o r d R e p o r t X m l P a r t > 
+</file>
+
+<file path=customXml/item2.xml><?xml version="1.0" encoding="utf-8"?>
 <b:Sources xmlns:b="http://schemas.openxmlformats.org/officeDocument/2006/bibliography" xmlns="http://schemas.openxmlformats.org/officeDocument/2006/bibliography" SelectedStyle="\APASixthEditionOfficeOnline.xsl" StyleName="APA" Version="6"/>
 </file>
 
-<file path=customXml/item2.xml>��< ? x m l   v e r s i o n = " 1 . 0 "   e n c o d i n g = " u t f - 1 6 " ? > < N a v W o r d R e p o r t X m l P a r t   x m l n s = " u r n : m i c r o s o f t - d y n a m i c s - n a v / r e p o r t s / B A   R e q u i s i t i o n   O r d e r / 5 0 0 0 8 / " > - 
-     < P u r c h a s e _ H e a d e r > - 
-         < C N a m e > C N a m e < / C N a m e > - 
-         < C o m p a n y I n f o P i c t u r e > C o m p a n y I n f o P i c t u r e < / C o m p a n y I n f o P i c t u r e > - 
-         < C o m p a n y N a m e > C o m p a n y N a m e < / C o m p a n y N a m e > - 
-         < C u r > C u r < / C u r > - 
-         < C u r r e n c y C o d e > C u r r e n c y C o d e < / C u r r e n c y C o d e > - 
-         < N o _ P u r c h a s e H e a d e r > N o _ P u r c h a s e H e a d e r < / N o _ P u r c h a s e H e a d e r > - 
-         < P a y D e s c > P a y D e s c < / P a y D e s c > - 
-         < P u r c h D e p t > P u r c h D e p t < / P u r c h D e p t > - 
-         < R e c e i v e D a t e > R e c e i v e D a t e < / R e c e i v e D a t e > - 
-         < R e t u r n T e x t > R e t u r n T e x t < / R e t u r n T e x t > - 
-         < S h i p D e s c > S h i p D e s c < / S h i p D e s c > - 
-         < S u b t y p e C a p t i o n > S u b t y p e C a p t i o n < / S u b t y p e C a p t i o n > - 
-         < S y m > S y m < / S y m > - 
-         < T i t l e C a p t i o n > T i t l e C a p t i o n < / T i t l e C a p t i o n > - 
-         < T o t a l T e x t > T o t a l T e x t < / T o t a l T e x t > - 
-         < V e n d o r F a x N o > V e n d o r F a x N o < / V e n d o r F a x N o > - 
-         < V e n d o r P h o n e N o > V e n d o r P h o n e N o < / V e n d o r P h o n e N o > - 
-         < V F a x > V F a x < / V F a x > - 
-         < V N o > V N o < / V N o > - 
-         < V P h o n e > V P h o n e < / V P h o n e > - 
-         < C o p y L o o p > - 
-             < P a g e L o o p > - 
-                 < B u y e r C a p t i o n > B u y e r C a p t i o n < / B u y e r C a p t i o n > - 
-                 < B u y F r o m A d d r e s s 1 > B u y F r o m A d d r e s s 1 < / B u y F r o m A d d r e s s 1 > - 
-                 < B u y F r o m A d d r e s s 2 > B u y F r o m A d d r e s s 2 < / B u y F r o m A d d r e s s 2 > - 
-                 < B u y F r o m A d d r e s s 3 > B u y F r o m A d d r e s s 3 < / B u y F r o m A d d r e s s 3 > - 
-                 < B u y F r o m A d d r e s s 4 > B u y F r o m A d d r e s s 4 < / B u y F r o m A d d r e s s 4 > - 
-                 < B u y F r o m A d d r e s s 5 > B u y F r o m A d d r e s s 5 < / B u y F r o m A d d r e s s 5 > - 
-                 < B u y F r o m A d d r e s s 6 > B u y F r o m A d d r e s s 6 < / B u y F r o m A d d r e s s 6 > - 
-                 < B u y F r o m A d d r e s s 7 > B u y F r o m A d d r e s s 7 < / B u y F r o m A d d r e s s 7 > - 
-                 < B u y F r o m A d d r e s s 8 > B u y F r o m A d d r e s s 8 < / B u y F r o m A d d r e s s 8 > - 
-                 < B u y f r V e n d N o _ P u r c h a s e H e a d e r > B u y f r V e n d N o _ P u r c h a s e H e a d e r < / B u y f r V e n d N o _ P u r c h a s e H e a d e r > - 
-                 < C o m p a n y A d d r e s s 1 > C o m p a n y A d d r e s s 1 < / C o m p a n y A d d r e s s 1 > - 
-                 < C o m p a n y A d d r e s s 2 > C o m p a n y A d d r e s s 2 < / C o m p a n y A d d r e s s 2 > - 
-                 < C o m p a n y A d d r e s s 3 > C o m p a n y A d d r e s s 3 < / C o m p a n y A d d r e s s 3 > - 
-                 < C o m p a n y A d d r e s s 4 > C o m p a n y A d d r e s s 4 < / C o m p a n y A d d r e s s 4 > - 
-                 < C o m p a n y A d d r e s s 5 > C o m p a n y A d d r e s s 5 < / C o m p a n y A d d r e s s 5 > - 
-                 < C o m p a n y A d d r e s s 6 > C o m p a n y A d d r e s s 6 < / C o m p a n y A d d r e s s 6 > - 
-                 < C o m p a n y A d d r e s s 7 > C o m p a n y A d d r e s s 7 < / C o m p a n y A d d r e s s 7 > - 
-                 < C o m p a n y A d d r e s s 8 > C o m p a n y A d d r e s s 8 < / C o m p a n y A d d r e s s 8 > - 
-                 < C o m p a n y I n f o r m a t i o n P h o n e N o > C o m p a n y I n f o r m a t i o n P h o n e N o < / C o m p a n y I n f o r m a t i o n P h o n e N o > - 
-                 < C o n f i r m T o C a p t i o n > C o n f i r m T o C a p t i o n < / C o n f i r m T o C a p t i o n > - 
-                 < C o p y N o > C o p y N o < / C o p y N o > - 
-                 < C o p y T x t > C o p y T x t < / C o p y T x t > - 
-                 < E x p t R e c p t D t _ P u r c h a s e H e a d e r > E x p t R e c p t D t _ P u r c h a s e H e a d e r < / E x p t R e c p t D t _ P u r c h a s e H e a d e r > - 
-                 < N o 1 _ P u r c h a s e H e a d e r > N o 1 _ P u r c h a s e H e a d e r < / N o 1 _ P u r c h a s e H e a d e r > - 
-                 < O r d e r D a t e _ P u r c h a s e H e a d e r > O r d e r D a t e _ P u r c h a s e H e a d e r < / O r d e r D a t e _ P u r c h a s e H e a d e r > - 
-                 < P a g e C a p t i o n > P a g e C a p t i o n < / P a g e C a p t i o n > - 
-                 < P a y m e n t T e r m s D e s c r i p t i o n > P a y m e n t T e r m s D e s c r i p t i o n < / P a y m e n t T e r m s D e s c r i p t i o n > - 
-                 < P h o n e N o C a p t i o n > P h o n e N o C a p t i o n < / P h o n e N o C a p t i o n > - 
-                 < P u r c h O r d e r C a p t i o n > P u r c h O r d e r C a p t i o n < / P u r c h O r d e r C a p t i o n > - 
-                 < P u r c h O r d e r D a t e C a p t i o n > P u r c h O r d e r D a t e C a p t i o n < / P u r c h O r d e r D a t e C a p t i o n > - 
-                 < P u r c h O r d e r N u m C a p t i o n > P u r c h O r d e r N u m C a p t i o n < / P u r c h O r d e r N u m C a p t i o n > - 
-                 < R e c e i v e B y C a p t i o n > R e c e i v e B y C a p t i o n < / R e c e i v e B y C a p t i o n > - 
-                 < S a l e s P u r c h P e r s o n N a m e > S a l e s P u r c h P e r s o n N a m e < / S a l e s P u r c h P e r s o n N a m e > - 
-                 < S h i p C a p t i o n > S h i p C a p t i o n < / S h i p C a p t i o n > - 
-                 < S h i p m e n t M e t h o d D e s c r i p t i o n > S h i p m e n t M e t h o d D e s c r i p t i o n < / S h i p m e n t M e t h o d D e s c r i p t i o n > - 
-                 < S h i p T o A d d r e s s 1 > S h i p T o A d d r e s s 1 < / S h i p T o A d d r e s s 1 > - 
-                 < S h i p T o A d d r e s s 2 > S h i p T o A d d r e s s 2 < / S h i p T o A d d r e s s 2 > - 
-                 < S h i p T o A d d r e s s 3 > S h i p T o A d d r e s s 3 < / S h i p T o A d d r e s s 3 > - 
-                 < S h i p T o A d d r e s s 4 > S h i p T o A d d r e s s 4 < / S h i p T o A d d r e s s 4 > - 
-                 < S h i p T o A d d r e s s 5 > S h i p T o A d d r e s s 5 < / S h i p T o A d d r e s s 5 > - 
-                 < S h i p T o A d d r e s s 6 > S h i p T o A d d r e s s 6 < / S h i p T o A d d r e s s 6 > - 
-                 < S h i p T o A d d r e s s 7 > S h i p T o A d d r e s s 7 < / S h i p T o A d d r e s s 7 > - 
-                 < S h i p T o A d d r e s s 8 > S h i p T o A d d r e s s 8 < / S h i p T o A d d r e s s 8 > - 
-                 < S h i p V i a C a p t i o n > S h i p V i a C a p t i o n < / S h i p V i a C a p t i o n > - 
-                 < T a x I d e n t T y p e C a p t i o n > T a x I d e n t T y p e C a p t i o n < / T a x I d e n t T y p e C a p t i o n > - 
-                 < T e r m s C a p t i o n > T e r m s C a p t i o n < / T e r m s C a p t i o n > - 
-                 < T o C a p t i o n > T o C a p t i o n < / T o C a p t i o n > - 
-                 < T o C a p t i o n 1 > T o C a p t i o n 1 < / T o C a p t i o n 1 > - 
-                 < V e n d o r I D C a p t i o n > V e n d o r I D C a p t i o n < / V e n d o r I D C a p t i o n > - 
-                 < V e n d o r I n v o i c e N o > V e n d o r I n v o i c e N o < / V e n d o r I n v o i c e N o > - 
-                 < V e n d o r I n v o i c e N o _ L b l > V e n d o r I n v o i c e N o _ L b l < / V e n d o r I n v o i c e N o _ L b l > - 
-                 < V e n d o r O r d e r N o > V e n d o r O r d e r N o < / V e n d o r O r d e r N o > - 
-                 < V e n d o r O r d e r N o _ L b l > V e n d o r O r d e r N o _ L b l < / V e n d o r O r d e r N o _ L b l > - 
-                 < V e n d T a x I d e n t i f i c a t i o n T y p e > V e n d T a x I d e n t i f i c a t i o n T y p e < / V e n d T a x I d e n t i f i c a t i o n T y p e > - 
-                 < Y o u r R e f _ P u r c h a s e H e a d e r > Y o u r R e f _ P u r c h a s e H e a d e r < / Y o u r R e f _ P u r c h a s e H e a d e r > - 
-                 < P u r c h a s e _ L i n e > - 
-                     < A m o u n t E x c l I n v D i s c > A m o u n t E x c l I n v D i s c < / A m o u n t E x c l I n v D i s c > - 
-                     < A m t > A m t < / A m t > - 
-                     < B r e a k d o w n A m t 1 > B r e a k d o w n A m t 1 < / B r e a k d o w n A m t 1 > - 
-                     < B r e a k d o w n A m t 2 > B r e a k d o w n A m t 2 < / B r e a k d o w n A m t 2 > - 
-                     < B r e a k d o w n A m t 3 > B r e a k d o w n A m t 3 < / B r e a k d o w n A m t 3 > - 
-                     < B r e a k d o w n A m t 4 > B r e a k d o w n A m t 4 < / B r e a k d o w n A m t 4 > - 
-                     < B r e a k d o w n L a b e l 1 > B r e a k d o w n L a b e l 1 < / B r e a k d o w n L a b e l 1 > - 
-                     < B r e a k d o w n L a b e l 2 > B r e a k d o w n L a b e l 2 < / B r e a k d o w n L a b e l 2 > - 
-                     < B r e a k d o w n L a b e l 3 > B r e a k d o w n L a b e l 3 < / B r e a k d o w n L a b e l 3 > - 
-                     < B r e a k d o w n L a b e l 4 > B r e a k d o w n L a b e l 4 < / B r e a k d o w n L a b e l 4 > - 
-                     < B r e a k d o w n T i t l e > B r e a k d o w n T i t l e < / B r e a k d o w n T i t l e > - 
-                     < C R N o > C R N o < / C R N o > - 
-                     < C r o s s R e f e r e n c e N o > C r o s s R e f e r e n c e N o < / C r o s s R e f e r e n c e N o > - 
-                     < D e s c r i p t i o n _ P u r c h a s e L i n e > D e s c r i p t i o n _ P u r c h a s e L i n e < / D e s c r i p t i o n _ P u r c h a s e L i n e > - 
-                     < D e s c r i p t i o n C a p t i o n > D e s c r i p t i o n C a p t i o n < / D e s c r i p t i o n C a p t i o n > - 
-                     < D N o > D N o < / D N o > - 
-                     < D o c u m e n t N o _ P u r c h a s e L i n e > D o c u m e n t N o _ P u r c h a s e L i n e < / D o c u m e n t N o _ P u r c h a s e L i n e > - 
-                     < D r a w i n g N o > D r a w i n g N o < / D r a w i n g N o > - 
-                     < D r a w i n g R e v N o > D r a w i n g R e v N o < / D r a w i n g R e v N o > - 
-                     < I n v D i s c C a p t i o n > I n v D i s c C a p t i o n < / I n v D i s c C a p t i o n > - 
-                     < I n v D i s c o u n t A m t _ P u r c h a s e L i n e > I n v D i s c o u n t A m t _ P u r c h a s e L i n e < / I n v D i s c o u n t A m t _ P u r c h a s e L i n e > - 
-                     < I t e m N o > I t e m N o < / I t e m N o > - 
-                     < I t e m N o C a p t i o n > I t e m N o C a p t i o n < / I t e m N o C a p t i o n > - 
-                     < I t e m N u m b e r T o P r i n t > I t e m N u m b e r T o P r i n t < / I t e m N u m b e r T o P r i n t > - 
-                     < L i n e A m t T a x A m t I n v D i s c o u n t A m t > L i n e A m t T a x A m t I n v D i s c o u n t A m t < / L i n e A m t T a x A m t I n v D i s c o u n t A m t > - 
-                     < L i n e C o u n t > L i n e C o u n t < / L i n e C o u n t > - 
-                     < L N o > L N o < / L N o > - 
-                     < M a n g D e p t > M a n g D e p t < / M a n g D e p t > - 
-                     < M a n u f a c t u r i n g D e p t > M a n u f a c t u r i n g D e p t < / M a n u f a c t u r i n g D e p t > - 
-                     < O n L i n e N u m b e r > O n L i n e N u m b e r < / O n L i n e N u m b e r > - 
-                     < P r i c e > P r i c e < / P r i c e > - 
-                     < P r i n t F o o t e r > P r i n t F o o t e r < / P r i n t F o o t e r > - 
-                     < Q t y > Q t y < / Q t y > - 
-                     < Q u a n t i t y _ P u r c h a s e L i n e > Q u a n t i t y _ P u r c h a s e L i n e < / Q u a n t i t y _ P u r c h a s e L i n e > - 
-                     < Q u a n t i t y C a p t i o n > Q u a n t i t y C a p t i o n < / Q u a n t i t y C a p t i o n > - 
-                     < R c p t D a t e > R c p t D a t e < / R c p t D a t e > - 
-                     < R e q u e s t e d R c p t D a t e > R e q u e s t e d R c p t D a t e < / R e q u e s t e d R c p t D a t e > - 
-                     < R e v N o > R e v N o < / R e v N o > - 
-                     < S u b t o t a l C a p t i o n > S u b t o t a l C a p t i o n < / S u b t o t a l C a p t i o n > - 
-                     < T a x A m o u n t > T a x A m o u n t < / T a x A m o u n t > - 
-                     < T o t a l C a p t i o n > T o t a l C a p t i o n < / T o t a l C a p t i o n > - 
-                     < T o t a l P r i c e C a p t i o n > T o t a l P r i c e C a p t i o n < / T o t a l P r i c e C a p t i o n > - 
-                     < T o t a l T a x L a b e l > T o t a l T a x L a b e l < / T o t a l T a x L a b e l > - 
-                     < T y p e > T y p e < / T y p e > - 
-                     < U n i t C a p t i o n > U n i t C a p t i o n < / U n i t C a p t i o n > - 
-                     < U n i t o f M e a s u r e _ P u r c h a s e L i n e > U n i t o f M e a s u r e _ P u r c h a s e L i n e < / U n i t o f M e a s u r e _ P u r c h a s e L i n e > - 
-                     < U n i t P r i c e C a p t i o n > U n i t P r i c e C a p t i o n < / U n i t P r i c e C a p t i o n > - 
-                     < U n i t P r i c e T o P r i n t > U n i t P r i c e T o P r i n t < / U n i t P r i c e T o P r i n t > - 
-                     < U o M > U o M < / U o M > - 
-                 < / P u r c h a s e _ L i n e > - 
-             < / P a g e L o o p > - 
-         < / C o p y L o o p > - 
-     < / P u r c h a s e _ H e a d e r > - 
-     < T o t a l s > - 
-         < S u b T o t a l > S u b T o t a l < / S u b T o t a l > - 
-         < T a x 1 > T a x 1 < / T a x 1 > - 
-         < T a x 2 > T a x 2 < / T a x 2 > - 
-         < T a x L a b e l 1 > T a x L a b e l 1 < / T a x L a b e l 1 > - 
-         < T a x L a b e l 2 > T a x L a b e l 2 < / T a x L a b e l 2 > - 
-         < T o t a l > T o t a l < / T o t a l > - 
-         < T o t a l D i s c o u n t > T o t a l D i s c o u n t < / T o t a l D i s c o u n t > - 
-     < / T o t a l s > - 
- < / N a v W o r d R e p o r t X m l P a r t > 
+<file path=customXml/itemProps1.xml><?xml version="1.0" encoding="utf-8"?>
+<ds:datastoreItem xmlns:ds="http://schemas.openxmlformats.org/officeDocument/2006/customXml" ds:itemID="{B555E534-2E0A-4CB6-A7B5-FE9052CB6918}">
+  <ds:schemaRefs>
+    <ds:schemaRef ds:uri="urn:microsoft-dynamics-nav/reports/BA Requisition Order/50008/"/>
+  </ds:schemaRefs>
+</ds:datastoreItem>
 </file>
 
-<file path=customXml/itemProps1.xml><?xml version="1.0" encoding="utf-8"?>
+<file path=customXml/itemProps2.xml><?xml version="1.0" encoding="utf-8"?>
 <ds:datastoreItem xmlns:ds="http://schemas.openxmlformats.org/officeDocument/2006/customXml" ds:itemID="{E7EA3BBC-885A-4DC5-BE6F-444E0B495C60}">
   <ds:schemaRefs>
     <ds:schemaRef ds:uri="http://schemas.openxmlformats.org/officeDocument/2006/bibliography"/>
   </ds:schemaRefs>
 </ds:datastoreItem>
-</file>
-
-<file path=customXml/itemProps2.xml><?xml version="1.0" encoding="utf-8"?>
-<ds:datastoreItem xmlns:ds="http://schemas.openxmlformats.org/officeDocument/2006/customXml" ds:itemID="{B555E534-2E0A-4CB6-A7B5-FE9052CB6918}">
-  <ds:schemaRefs>
-    <ds:schemaRef ds:uri="urn:microsoft-dynamics-nav/reports/BA Requisition Order/50008/"/>
-  </ds:schemaRefs>
-</ds:datastoreItem>
 </file>
</xml_diff>